<commit_message>
adding http method tests
</commit_message>
<xml_diff>
--- a/RestAssured.docx
+++ b/RestAssured.docx
@@ -55,7 +55,14 @@
         <w:rPr>
           <w:lang w:val="en-US"/>
         </w:rPr>
-        <w:t xml:space="preserve"> through which we can automate RestAPI</w:t>
+        <w:t xml:space="preserve"> through which we can automate </w:t>
+      </w:r>
+      <w:proofErr w:type="spellStart"/>
+      <w:r>
+        <w:rPr>
+          <w:lang w:val="en-US"/>
+        </w:rPr>
+        <w:t>RestAPI</w:t>
       </w:r>
       <w:r>
         <w:rPr>
@@ -67,7 +74,14 @@
         <w:rPr>
           <w:lang w:val="en-US"/>
         </w:rPr>
-        <w:t>s.</w:t>
+        <w:t>s</w:t>
+      </w:r>
+      <w:proofErr w:type="spellEnd"/>
+      <w:r>
+        <w:rPr>
+          <w:lang w:val="en-US"/>
+        </w:rPr>
+        <w:t>.</w:t>
       </w:r>
     </w:p>
     <w:p>
@@ -261,24 +275,68 @@
           <w:lang w:val="en-US"/>
         </w:rPr>
       </w:pPr>
-      <w:r>
-        <w:rPr>
-          <w:lang w:val="en-US"/>
-        </w:rPr>
-        <w:t>Src/main/java &amp; src/main/resources =&gt; used by developers</w:t>
-      </w:r>
-    </w:p>
-    <w:p>
-      <w:pPr>
-        <w:rPr>
-          <w:lang w:val="en-US"/>
-        </w:rPr>
-      </w:pPr>
-      <w:r>
-        <w:rPr>
-          <w:lang w:val="en-US"/>
-        </w:rPr>
-        <w:t>Src/test/java &amp; src/test/resources =&gt; used by testers</w:t>
+      <w:proofErr w:type="spellStart"/>
+      <w:r>
+        <w:rPr>
+          <w:lang w:val="en-US"/>
+        </w:rPr>
+        <w:t>Src</w:t>
+      </w:r>
+      <w:proofErr w:type="spellEnd"/>
+      <w:r>
+        <w:rPr>
+          <w:lang w:val="en-US"/>
+        </w:rPr>
+        <w:t xml:space="preserve">/main/java &amp; </w:t>
+      </w:r>
+      <w:proofErr w:type="spellStart"/>
+      <w:r>
+        <w:rPr>
+          <w:lang w:val="en-US"/>
+        </w:rPr>
+        <w:t>src</w:t>
+      </w:r>
+      <w:proofErr w:type="spellEnd"/>
+      <w:r>
+        <w:rPr>
+          <w:lang w:val="en-US"/>
+        </w:rPr>
+        <w:t>/main/resources =&gt; used by developers</w:t>
+      </w:r>
+    </w:p>
+    <w:p>
+      <w:pPr>
+        <w:rPr>
+          <w:lang w:val="en-US"/>
+        </w:rPr>
+      </w:pPr>
+      <w:proofErr w:type="spellStart"/>
+      <w:r>
+        <w:rPr>
+          <w:lang w:val="en-US"/>
+        </w:rPr>
+        <w:t>Src</w:t>
+      </w:r>
+      <w:proofErr w:type="spellEnd"/>
+      <w:r>
+        <w:rPr>
+          <w:lang w:val="en-US"/>
+        </w:rPr>
+        <w:t xml:space="preserve">/test/java &amp; </w:t>
+      </w:r>
+      <w:proofErr w:type="spellStart"/>
+      <w:r>
+        <w:rPr>
+          <w:lang w:val="en-US"/>
+        </w:rPr>
+        <w:t>src</w:t>
+      </w:r>
+      <w:proofErr w:type="spellEnd"/>
+      <w:r>
+        <w:rPr>
+          <w:lang w:val="en-US"/>
+        </w:rPr>
+        <w:t>/test/resources =&gt; used by testers</w:t>
       </w:r>
     </w:p>
     <w:p>
@@ -385,8 +443,13 @@
     </w:p>
     <w:p>
       <w:r>
-        <w:t>Add dependencies: Maven, Gradle, XmlPath</w:t>
-      </w:r>
+        <w:t xml:space="preserve">Add dependencies: Maven, Gradle, </w:t>
+      </w:r>
+      <w:proofErr w:type="spellStart"/>
+      <w:r>
+        <w:t>XmlPath</w:t>
+      </w:r>
+      <w:proofErr w:type="spellEnd"/>
       <w:r>
         <w:t>, etc.</w:t>
       </w:r>
@@ -404,14 +467,14 @@
           <w:numId w:val="2"/>
         </w:numPr>
       </w:pPr>
-      <w:proofErr w:type="gramStart"/>
+      <w:proofErr w:type="spellStart"/>
       <w:r>
         <w:t>i</w:t>
       </w:r>
       <w:r>
         <w:t>o.rest</w:t>
       </w:r>
-      <w:proofErr w:type="gramEnd"/>
+      <w:proofErr w:type="spellEnd"/>
       <w:r>
         <w:t>-assured</w:t>
       </w:r>
@@ -427,11 +490,16 @@
           <w:numId w:val="2"/>
         </w:numPr>
       </w:pPr>
+      <w:proofErr w:type="spellStart"/>
       <w:r>
         <w:t>j</w:t>
       </w:r>
       <w:r>
-        <w:t>son-path</w:t>
+        <w:t>son</w:t>
+      </w:r>
+      <w:proofErr w:type="spellEnd"/>
+      <w:r>
+        <w:t>-path</w:t>
       </w:r>
     </w:p>
     <w:p>
@@ -442,12 +510,14 @@
           <w:numId w:val="2"/>
         </w:numPr>
       </w:pPr>
+      <w:proofErr w:type="spellStart"/>
       <w:r>
         <w:t>j</w:t>
       </w:r>
       <w:r>
         <w:t>son</w:t>
       </w:r>
+      <w:proofErr w:type="spellEnd"/>
     </w:p>
     <w:p>
       <w:pPr>
@@ -457,12 +527,14 @@
           <w:numId w:val="2"/>
         </w:numPr>
       </w:pPr>
+      <w:proofErr w:type="spellStart"/>
       <w:r>
         <w:t>g</w:t>
       </w:r>
       <w:r>
         <w:t>son</w:t>
       </w:r>
+      <w:proofErr w:type="spellEnd"/>
     </w:p>
     <w:p>
       <w:pPr>
@@ -472,9 +544,11 @@
           <w:numId w:val="2"/>
         </w:numPr>
       </w:pPr>
+      <w:proofErr w:type="spellStart"/>
       <w:r>
         <w:t>testng</w:t>
       </w:r>
+      <w:proofErr w:type="spellEnd"/>
     </w:p>
     <w:p>
       <w:pPr>
@@ -484,9 +558,11 @@
           <w:numId w:val="2"/>
         </w:numPr>
       </w:pPr>
+      <w:proofErr w:type="spellStart"/>
       <w:r>
         <w:t>scribejava-apis</w:t>
       </w:r>
+      <w:proofErr w:type="spellEnd"/>
     </w:p>
     <w:p>
       <w:pPr>
@@ -496,8 +572,13 @@
           <w:numId w:val="2"/>
         </w:numPr>
       </w:pPr>
-      <w:r>
-        <w:t>json-schema-validator</w:t>
+      <w:proofErr w:type="spellStart"/>
+      <w:r>
+        <w:t>json</w:t>
+      </w:r>
+      <w:proofErr w:type="spellEnd"/>
+      <w:r>
+        <w:t>-schema-validator</w:t>
       </w:r>
     </w:p>
     <w:p>
@@ -536,11 +617,11 @@
           <w:numId w:val="3"/>
         </w:numPr>
       </w:pPr>
-      <w:proofErr w:type="gramStart"/>
+      <w:proofErr w:type="spellStart"/>
       <w:r>
         <w:t>io.rest</w:t>
       </w:r>
-      <w:proofErr w:type="gramEnd"/>
+      <w:proofErr w:type="spellEnd"/>
       <w:r>
         <w:t xml:space="preserve">-assured (io is package name) =&gt; rest-assured: </w:t>
       </w:r>
@@ -564,8 +645,13 @@
           <w:numId w:val="3"/>
         </w:numPr>
       </w:pPr>
-      <w:r>
-        <w:t>json-path</w:t>
+      <w:proofErr w:type="spellStart"/>
+      <w:r>
+        <w:t>json</w:t>
+      </w:r>
+      <w:proofErr w:type="spellEnd"/>
+      <w:r>
+        <w:t>-path</w:t>
       </w:r>
       <w:r>
         <w:t xml:space="preserve">: </w:t>
@@ -597,9 +683,11 @@
           <w:numId w:val="3"/>
         </w:numPr>
       </w:pPr>
+      <w:proofErr w:type="spellStart"/>
       <w:r>
         <w:t>json</w:t>
       </w:r>
+      <w:proofErr w:type="spellEnd"/>
       <w:r>
         <w:t xml:space="preserve">: </w:t>
       </w:r>
@@ -623,12 +711,14 @@
           <w:numId w:val="3"/>
         </w:numPr>
       </w:pPr>
+      <w:proofErr w:type="spellStart"/>
       <w:r>
         <w:t>g</w:t>
       </w:r>
       <w:r>
         <w:t>son</w:t>
       </w:r>
+      <w:proofErr w:type="spellEnd"/>
       <w:r>
         <w:t>:</w:t>
       </w:r>
@@ -655,12 +745,14 @@
           <w:numId w:val="3"/>
         </w:numPr>
       </w:pPr>
+      <w:proofErr w:type="spellStart"/>
       <w:r>
         <w:t>t</w:t>
       </w:r>
       <w:r>
         <w:t>estng</w:t>
       </w:r>
+      <w:proofErr w:type="spellEnd"/>
       <w:r>
         <w:t xml:space="preserve">: </w:t>
       </w:r>
@@ -684,9 +776,11 @@
           <w:numId w:val="3"/>
         </w:numPr>
       </w:pPr>
+      <w:proofErr w:type="spellStart"/>
       <w:r>
         <w:t>scribejava-apis</w:t>
       </w:r>
+      <w:proofErr w:type="spellEnd"/>
       <w:r>
         <w:t>:</w:t>
       </w:r>
@@ -713,8 +807,13 @@
           <w:numId w:val="3"/>
         </w:numPr>
       </w:pPr>
-      <w:r>
-        <w:t>json-schema-validator</w:t>
+      <w:proofErr w:type="spellStart"/>
+      <w:r>
+        <w:t>json</w:t>
+      </w:r>
+      <w:proofErr w:type="spellEnd"/>
+      <w:r>
+        <w:t>-schema-validator</w:t>
       </w:r>
       <w:r>
         <w:t>:</w:t>
@@ -835,7 +934,31 @@
     </w:p>
     <w:p>
       <w:r>
-        <w:t>By default, restassured supports BDD Ghekin langusge so no need to add dependencies like cucumber</w:t>
+        <w:t xml:space="preserve">By default, </w:t>
+      </w:r>
+      <w:proofErr w:type="spellStart"/>
+      <w:r>
+        <w:t>restassured</w:t>
+      </w:r>
+      <w:proofErr w:type="spellEnd"/>
+      <w:r>
+        <w:t xml:space="preserve"> supports BDD </w:t>
+      </w:r>
+      <w:proofErr w:type="spellStart"/>
+      <w:r>
+        <w:t>Ghekin</w:t>
+      </w:r>
+      <w:proofErr w:type="spellEnd"/>
+      <w:r>
+        <w:t xml:space="preserve"> </w:t>
+      </w:r>
+      <w:proofErr w:type="spellStart"/>
+      <w:r>
+        <w:t>langusge</w:t>
+      </w:r>
+      <w:proofErr w:type="spellEnd"/>
+      <w:r>
+        <w:t xml:space="preserve"> so no need to add dependencies like cucumber</w:t>
       </w:r>
     </w:p>
     <w:p>
@@ -851,13 +974,8 @@
           <w:numId w:val="5"/>
         </w:numPr>
       </w:pPr>
-      <w:proofErr w:type="gramStart"/>
-      <w:r>
-        <w:t>given(</w:t>
-      </w:r>
-      <w:proofErr w:type="gramEnd"/>
-      <w:r>
-        <w:t>):</w:t>
+      <w:r>
+        <w:t>given():</w:t>
       </w:r>
     </w:p>
     <w:p>
@@ -894,13 +1012,8 @@
           <w:numId w:val="5"/>
         </w:numPr>
       </w:pPr>
-      <w:proofErr w:type="gramStart"/>
-      <w:r>
-        <w:t>when(</w:t>
-      </w:r>
-      <w:proofErr w:type="gramEnd"/>
-      <w:r>
-        <w:t>):</w:t>
+      <w:r>
+        <w:t>when():</w:t>
       </w:r>
     </w:p>
     <w:p>
@@ -919,13 +1032,8 @@
           <w:numId w:val="5"/>
         </w:numPr>
       </w:pPr>
-      <w:proofErr w:type="gramStart"/>
-      <w:r>
-        <w:t>then(</w:t>
-      </w:r>
-      <w:proofErr w:type="gramEnd"/>
-      <w:r>
-        <w:t>):</w:t>
+      <w:r>
+        <w:t>then():</w:t>
       </w:r>
     </w:p>
     <w:p>
@@ -957,33 +1065,18 @@
       </w:r>
     </w:p>
     <w:p>
-      <w:proofErr w:type="gramStart"/>
-      <w:r>
-        <w:t>io.restassured</w:t>
-      </w:r>
-      <w:proofErr w:type="gramEnd"/>
-      <w:r>
-        <w:t>.RestAssured.*</w:t>
-      </w:r>
-    </w:p>
-    <w:p>
-      <w:proofErr w:type="gramStart"/>
-      <w:r>
-        <w:t>io.restassured</w:t>
-      </w:r>
-      <w:proofErr w:type="gramEnd"/>
-      <w:r>
-        <w:t>.matcher.RestAssuredMatchers.*</w:t>
-      </w:r>
-    </w:p>
-    <w:p>
-      <w:proofErr w:type="gramStart"/>
-      <w:r>
-        <w:t>org.hamcrest</w:t>
-      </w:r>
-      <w:proofErr w:type="gramEnd"/>
-      <w:r>
-        <w:t>.Matchers.*</w:t>
+      <w:r>
+        <w:t>io.restassured.RestAssured.*</w:t>
+      </w:r>
+    </w:p>
+    <w:p>
+      <w:r>
+        <w:t>io.restassured.matcher.RestAssuredMatchers.*</w:t>
+      </w:r>
+    </w:p>
+    <w:p>
+      <w:r>
+        <w:t>org.hamcrest.Matchers.*</w:t>
       </w:r>
     </w:p>
     <w:p/>
@@ -1021,7 +1114,6 @@
         </w:rPr>
         <w:t xml:space="preserve">Ex: </w:t>
       </w:r>
-      <w:proofErr w:type="gramStart"/>
       <w:r>
         <w:rPr>
           <w:u w:val="single"/>
@@ -1031,7 +1123,6 @@
       <w:r>
         <w:t>(</w:t>
       </w:r>
-      <w:proofErr w:type="gramEnd"/>
       <w:r>
         <w:rPr>
           <w:u w:val="single"/>
@@ -1066,45 +1157,34 @@
           <w:u w:val="single"/>
         </w:rPr>
         <w:tab/>
-      </w:r>
-      <w:proofErr w:type="gramStart"/>
+        <w:t>.when</w:t>
+      </w:r>
+      <w:r>
+        <w:t>()</w:t>
+      </w:r>
+    </w:p>
+    <w:p>
+      <w:r>
+        <w:tab/>
+      </w:r>
+      <w:r>
+        <w:tab/>
+      </w:r>
+    </w:p>
+    <w:p>
+      <w:r>
+        <w:tab/>
+      </w:r>
+      <w:r>
+        <w:tab/>
+        <w:t>.</w:t>
+      </w:r>
       <w:r>
         <w:rPr>
           <w:u w:val="single"/>
         </w:rPr>
-        <w:t>.when</w:t>
-      </w:r>
-      <w:proofErr w:type="gramEnd"/>
-      <w:r>
-        <w:t>()</w:t>
-      </w:r>
-    </w:p>
-    <w:p>
-      <w:r>
-        <w:tab/>
-      </w:r>
-      <w:r>
-        <w:tab/>
-      </w:r>
-    </w:p>
-    <w:p>
-      <w:r>
-        <w:tab/>
-      </w:r>
-      <w:r>
-        <w:tab/>
-      </w:r>
-      <w:proofErr w:type="gramStart"/>
-      <w:r>
-        <w:t>.</w:t>
-      </w:r>
-      <w:r>
-        <w:rPr>
-          <w:u w:val="single"/>
-        </w:rPr>
         <w:t>then</w:t>
       </w:r>
-      <w:proofErr w:type="gramEnd"/>
       <w:r>
         <w:t>(</w:t>
       </w:r>
@@ -1262,7 +1342,15 @@
     </w:p>
     <w:p>
       <w:r>
-        <w:t xml:space="preserve">    "name": "morpheus",</w:t>
+        <w:t xml:space="preserve">    "name": "</w:t>
+      </w:r>
+      <w:proofErr w:type="spellStart"/>
+      <w:r>
+        <w:t>morpheus</w:t>
+      </w:r>
+      <w:proofErr w:type="spellEnd"/>
+      <w:r>
+        <w:t>",</w:t>
       </w:r>
     </w:p>
     <w:p>
@@ -1304,12 +1392,28 @@
     </w:p>
     <w:p>
       <w:r>
-        <w:t xml:space="preserve">    "name": "morpheus",</w:t>
-      </w:r>
-    </w:p>
-    <w:p>
-      <w:r>
-        <w:t xml:space="preserve">    "job": "zion resident"</w:t>
+        <w:t xml:space="preserve">    "name": "</w:t>
+      </w:r>
+      <w:proofErr w:type="spellStart"/>
+      <w:r>
+        <w:t>morpheus</w:t>
+      </w:r>
+      <w:proofErr w:type="spellEnd"/>
+      <w:r>
+        <w:t>",</w:t>
+      </w:r>
+    </w:p>
+    <w:p>
+      <w:r>
+        <w:t xml:space="preserve">    "job": "</w:t>
+      </w:r>
+      <w:proofErr w:type="spellStart"/>
+      <w:r>
+        <w:t>zion</w:t>
+      </w:r>
+      <w:proofErr w:type="spellEnd"/>
+      <w:r>
+        <w:t xml:space="preserve"> resident"</w:t>
       </w:r>
     </w:p>
     <w:p>
@@ -1370,13 +1474,13 @@
       <w:r>
         <w:t xml:space="preserve"> </w:t>
       </w:r>
-      <w:proofErr w:type="gramStart"/>
-      <w:r>
-        <w:t>org.testng</w:t>
-      </w:r>
-      <w:proofErr w:type="gramEnd"/>
-      <w:r>
-        <w:t>.annotations.Test;</w:t>
+      <w:proofErr w:type="spellStart"/>
+      <w:r>
+        <w:t>org.testng.annotations.Test</w:t>
+      </w:r>
+      <w:proofErr w:type="spellEnd"/>
+      <w:r>
+        <w:t>;</w:t>
       </w:r>
     </w:p>
     <w:p/>
@@ -1401,13 +1505,13 @@
       <w:r>
         <w:t xml:space="preserve"> </w:t>
       </w:r>
-      <w:proofErr w:type="gramStart"/>
-      <w:r>
-        <w:t>io.restassured</w:t>
-      </w:r>
-      <w:proofErr w:type="gramEnd"/>
-      <w:r>
-        <w:t>.RestAssured.*;</w:t>
+      <w:proofErr w:type="spellStart"/>
+      <w:r>
+        <w:t>io.restassured.RestAssured</w:t>
+      </w:r>
+      <w:proofErr w:type="spellEnd"/>
+      <w:r>
+        <w:t>.*;</w:t>
       </w:r>
     </w:p>
     <w:p>
@@ -1431,20 +1535,14 @@
       <w:r>
         <w:t xml:space="preserve"> </w:t>
       </w:r>
-      <w:proofErr w:type="gramStart"/>
+      <w:proofErr w:type="spellStart"/>
       <w:r>
         <w:rPr>
           <w:u w:val="single"/>
         </w:rPr>
-        <w:t>io.restassured</w:t>
-      </w:r>
-      <w:proofErr w:type="gramEnd"/>
-      <w:r>
-        <w:rPr>
-          <w:u w:val="single"/>
-        </w:rPr>
-        <w:t>.matcher.RestAssuredMatchers</w:t>
-      </w:r>
+        <w:t>io.restassured.matcher.RestAssuredMatchers</w:t>
+      </w:r>
+      <w:proofErr w:type="spellEnd"/>
       <w:r>
         <w:t>.*;</w:t>
       </w:r>
@@ -1470,13 +1568,13 @@
       <w:r>
         <w:t xml:space="preserve"> </w:t>
       </w:r>
-      <w:proofErr w:type="gramStart"/>
-      <w:r>
-        <w:t>org.hamcrest</w:t>
-      </w:r>
-      <w:proofErr w:type="gramEnd"/>
-      <w:r>
-        <w:t>.Matchers.*;</w:t>
+      <w:proofErr w:type="spellStart"/>
+      <w:r>
+        <w:t>org.hamcrest.Matchers</w:t>
+      </w:r>
+      <w:proofErr w:type="spellEnd"/>
+      <w:r>
+        <w:t>.*;</w:t>
       </w:r>
     </w:p>
     <w:p/>
@@ -1487,13 +1585,8 @@
       </w:r>
     </w:p>
     <w:p>
-      <w:proofErr w:type="gramStart"/>
-      <w:r>
-        <w:t>given(</w:t>
-      </w:r>
-      <w:proofErr w:type="gramEnd"/>
-      <w:r>
-        <w:t>):</w:t>
+      <w:r>
+        <w:t>given():</w:t>
       </w:r>
     </w:p>
     <w:p>
@@ -1521,13 +1614,8 @@
       </w:r>
     </w:p>
     <w:p>
-      <w:proofErr w:type="gramStart"/>
-      <w:r>
-        <w:t>when(</w:t>
-      </w:r>
-      <w:proofErr w:type="gramEnd"/>
-      <w:r>
-        <w:t>):</w:t>
+      <w:r>
+        <w:t>when():</w:t>
       </w:r>
     </w:p>
     <w:p>
@@ -1536,13 +1624,8 @@
       </w:r>
     </w:p>
     <w:p>
-      <w:proofErr w:type="gramStart"/>
-      <w:r>
-        <w:t>then(</w:t>
-      </w:r>
-      <w:proofErr w:type="gramEnd"/>
-      <w:r>
-        <w:t>):</w:t>
+      <w:r>
+        <w:t>then():</w:t>
       </w:r>
     </w:p>
     <w:p>
@@ -1575,7 +1658,15 @@
         <w:t>class</w:t>
       </w:r>
       <w:r>
-        <w:t xml:space="preserve"> HTTPRequests {</w:t>
+        <w:t xml:space="preserve"> </w:t>
+      </w:r>
+      <w:proofErr w:type="spellStart"/>
+      <w:r>
+        <w:t>HTTPRequests</w:t>
+      </w:r>
+      <w:proofErr w:type="spellEnd"/>
+      <w:r>
+        <w:t xml:space="preserve"> {</w:t>
       </w:r>
     </w:p>
     <w:p>
@@ -1588,12 +1679,14 @@
         <w:tab/>
         <w:t xml:space="preserve">//using </w:t>
       </w:r>
+      <w:proofErr w:type="spellStart"/>
       <w:r>
         <w:rPr>
           <w:u w:val="single"/>
         </w:rPr>
         <w:t>testng</w:t>
       </w:r>
+      <w:proofErr w:type="spellEnd"/>
       <w:r>
         <w:t xml:space="preserve"> test</w:t>
       </w:r>
@@ -1629,23 +1722,22 @@
       <w:r>
         <w:t xml:space="preserve"> </w:t>
       </w:r>
-      <w:proofErr w:type="gramStart"/>
-      <w:r>
-        <w:t>getUser(</w:t>
-      </w:r>
-      <w:proofErr w:type="gramEnd"/>
-      <w:r>
-        <w:t>) {</w:t>
-      </w:r>
-    </w:p>
-    <w:p>
-      <w:r>
-        <w:tab/>
-      </w:r>
-      <w:r>
-        <w:tab/>
-      </w:r>
-      <w:proofErr w:type="gramStart"/>
+      <w:proofErr w:type="spellStart"/>
+      <w:r>
+        <w:t>getUser</w:t>
+      </w:r>
+      <w:proofErr w:type="spellEnd"/>
+      <w:r>
+        <w:t>() {</w:t>
+      </w:r>
+    </w:p>
+    <w:p>
+      <w:r>
+        <w:tab/>
+      </w:r>
+      <w:r>
+        <w:tab/>
+      </w:r>
       <w:r>
         <w:rPr>
           <w:i/>
@@ -1654,34 +1746,6 @@
         <w:t>given</w:t>
       </w:r>
       <w:r>
-        <w:t>(</w:t>
-      </w:r>
-      <w:proofErr w:type="gramEnd"/>
-      <w:r>
-        <w:t>)</w:t>
-      </w:r>
-    </w:p>
-    <w:p>
-      <w:r>
-        <w:tab/>
-      </w:r>
-      <w:r>
-        <w:tab/>
-      </w:r>
-    </w:p>
-    <w:p>
-      <w:r>
-        <w:tab/>
-      </w:r>
-      <w:r>
-        <w:tab/>
-      </w:r>
-      <w:proofErr w:type="gramStart"/>
-      <w:r>
-        <w:t>.when</w:t>
-      </w:r>
-      <w:proofErr w:type="gramEnd"/>
-      <w:r>
         <w:t>()</w:t>
       </w:r>
     </w:p>
@@ -1691,54 +1755,72 @@
       </w:r>
       <w:r>
         <w:tab/>
-        <w:t xml:space="preserve"> </w:t>
-      </w:r>
-      <w:proofErr w:type="gramStart"/>
-      <w:r>
-        <w:t>.get</w:t>
-      </w:r>
-      <w:proofErr w:type="gramEnd"/>
-      <w:r>
-        <w:t>("https://reqres.in/api/users?page=2")</w:t>
-      </w:r>
-    </w:p>
-    <w:p>
-      <w:r>
-        <w:tab/>
-      </w:r>
-      <w:r>
-        <w:tab/>
-      </w:r>
-    </w:p>
-    <w:p>
-      <w:r>
-        <w:tab/>
-      </w:r>
-      <w:r>
-        <w:tab/>
-      </w:r>
-      <w:proofErr w:type="gramStart"/>
-      <w:r>
-        <w:t>.then</w:t>
-      </w:r>
-      <w:proofErr w:type="gramEnd"/>
-      <w:r>
-        <w:t>()</w:t>
-      </w:r>
-    </w:p>
-    <w:p>
-      <w:r>
-        <w:tab/>
-      </w:r>
-      <w:r>
-        <w:tab/>
-        <w:t xml:space="preserve"> </w:t>
-      </w:r>
-      <w:proofErr w:type="gramStart"/>
-      <w:r>
-        <w:t>.statusCode</w:t>
-      </w:r>
-      <w:proofErr w:type="gramEnd"/>
+      </w:r>
+    </w:p>
+    <w:p>
+      <w:r>
+        <w:tab/>
+      </w:r>
+      <w:r>
+        <w:tab/>
+        <w:t>.when()</w:t>
+      </w:r>
+    </w:p>
+    <w:p>
+      <w:r>
+        <w:tab/>
+      </w:r>
+      <w:r>
+        <w:tab/>
+        <w:t xml:space="preserve"> .get("https://reqres.in/</w:t>
+      </w:r>
+      <w:proofErr w:type="spellStart"/>
+      <w:r>
+        <w:t>api</w:t>
+      </w:r>
+      <w:proofErr w:type="spellEnd"/>
+      <w:r>
+        <w:t>/</w:t>
+      </w:r>
+      <w:proofErr w:type="spellStart"/>
+      <w:r>
+        <w:t>users?page</w:t>
+      </w:r>
+      <w:proofErr w:type="spellEnd"/>
+      <w:r>
+        <w:t>=2")</w:t>
+      </w:r>
+    </w:p>
+    <w:p>
+      <w:r>
+        <w:tab/>
+      </w:r>
+      <w:r>
+        <w:tab/>
+      </w:r>
+    </w:p>
+    <w:p>
+      <w:r>
+        <w:tab/>
+      </w:r>
+      <w:r>
+        <w:tab/>
+        <w:t>.then()</w:t>
+      </w:r>
+    </w:p>
+    <w:p>
+      <w:r>
+        <w:tab/>
+      </w:r>
+      <w:r>
+        <w:tab/>
+        <w:t xml:space="preserve"> .</w:t>
+      </w:r>
+      <w:proofErr w:type="spellStart"/>
+      <w:r>
+        <w:t>statusCode</w:t>
+      </w:r>
+      <w:proofErr w:type="spellEnd"/>
       <w:r>
         <w:t>(200)</w:t>
       </w:r>
@@ -1749,16 +1831,9 @@
       </w:r>
       <w:r>
         <w:tab/>
-        <w:t xml:space="preserve"> </w:t>
-      </w:r>
-      <w:proofErr w:type="gramStart"/>
-      <w:r>
-        <w:t>.body</w:t>
-      </w:r>
-      <w:proofErr w:type="gramEnd"/>
-      <w:r>
-        <w:t xml:space="preserve">("page", </w:t>
-      </w:r>
+        <w:t xml:space="preserve"> .body("page", </w:t>
+      </w:r>
+      <w:proofErr w:type="spellStart"/>
       <w:r>
         <w:rPr>
           <w:i/>
@@ -1766,6 +1841,7 @@
         </w:rPr>
         <w:t>equalTo</w:t>
       </w:r>
+      <w:proofErr w:type="spellEnd"/>
       <w:r>
         <w:t>(2))</w:t>
       </w:r>
@@ -1776,43 +1852,2853 @@
       </w:r>
       <w:r>
         <w:tab/>
-        <w:t xml:space="preserve"> .log(</w:t>
-      </w:r>
-      <w:proofErr w:type="gramStart"/>
-      <w:r>
-        <w:t>).all</w:t>
-      </w:r>
-      <w:proofErr w:type="gramEnd"/>
-      <w:r>
+        <w:t xml:space="preserve"> .log().all();</w:t>
+      </w:r>
+    </w:p>
+    <w:p>
+      <w:r>
+        <w:tab/>
+        <w:t>}</w:t>
+      </w:r>
+    </w:p>
+    <w:p>
+      <w:r>
+        <w:tab/>
+      </w:r>
+    </w:p>
+    <w:p>
+      <w:r>
+        <w:tab/>
+      </w:r>
+    </w:p>
+    <w:p>
+      <w:r>
+        <w:tab/>
+      </w:r>
+    </w:p>
+    <w:p/>
+    <w:p>
+      <w:r>
+        <w:t>}</w:t>
+      </w:r>
+    </w:p>
+    <w:p>
+      <w:pPr>
+        <w:rPr>
+          <w:lang w:val="en-US"/>
+        </w:rPr>
+      </w:pPr>
+    </w:p>
+    <w:p>
+      <w:pPr>
+        <w:rPr>
+          <w:b/>
+          <w:bCs/>
+          <w:sz w:val="24"/>
+          <w:szCs w:val="24"/>
+          <w:lang w:val="en-US"/>
+        </w:rPr>
+      </w:pPr>
+      <w:r>
+        <w:rPr>
+          <w:b/>
+          <w:bCs/>
+          <w:sz w:val="24"/>
+          <w:szCs w:val="24"/>
+          <w:lang w:val="en-US"/>
+        </w:rPr>
+        <w:lastRenderedPageBreak/>
+        <w:t>Example:</w:t>
+      </w:r>
+    </w:p>
+    <w:p>
+      <w:pPr>
+        <w:rPr>
+          <w:sz w:val="24"/>
+          <w:szCs w:val="24"/>
+        </w:rPr>
+      </w:pPr>
+      <w:r>
+        <w:rPr>
+          <w:b/>
+          <w:bCs/>
+          <w:sz w:val="24"/>
+          <w:szCs w:val="24"/>
+        </w:rPr>
+        <w:t>package</w:t>
+      </w:r>
+      <w:r>
+        <w:rPr>
+          <w:sz w:val="24"/>
+          <w:szCs w:val="24"/>
+        </w:rPr>
+        <w:t xml:space="preserve"> day1HTTPMatehods;</w:t>
+      </w:r>
+    </w:p>
+    <w:p>
+      <w:pPr>
+        <w:rPr>
+          <w:sz w:val="24"/>
+          <w:szCs w:val="24"/>
+        </w:rPr>
+      </w:pPr>
+    </w:p>
+    <w:p>
+      <w:pPr>
+        <w:rPr>
+          <w:sz w:val="24"/>
+          <w:szCs w:val="24"/>
+        </w:rPr>
+      </w:pPr>
+      <w:r>
+        <w:rPr>
+          <w:b/>
+          <w:bCs/>
+          <w:sz w:val="24"/>
+          <w:szCs w:val="24"/>
+        </w:rPr>
+        <w:t>import</w:t>
+      </w:r>
+      <w:r>
+        <w:rPr>
+          <w:sz w:val="24"/>
+          <w:szCs w:val="24"/>
+        </w:rPr>
+        <w:t xml:space="preserve"> </w:t>
+      </w:r>
+      <w:proofErr w:type="spellStart"/>
+      <w:r>
+        <w:rPr>
+          <w:sz w:val="24"/>
+          <w:szCs w:val="24"/>
+        </w:rPr>
+        <w:t>org.testng.annotations.Test</w:t>
+      </w:r>
+      <w:proofErr w:type="spellEnd"/>
+      <w:r>
+        <w:rPr>
+          <w:sz w:val="24"/>
+          <w:szCs w:val="24"/>
+        </w:rPr>
+        <w:t>;</w:t>
+      </w:r>
+    </w:p>
+    <w:p>
+      <w:pPr>
+        <w:rPr>
+          <w:sz w:val="24"/>
+          <w:szCs w:val="24"/>
+        </w:rPr>
+      </w:pPr>
+    </w:p>
+    <w:p>
+      <w:pPr>
+        <w:rPr>
+          <w:sz w:val="24"/>
+          <w:szCs w:val="24"/>
+        </w:rPr>
+      </w:pPr>
+      <w:r>
+        <w:rPr>
+          <w:b/>
+          <w:bCs/>
+          <w:sz w:val="24"/>
+          <w:szCs w:val="24"/>
+        </w:rPr>
+        <w:t>import</w:t>
+      </w:r>
+      <w:r>
+        <w:rPr>
+          <w:sz w:val="24"/>
+          <w:szCs w:val="24"/>
+        </w:rPr>
+        <w:t xml:space="preserve"> </w:t>
+      </w:r>
+      <w:r>
+        <w:rPr>
+          <w:b/>
+          <w:bCs/>
+          <w:sz w:val="24"/>
+          <w:szCs w:val="24"/>
+        </w:rPr>
+        <w:t>static</w:t>
+      </w:r>
+      <w:r>
+        <w:rPr>
+          <w:sz w:val="24"/>
+          <w:szCs w:val="24"/>
+        </w:rPr>
+        <w:t xml:space="preserve"> </w:t>
+      </w:r>
+      <w:proofErr w:type="spellStart"/>
+      <w:r>
+        <w:rPr>
+          <w:sz w:val="24"/>
+          <w:szCs w:val="24"/>
+        </w:rPr>
+        <w:t>io.restassured.RestAssured</w:t>
+      </w:r>
+      <w:proofErr w:type="spellEnd"/>
+      <w:r>
+        <w:rPr>
+          <w:sz w:val="24"/>
+          <w:szCs w:val="24"/>
+        </w:rPr>
+        <w:t>.*;</w:t>
+      </w:r>
+    </w:p>
+    <w:p>
+      <w:pPr>
+        <w:rPr>
+          <w:sz w:val="24"/>
+          <w:szCs w:val="24"/>
+        </w:rPr>
+      </w:pPr>
+      <w:r>
+        <w:rPr>
+          <w:b/>
+          <w:bCs/>
+          <w:sz w:val="24"/>
+          <w:szCs w:val="24"/>
+        </w:rPr>
+        <w:t>import</w:t>
+      </w:r>
+      <w:r>
+        <w:rPr>
+          <w:sz w:val="24"/>
+          <w:szCs w:val="24"/>
+        </w:rPr>
+        <w:t xml:space="preserve"> </w:t>
+      </w:r>
+      <w:r>
+        <w:rPr>
+          <w:b/>
+          <w:bCs/>
+          <w:sz w:val="24"/>
+          <w:szCs w:val="24"/>
+        </w:rPr>
+        <w:t>static</w:t>
+      </w:r>
+      <w:r>
+        <w:rPr>
+          <w:sz w:val="24"/>
+          <w:szCs w:val="24"/>
+        </w:rPr>
+        <w:t xml:space="preserve"> </w:t>
+      </w:r>
+      <w:proofErr w:type="spellStart"/>
+      <w:r>
+        <w:rPr>
+          <w:sz w:val="24"/>
+          <w:szCs w:val="24"/>
+          <w:u w:val="single"/>
+        </w:rPr>
+        <w:t>io.restassured.matcher.RestAssuredMatchers</w:t>
+      </w:r>
+      <w:proofErr w:type="spellEnd"/>
+      <w:r>
+        <w:rPr>
+          <w:sz w:val="24"/>
+          <w:szCs w:val="24"/>
+        </w:rPr>
+        <w:t>.*;</w:t>
+      </w:r>
+    </w:p>
+    <w:p>
+      <w:pPr>
+        <w:rPr>
+          <w:sz w:val="24"/>
+          <w:szCs w:val="24"/>
+        </w:rPr>
+      </w:pPr>
+      <w:r>
+        <w:rPr>
+          <w:b/>
+          <w:bCs/>
+          <w:sz w:val="24"/>
+          <w:szCs w:val="24"/>
+        </w:rPr>
+        <w:t>import</w:t>
+      </w:r>
+      <w:r>
+        <w:rPr>
+          <w:sz w:val="24"/>
+          <w:szCs w:val="24"/>
+        </w:rPr>
+        <w:t xml:space="preserve"> </w:t>
+      </w:r>
+      <w:r>
+        <w:rPr>
+          <w:b/>
+          <w:bCs/>
+          <w:sz w:val="24"/>
+          <w:szCs w:val="24"/>
+        </w:rPr>
+        <w:t>static</w:t>
+      </w:r>
+      <w:r>
+        <w:rPr>
+          <w:sz w:val="24"/>
+          <w:szCs w:val="24"/>
+        </w:rPr>
+        <w:t xml:space="preserve"> </w:t>
+      </w:r>
+      <w:proofErr w:type="spellStart"/>
+      <w:r>
+        <w:rPr>
+          <w:sz w:val="24"/>
+          <w:szCs w:val="24"/>
+        </w:rPr>
+        <w:t>org.hamcrest.Matchers</w:t>
+      </w:r>
+      <w:proofErr w:type="spellEnd"/>
+      <w:r>
+        <w:rPr>
+          <w:sz w:val="24"/>
+          <w:szCs w:val="24"/>
+        </w:rPr>
+        <w:t>.*;</w:t>
+      </w:r>
+    </w:p>
+    <w:p>
+      <w:pPr>
+        <w:rPr>
+          <w:sz w:val="24"/>
+          <w:szCs w:val="24"/>
+        </w:rPr>
+      </w:pPr>
+    </w:p>
+    <w:p>
+      <w:pPr>
+        <w:rPr>
+          <w:sz w:val="24"/>
+          <w:szCs w:val="24"/>
+        </w:rPr>
+      </w:pPr>
+      <w:r>
+        <w:rPr>
+          <w:b/>
+          <w:bCs/>
+          <w:sz w:val="24"/>
+          <w:szCs w:val="24"/>
+        </w:rPr>
+        <w:t>import</w:t>
+      </w:r>
+      <w:r>
+        <w:rPr>
+          <w:sz w:val="24"/>
+          <w:szCs w:val="24"/>
+        </w:rPr>
+        <w:t xml:space="preserve"> </w:t>
+      </w:r>
+      <w:proofErr w:type="spellStart"/>
+      <w:r>
+        <w:rPr>
+          <w:sz w:val="24"/>
+          <w:szCs w:val="24"/>
+        </w:rPr>
+        <w:t>java.util.HashMap</w:t>
+      </w:r>
+      <w:proofErr w:type="spellEnd"/>
+      <w:r>
+        <w:rPr>
+          <w:sz w:val="24"/>
+          <w:szCs w:val="24"/>
+        </w:rPr>
+        <w:t>;</w:t>
+      </w:r>
+    </w:p>
+    <w:p>
+      <w:pPr>
+        <w:rPr>
+          <w:sz w:val="24"/>
+          <w:szCs w:val="24"/>
+        </w:rPr>
+      </w:pPr>
+    </w:p>
+    <w:p>
+      <w:pPr>
+        <w:rPr>
+          <w:sz w:val="24"/>
+          <w:szCs w:val="24"/>
+        </w:rPr>
+      </w:pPr>
+    </w:p>
+    <w:p>
+      <w:pPr>
+        <w:rPr>
+          <w:sz w:val="24"/>
+          <w:szCs w:val="24"/>
+        </w:rPr>
+      </w:pPr>
+      <w:r>
+        <w:rPr>
+          <w:sz w:val="24"/>
+          <w:szCs w:val="24"/>
+        </w:rPr>
+        <w:t>/*</w:t>
+      </w:r>
+    </w:p>
+    <w:p>
+      <w:pPr>
+        <w:rPr>
+          <w:sz w:val="24"/>
+          <w:szCs w:val="24"/>
+        </w:rPr>
+      </w:pPr>
+      <w:r>
+        <w:rPr>
+          <w:sz w:val="24"/>
+          <w:szCs w:val="24"/>
+        </w:rPr>
+        <w:t>given():</w:t>
+      </w:r>
+    </w:p>
+    <w:p>
+      <w:pPr>
+        <w:rPr>
+          <w:sz w:val="24"/>
+          <w:szCs w:val="24"/>
+        </w:rPr>
+      </w:pPr>
+      <w:r>
+        <w:rPr>
+          <w:sz w:val="24"/>
+          <w:szCs w:val="24"/>
+        </w:rPr>
+        <w:t xml:space="preserve"> Content type, set cookies, add </w:t>
+      </w:r>
+      <w:r>
+        <w:rPr>
+          <w:sz w:val="24"/>
+          <w:szCs w:val="24"/>
+          <w:u w:val="single"/>
+        </w:rPr>
+        <w:t>auth</w:t>
+      </w:r>
+      <w:r>
+        <w:rPr>
+          <w:sz w:val="24"/>
+          <w:szCs w:val="24"/>
+        </w:rPr>
+        <w:t xml:space="preserve"> i.e. authentication, add </w:t>
+      </w:r>
+      <w:r>
+        <w:rPr>
+          <w:sz w:val="24"/>
+          <w:szCs w:val="24"/>
+          <w:u w:val="single"/>
+        </w:rPr>
+        <w:t>param</w:t>
+      </w:r>
+      <w:r>
+        <w:rPr>
+          <w:sz w:val="24"/>
+          <w:szCs w:val="24"/>
+        </w:rPr>
+        <w:t xml:space="preserve"> i.e. parameters, set headers info i.e. information, etc.</w:t>
+      </w:r>
+    </w:p>
+    <w:p>
+      <w:pPr>
+        <w:rPr>
+          <w:sz w:val="24"/>
+          <w:szCs w:val="24"/>
+        </w:rPr>
+      </w:pPr>
+      <w:r>
+        <w:rPr>
+          <w:sz w:val="24"/>
+          <w:szCs w:val="24"/>
+        </w:rPr>
+        <w:t>when():</w:t>
+      </w:r>
+    </w:p>
+    <w:p>
+      <w:pPr>
+        <w:rPr>
+          <w:sz w:val="24"/>
+          <w:szCs w:val="24"/>
+        </w:rPr>
+      </w:pPr>
+      <w:r>
+        <w:rPr>
+          <w:sz w:val="24"/>
+          <w:szCs w:val="24"/>
+        </w:rPr>
+        <w:t xml:space="preserve"> get, post, put, delete requests.</w:t>
+      </w:r>
+    </w:p>
+    <w:p>
+      <w:pPr>
+        <w:rPr>
+          <w:sz w:val="24"/>
+          <w:szCs w:val="24"/>
+        </w:rPr>
+      </w:pPr>
+      <w:r>
+        <w:rPr>
+          <w:sz w:val="24"/>
+          <w:szCs w:val="24"/>
+        </w:rPr>
+        <w:t>then():</w:t>
+      </w:r>
+    </w:p>
+    <w:p>
+      <w:pPr>
+        <w:rPr>
+          <w:sz w:val="24"/>
+          <w:szCs w:val="24"/>
+        </w:rPr>
+      </w:pPr>
+      <w:r>
+        <w:rPr>
+          <w:sz w:val="24"/>
+          <w:szCs w:val="24"/>
+        </w:rPr>
+        <w:t xml:space="preserve"> validate status code, extract response, extract headers cookies &amp; response body</w:t>
+      </w:r>
+    </w:p>
+    <w:p>
+      <w:pPr>
+        <w:rPr>
+          <w:sz w:val="24"/>
+          <w:szCs w:val="24"/>
+        </w:rPr>
+      </w:pPr>
+      <w:r>
+        <w:rPr>
+          <w:sz w:val="24"/>
+          <w:szCs w:val="24"/>
+        </w:rPr>
+        <w:t>*/</w:t>
+      </w:r>
+    </w:p>
+    <w:p>
+      <w:pPr>
+        <w:rPr>
+          <w:sz w:val="24"/>
+          <w:szCs w:val="24"/>
+        </w:rPr>
+      </w:pPr>
+    </w:p>
+    <w:p>
+      <w:pPr>
+        <w:rPr>
+          <w:sz w:val="24"/>
+          <w:szCs w:val="24"/>
+        </w:rPr>
+      </w:pPr>
+      <w:r>
+        <w:rPr>
+          <w:b/>
+          <w:bCs/>
+          <w:sz w:val="24"/>
+          <w:szCs w:val="24"/>
+        </w:rPr>
+        <w:t>public</w:t>
+      </w:r>
+      <w:r>
+        <w:rPr>
+          <w:sz w:val="24"/>
+          <w:szCs w:val="24"/>
+        </w:rPr>
+        <w:t xml:space="preserve"> </w:t>
+      </w:r>
+      <w:r>
+        <w:rPr>
+          <w:b/>
+          <w:bCs/>
+          <w:sz w:val="24"/>
+          <w:szCs w:val="24"/>
+        </w:rPr>
+        <w:t>class</w:t>
+      </w:r>
+      <w:r>
+        <w:rPr>
+          <w:sz w:val="24"/>
+          <w:szCs w:val="24"/>
+        </w:rPr>
+        <w:t xml:space="preserve"> </w:t>
+      </w:r>
+      <w:proofErr w:type="spellStart"/>
+      <w:r>
+        <w:rPr>
+          <w:sz w:val="24"/>
+          <w:szCs w:val="24"/>
+        </w:rPr>
+        <w:t>HTTPRequests</w:t>
+      </w:r>
+      <w:proofErr w:type="spellEnd"/>
+      <w:r>
+        <w:rPr>
+          <w:sz w:val="24"/>
+          <w:szCs w:val="24"/>
+        </w:rPr>
+        <w:t xml:space="preserve"> {</w:t>
+      </w:r>
+    </w:p>
+    <w:p>
+      <w:pPr>
+        <w:rPr>
+          <w:sz w:val="24"/>
+          <w:szCs w:val="24"/>
+        </w:rPr>
+      </w:pPr>
+      <w:r>
+        <w:rPr>
+          <w:sz w:val="24"/>
+          <w:szCs w:val="24"/>
+        </w:rPr>
+        <w:tab/>
+      </w:r>
+    </w:p>
+    <w:p>
+      <w:pPr>
+        <w:rPr>
+          <w:sz w:val="24"/>
+          <w:szCs w:val="24"/>
+        </w:rPr>
+      </w:pPr>
+      <w:r>
+        <w:rPr>
+          <w:sz w:val="24"/>
+          <w:szCs w:val="24"/>
+        </w:rPr>
+        <w:tab/>
+      </w:r>
+    </w:p>
+    <w:p>
+      <w:pPr>
+        <w:rPr>
+          <w:sz w:val="24"/>
+          <w:szCs w:val="24"/>
+        </w:rPr>
+      </w:pPr>
+      <w:r>
+        <w:rPr>
+          <w:sz w:val="24"/>
+          <w:szCs w:val="24"/>
+        </w:rPr>
+        <w:tab/>
+      </w:r>
+      <w:r>
+        <w:rPr>
+          <w:b/>
+          <w:bCs/>
+          <w:sz w:val="24"/>
+          <w:szCs w:val="24"/>
+        </w:rPr>
+        <w:t>int</w:t>
+      </w:r>
+      <w:r>
+        <w:rPr>
+          <w:sz w:val="24"/>
+          <w:szCs w:val="24"/>
+        </w:rPr>
+        <w:t xml:space="preserve"> id;</w:t>
+      </w:r>
+    </w:p>
+    <w:p>
+      <w:pPr>
+        <w:rPr>
+          <w:sz w:val="24"/>
+          <w:szCs w:val="24"/>
+        </w:rPr>
+      </w:pPr>
+      <w:r>
+        <w:rPr>
+          <w:sz w:val="24"/>
+          <w:szCs w:val="24"/>
+        </w:rPr>
+        <w:tab/>
+      </w:r>
+    </w:p>
+    <w:p>
+      <w:pPr>
+        <w:rPr>
+          <w:sz w:val="24"/>
+          <w:szCs w:val="24"/>
+        </w:rPr>
+      </w:pPr>
+      <w:r>
+        <w:rPr>
+          <w:sz w:val="24"/>
+          <w:szCs w:val="24"/>
+        </w:rPr>
+        <w:tab/>
+        <w:t xml:space="preserve">//using </w:t>
+      </w:r>
+      <w:proofErr w:type="spellStart"/>
+      <w:r>
+        <w:rPr>
+          <w:sz w:val="24"/>
+          <w:szCs w:val="24"/>
+          <w:u w:val="single"/>
+        </w:rPr>
+        <w:t>testng</w:t>
+      </w:r>
+      <w:proofErr w:type="spellEnd"/>
+      <w:r>
+        <w:rPr>
+          <w:sz w:val="24"/>
+          <w:szCs w:val="24"/>
+        </w:rPr>
+        <w:t xml:space="preserve"> test</w:t>
+      </w:r>
+    </w:p>
+    <w:p>
+      <w:pPr>
+        <w:rPr>
+          <w:sz w:val="24"/>
+          <w:szCs w:val="24"/>
+        </w:rPr>
+      </w:pPr>
+      <w:r>
+        <w:rPr>
+          <w:sz w:val="24"/>
+          <w:szCs w:val="24"/>
+        </w:rPr>
+        <w:tab/>
+        <w:t>//for single user</w:t>
+      </w:r>
+    </w:p>
+    <w:p>
+      <w:pPr>
+        <w:rPr>
+          <w:sz w:val="24"/>
+          <w:szCs w:val="24"/>
+        </w:rPr>
+      </w:pPr>
+      <w:r>
+        <w:rPr>
+          <w:sz w:val="24"/>
+          <w:szCs w:val="24"/>
+        </w:rPr>
+        <w:tab/>
+      </w:r>
+    </w:p>
+    <w:p>
+      <w:pPr>
+        <w:rPr>
+          <w:sz w:val="24"/>
+          <w:szCs w:val="24"/>
+        </w:rPr>
+      </w:pPr>
+      <w:r>
+        <w:rPr>
+          <w:sz w:val="24"/>
+          <w:szCs w:val="24"/>
+        </w:rPr>
+        <w:lastRenderedPageBreak/>
+        <w:tab/>
+        <w:t>@Test(priority=1)</w:t>
+      </w:r>
+    </w:p>
+    <w:p>
+      <w:pPr>
+        <w:rPr>
+          <w:sz w:val="24"/>
+          <w:szCs w:val="24"/>
+        </w:rPr>
+      </w:pPr>
+      <w:r>
+        <w:rPr>
+          <w:sz w:val="24"/>
+          <w:szCs w:val="24"/>
+        </w:rPr>
+        <w:tab/>
+      </w:r>
+      <w:r>
+        <w:rPr>
+          <w:b/>
+          <w:bCs/>
+          <w:sz w:val="24"/>
+          <w:szCs w:val="24"/>
+        </w:rPr>
+        <w:t>void</w:t>
+      </w:r>
+      <w:r>
+        <w:rPr>
+          <w:sz w:val="24"/>
+          <w:szCs w:val="24"/>
+        </w:rPr>
+        <w:t xml:space="preserve"> </w:t>
+      </w:r>
+      <w:proofErr w:type="spellStart"/>
+      <w:r>
+        <w:rPr>
+          <w:sz w:val="24"/>
+          <w:szCs w:val="24"/>
+        </w:rPr>
+        <w:t>getUser</w:t>
+      </w:r>
+      <w:proofErr w:type="spellEnd"/>
+      <w:r>
+        <w:rPr>
+          <w:sz w:val="24"/>
+          <w:szCs w:val="24"/>
+        </w:rPr>
+        <w:t>() {</w:t>
+      </w:r>
+    </w:p>
+    <w:p>
+      <w:pPr>
+        <w:rPr>
+          <w:sz w:val="24"/>
+          <w:szCs w:val="24"/>
+        </w:rPr>
+      </w:pPr>
+      <w:r>
+        <w:rPr>
+          <w:sz w:val="24"/>
+          <w:szCs w:val="24"/>
+        </w:rPr>
+        <w:tab/>
+      </w:r>
+      <w:r>
+        <w:rPr>
+          <w:sz w:val="24"/>
+          <w:szCs w:val="24"/>
+        </w:rPr>
+        <w:tab/>
+      </w:r>
+      <w:r>
+        <w:rPr>
+          <w:i/>
+          <w:iCs/>
+          <w:sz w:val="24"/>
+          <w:szCs w:val="24"/>
+        </w:rPr>
+        <w:t>given</w:t>
+      </w:r>
+      <w:r>
+        <w:rPr>
+          <w:sz w:val="24"/>
+          <w:szCs w:val="24"/>
+        </w:rPr>
+        <w:t>()</w:t>
+      </w:r>
+    </w:p>
+    <w:p>
+      <w:pPr>
+        <w:rPr>
+          <w:sz w:val="24"/>
+          <w:szCs w:val="24"/>
+        </w:rPr>
+      </w:pPr>
+      <w:r>
+        <w:rPr>
+          <w:sz w:val="24"/>
+          <w:szCs w:val="24"/>
+        </w:rPr>
+        <w:tab/>
+      </w:r>
+      <w:r>
+        <w:rPr>
+          <w:sz w:val="24"/>
+          <w:szCs w:val="24"/>
+        </w:rPr>
+        <w:tab/>
+      </w:r>
+    </w:p>
+    <w:p>
+      <w:pPr>
+        <w:rPr>
+          <w:sz w:val="24"/>
+          <w:szCs w:val="24"/>
+        </w:rPr>
+      </w:pPr>
+      <w:r>
+        <w:rPr>
+          <w:sz w:val="24"/>
+          <w:szCs w:val="24"/>
+        </w:rPr>
+        <w:tab/>
+      </w:r>
+      <w:r>
+        <w:rPr>
+          <w:sz w:val="24"/>
+          <w:szCs w:val="24"/>
+        </w:rPr>
+        <w:tab/>
+        <w:t>.when()</w:t>
+      </w:r>
+    </w:p>
+    <w:p>
+      <w:pPr>
+        <w:rPr>
+          <w:sz w:val="24"/>
+          <w:szCs w:val="24"/>
+        </w:rPr>
+      </w:pPr>
+      <w:r>
+        <w:rPr>
+          <w:sz w:val="24"/>
+          <w:szCs w:val="24"/>
+        </w:rPr>
+        <w:tab/>
+      </w:r>
+      <w:r>
+        <w:rPr>
+          <w:sz w:val="24"/>
+          <w:szCs w:val="24"/>
+        </w:rPr>
+        <w:tab/>
+        <w:t xml:space="preserve"> .get("https://reqres.in/</w:t>
+      </w:r>
+      <w:proofErr w:type="spellStart"/>
+      <w:r>
+        <w:rPr>
+          <w:sz w:val="24"/>
+          <w:szCs w:val="24"/>
+        </w:rPr>
+        <w:t>api</w:t>
+      </w:r>
+      <w:proofErr w:type="spellEnd"/>
+      <w:r>
+        <w:rPr>
+          <w:sz w:val="24"/>
+          <w:szCs w:val="24"/>
+        </w:rPr>
+        <w:t>/</w:t>
+      </w:r>
+      <w:proofErr w:type="spellStart"/>
+      <w:r>
+        <w:rPr>
+          <w:sz w:val="24"/>
+          <w:szCs w:val="24"/>
+        </w:rPr>
+        <w:t>users?page</w:t>
+      </w:r>
+      <w:proofErr w:type="spellEnd"/>
+      <w:r>
+        <w:rPr>
+          <w:sz w:val="24"/>
+          <w:szCs w:val="24"/>
+        </w:rPr>
+        <w:t>=2")</w:t>
+      </w:r>
+    </w:p>
+    <w:p>
+      <w:pPr>
+        <w:rPr>
+          <w:sz w:val="24"/>
+          <w:szCs w:val="24"/>
+        </w:rPr>
+      </w:pPr>
+      <w:r>
+        <w:rPr>
+          <w:sz w:val="24"/>
+          <w:szCs w:val="24"/>
+        </w:rPr>
+        <w:tab/>
+      </w:r>
+      <w:r>
+        <w:rPr>
+          <w:sz w:val="24"/>
+          <w:szCs w:val="24"/>
+        </w:rPr>
+        <w:tab/>
+      </w:r>
+    </w:p>
+    <w:p>
+      <w:pPr>
+        <w:rPr>
+          <w:sz w:val="24"/>
+          <w:szCs w:val="24"/>
+        </w:rPr>
+      </w:pPr>
+      <w:r>
+        <w:rPr>
+          <w:sz w:val="24"/>
+          <w:szCs w:val="24"/>
+        </w:rPr>
+        <w:tab/>
+      </w:r>
+      <w:r>
+        <w:rPr>
+          <w:sz w:val="24"/>
+          <w:szCs w:val="24"/>
+        </w:rPr>
+        <w:tab/>
+        <w:t>.then()</w:t>
+      </w:r>
+    </w:p>
+    <w:p>
+      <w:pPr>
+        <w:rPr>
+          <w:sz w:val="24"/>
+          <w:szCs w:val="24"/>
+        </w:rPr>
+      </w:pPr>
+      <w:r>
+        <w:rPr>
+          <w:sz w:val="24"/>
+          <w:szCs w:val="24"/>
+        </w:rPr>
+        <w:tab/>
+      </w:r>
+      <w:r>
+        <w:rPr>
+          <w:sz w:val="24"/>
+          <w:szCs w:val="24"/>
+        </w:rPr>
+        <w:tab/>
+        <w:t xml:space="preserve"> .</w:t>
+      </w:r>
+      <w:proofErr w:type="spellStart"/>
+      <w:r>
+        <w:rPr>
+          <w:sz w:val="24"/>
+          <w:szCs w:val="24"/>
+        </w:rPr>
+        <w:t>statusCode</w:t>
+      </w:r>
+      <w:proofErr w:type="spellEnd"/>
+      <w:r>
+        <w:rPr>
+          <w:sz w:val="24"/>
+          <w:szCs w:val="24"/>
+        </w:rPr>
+        <w:t>(200)</w:t>
+      </w:r>
+    </w:p>
+    <w:p>
+      <w:pPr>
+        <w:rPr>
+          <w:sz w:val="24"/>
+          <w:szCs w:val="24"/>
+        </w:rPr>
+      </w:pPr>
+      <w:r>
+        <w:rPr>
+          <w:sz w:val="24"/>
+          <w:szCs w:val="24"/>
+        </w:rPr>
+        <w:tab/>
+      </w:r>
+      <w:r>
+        <w:rPr>
+          <w:sz w:val="24"/>
+          <w:szCs w:val="24"/>
+        </w:rPr>
+        <w:tab/>
+        <w:t xml:space="preserve"> .body("page", </w:t>
+      </w:r>
+      <w:proofErr w:type="spellStart"/>
+      <w:r>
+        <w:rPr>
+          <w:i/>
+          <w:iCs/>
+          <w:sz w:val="24"/>
+          <w:szCs w:val="24"/>
+        </w:rPr>
+        <w:t>equalTo</w:t>
+      </w:r>
+      <w:proofErr w:type="spellEnd"/>
+      <w:r>
+        <w:rPr>
+          <w:sz w:val="24"/>
+          <w:szCs w:val="24"/>
+        </w:rPr>
+        <w:t>(2))</w:t>
+      </w:r>
+    </w:p>
+    <w:p>
+      <w:pPr>
+        <w:rPr>
+          <w:sz w:val="24"/>
+          <w:szCs w:val="24"/>
+        </w:rPr>
+      </w:pPr>
+      <w:r>
+        <w:rPr>
+          <w:sz w:val="24"/>
+          <w:szCs w:val="24"/>
+        </w:rPr>
+        <w:tab/>
+      </w:r>
+      <w:r>
+        <w:rPr>
+          <w:sz w:val="24"/>
+          <w:szCs w:val="24"/>
+        </w:rPr>
+        <w:tab/>
+        <w:t xml:space="preserve"> .log().all();</w:t>
+      </w:r>
+    </w:p>
+    <w:p>
+      <w:pPr>
+        <w:rPr>
+          <w:sz w:val="24"/>
+          <w:szCs w:val="24"/>
+        </w:rPr>
+      </w:pPr>
+      <w:r>
+        <w:rPr>
+          <w:sz w:val="24"/>
+          <w:szCs w:val="24"/>
+        </w:rPr>
+        <w:tab/>
+        <w:t>}</w:t>
+      </w:r>
+    </w:p>
+    <w:p>
+      <w:pPr>
+        <w:rPr>
+          <w:sz w:val="24"/>
+          <w:szCs w:val="24"/>
+        </w:rPr>
+      </w:pPr>
+      <w:r>
+        <w:rPr>
+          <w:sz w:val="24"/>
+          <w:szCs w:val="24"/>
+        </w:rPr>
+        <w:tab/>
+      </w:r>
+    </w:p>
+    <w:p>
+      <w:pPr>
+        <w:rPr>
+          <w:sz w:val="24"/>
+          <w:szCs w:val="24"/>
+        </w:rPr>
+      </w:pPr>
+      <w:r>
+        <w:rPr>
+          <w:sz w:val="24"/>
+          <w:szCs w:val="24"/>
+        </w:rPr>
+        <w:tab/>
+        <w:t>@Test(priority=2)</w:t>
+      </w:r>
+    </w:p>
+    <w:p>
+      <w:pPr>
+        <w:rPr>
+          <w:sz w:val="24"/>
+          <w:szCs w:val="24"/>
+        </w:rPr>
+      </w:pPr>
+      <w:r>
+        <w:rPr>
+          <w:sz w:val="24"/>
+          <w:szCs w:val="24"/>
+        </w:rPr>
+        <w:tab/>
+      </w:r>
+      <w:r>
+        <w:rPr>
+          <w:b/>
+          <w:bCs/>
+          <w:sz w:val="24"/>
+          <w:szCs w:val="24"/>
+        </w:rPr>
+        <w:t>void</w:t>
+      </w:r>
+      <w:r>
+        <w:rPr>
+          <w:sz w:val="24"/>
+          <w:szCs w:val="24"/>
+        </w:rPr>
+        <w:t xml:space="preserve"> </w:t>
+      </w:r>
+      <w:proofErr w:type="spellStart"/>
+      <w:r>
+        <w:rPr>
+          <w:sz w:val="24"/>
+          <w:szCs w:val="24"/>
+        </w:rPr>
+        <w:t>createUser</w:t>
+      </w:r>
+      <w:proofErr w:type="spellEnd"/>
+      <w:r>
+        <w:rPr>
+          <w:sz w:val="24"/>
+          <w:szCs w:val="24"/>
+        </w:rPr>
+        <w:t>() {</w:t>
+      </w:r>
+    </w:p>
+    <w:p>
+      <w:pPr>
+        <w:rPr>
+          <w:sz w:val="24"/>
+          <w:szCs w:val="24"/>
+        </w:rPr>
+      </w:pPr>
+      <w:r>
+        <w:rPr>
+          <w:sz w:val="24"/>
+          <w:szCs w:val="24"/>
+        </w:rPr>
+        <w:tab/>
+      </w:r>
+      <w:r>
+        <w:rPr>
+          <w:sz w:val="24"/>
+          <w:szCs w:val="24"/>
+        </w:rPr>
+        <w:tab/>
+      </w:r>
+      <w:r>
+        <w:rPr>
+          <w:sz w:val="24"/>
+          <w:szCs w:val="24"/>
+          <w:u w:val="single"/>
+        </w:rPr>
+        <w:t>HashMap</w:t>
+      </w:r>
+      <w:r>
+        <w:rPr>
+          <w:sz w:val="24"/>
+          <w:szCs w:val="24"/>
+        </w:rPr>
+        <w:t xml:space="preserve"> data = </w:t>
+      </w:r>
+      <w:r>
+        <w:rPr>
+          <w:b/>
+          <w:bCs/>
+          <w:sz w:val="24"/>
+          <w:szCs w:val="24"/>
+        </w:rPr>
+        <w:t>new</w:t>
+      </w:r>
+      <w:r>
+        <w:rPr>
+          <w:sz w:val="24"/>
+          <w:szCs w:val="24"/>
+        </w:rPr>
+        <w:t xml:space="preserve"> </w:t>
+      </w:r>
+      <w:r>
+        <w:rPr>
+          <w:sz w:val="24"/>
+          <w:szCs w:val="24"/>
+          <w:u w:val="single"/>
+        </w:rPr>
+        <w:t>HashMap</w:t>
+      </w:r>
+      <w:r>
+        <w:rPr>
+          <w:sz w:val="24"/>
+          <w:szCs w:val="24"/>
+        </w:rPr>
+        <w:t>(); //</w:t>
+      </w:r>
+      <w:proofErr w:type="spellStart"/>
+      <w:r>
+        <w:rPr>
+          <w:sz w:val="24"/>
+          <w:szCs w:val="24"/>
+          <w:u w:val="single"/>
+        </w:rPr>
+        <w:t>hashmap</w:t>
+      </w:r>
+      <w:proofErr w:type="spellEnd"/>
+      <w:r>
+        <w:rPr>
+          <w:sz w:val="24"/>
+          <w:szCs w:val="24"/>
+        </w:rPr>
+        <w:t xml:space="preserve"> is in key value pair</w:t>
+      </w:r>
+    </w:p>
+    <w:p>
+      <w:pPr>
+        <w:rPr>
+          <w:sz w:val="24"/>
+          <w:szCs w:val="24"/>
+        </w:rPr>
+      </w:pPr>
+      <w:r>
+        <w:rPr>
+          <w:sz w:val="24"/>
+          <w:szCs w:val="24"/>
+        </w:rPr>
+        <w:tab/>
+      </w:r>
+      <w:r>
+        <w:rPr>
+          <w:sz w:val="24"/>
+          <w:szCs w:val="24"/>
+        </w:rPr>
+        <w:tab/>
+      </w:r>
+      <w:proofErr w:type="spellStart"/>
+      <w:r>
+        <w:rPr>
+          <w:sz w:val="24"/>
+          <w:szCs w:val="24"/>
+          <w:u w:val="single"/>
+        </w:rPr>
+        <w:t>data.put</w:t>
+      </w:r>
+      <w:proofErr w:type="spellEnd"/>
+      <w:r>
+        <w:rPr>
+          <w:sz w:val="24"/>
+          <w:szCs w:val="24"/>
+          <w:u w:val="single"/>
+        </w:rPr>
+        <w:t>("name", "rutuja")</w:t>
+      </w:r>
+      <w:r>
+        <w:rPr>
+          <w:sz w:val="24"/>
+          <w:szCs w:val="24"/>
+        </w:rPr>
+        <w:t>;</w:t>
+      </w:r>
+    </w:p>
+    <w:p>
+      <w:pPr>
+        <w:rPr>
+          <w:sz w:val="24"/>
+          <w:szCs w:val="24"/>
+        </w:rPr>
+      </w:pPr>
+      <w:r>
+        <w:rPr>
+          <w:sz w:val="24"/>
+          <w:szCs w:val="24"/>
+        </w:rPr>
+        <w:tab/>
+      </w:r>
+      <w:r>
+        <w:rPr>
+          <w:sz w:val="24"/>
+          <w:szCs w:val="24"/>
+        </w:rPr>
+        <w:tab/>
+      </w:r>
+      <w:proofErr w:type="spellStart"/>
+      <w:r>
+        <w:rPr>
+          <w:sz w:val="24"/>
+          <w:szCs w:val="24"/>
+          <w:u w:val="single"/>
+        </w:rPr>
+        <w:t>data.put</w:t>
+      </w:r>
+      <w:proofErr w:type="spellEnd"/>
+      <w:r>
+        <w:rPr>
+          <w:sz w:val="24"/>
+          <w:szCs w:val="24"/>
+          <w:u w:val="single"/>
+        </w:rPr>
+        <w:t>("job", "</w:t>
+      </w:r>
+      <w:proofErr w:type="spellStart"/>
+      <w:r>
+        <w:rPr>
+          <w:sz w:val="24"/>
+          <w:szCs w:val="24"/>
+          <w:u w:val="single"/>
+        </w:rPr>
+        <w:t>sdet</w:t>
+      </w:r>
+      <w:proofErr w:type="spellEnd"/>
+      <w:r>
+        <w:rPr>
+          <w:sz w:val="24"/>
+          <w:szCs w:val="24"/>
+          <w:u w:val="single"/>
+        </w:rPr>
+        <w:t>")</w:t>
+      </w:r>
+      <w:r>
+        <w:rPr>
+          <w:sz w:val="24"/>
+          <w:szCs w:val="24"/>
+        </w:rPr>
+        <w:t>;</w:t>
+      </w:r>
+    </w:p>
+    <w:p>
+      <w:pPr>
+        <w:rPr>
+          <w:sz w:val="24"/>
+          <w:szCs w:val="24"/>
+        </w:rPr>
+      </w:pPr>
+      <w:r>
+        <w:rPr>
+          <w:sz w:val="24"/>
+          <w:szCs w:val="24"/>
+        </w:rPr>
+        <w:tab/>
+      </w:r>
+      <w:r>
+        <w:rPr>
+          <w:sz w:val="24"/>
+          <w:szCs w:val="24"/>
+        </w:rPr>
+        <w:tab/>
+      </w:r>
+    </w:p>
+    <w:p>
+      <w:pPr>
+        <w:rPr>
+          <w:sz w:val="24"/>
+          <w:szCs w:val="24"/>
+        </w:rPr>
+      </w:pPr>
+      <w:r>
+        <w:rPr>
+          <w:sz w:val="24"/>
+          <w:szCs w:val="24"/>
+        </w:rPr>
+        <w:tab/>
+      </w:r>
+      <w:r>
+        <w:rPr>
+          <w:sz w:val="24"/>
+          <w:szCs w:val="24"/>
+        </w:rPr>
+        <w:tab/>
+        <w:t xml:space="preserve">id = </w:t>
+      </w:r>
+      <w:r>
+        <w:rPr>
+          <w:i/>
+          <w:iCs/>
+          <w:sz w:val="24"/>
+          <w:szCs w:val="24"/>
+        </w:rPr>
+        <w:t>given</w:t>
+      </w:r>
+      <w:r>
+        <w:rPr>
+          <w:sz w:val="24"/>
+          <w:szCs w:val="24"/>
+        </w:rPr>
+        <w:t>()</w:t>
+      </w:r>
+    </w:p>
+    <w:p>
+      <w:pPr>
+        <w:rPr>
+          <w:sz w:val="24"/>
+          <w:szCs w:val="24"/>
+        </w:rPr>
+      </w:pPr>
+      <w:r>
+        <w:rPr>
+          <w:sz w:val="24"/>
+          <w:szCs w:val="24"/>
+        </w:rPr>
+        <w:tab/>
+      </w:r>
+      <w:r>
+        <w:rPr>
+          <w:sz w:val="24"/>
+          <w:szCs w:val="24"/>
+        </w:rPr>
+        <w:tab/>
+        <w:t xml:space="preserve">     .</w:t>
+      </w:r>
+      <w:proofErr w:type="spellStart"/>
+      <w:r>
+        <w:rPr>
+          <w:sz w:val="24"/>
+          <w:szCs w:val="24"/>
+        </w:rPr>
+        <w:t>contentType</w:t>
+      </w:r>
+      <w:proofErr w:type="spellEnd"/>
+      <w:r>
+        <w:rPr>
+          <w:sz w:val="24"/>
+          <w:szCs w:val="24"/>
+        </w:rPr>
+        <w:t>("application/</w:t>
+      </w:r>
+      <w:proofErr w:type="spellStart"/>
+      <w:r>
+        <w:rPr>
+          <w:sz w:val="24"/>
+          <w:szCs w:val="24"/>
+        </w:rPr>
+        <w:t>json</w:t>
+      </w:r>
+      <w:proofErr w:type="spellEnd"/>
+      <w:r>
+        <w:rPr>
+          <w:sz w:val="24"/>
+          <w:szCs w:val="24"/>
+        </w:rPr>
+        <w:t>")</w:t>
+      </w:r>
+    </w:p>
+    <w:p>
+      <w:pPr>
+        <w:rPr>
+          <w:sz w:val="24"/>
+          <w:szCs w:val="24"/>
+        </w:rPr>
+      </w:pPr>
+      <w:r>
+        <w:rPr>
+          <w:sz w:val="24"/>
+          <w:szCs w:val="24"/>
+        </w:rPr>
+        <w:tab/>
+      </w:r>
+      <w:r>
+        <w:rPr>
+          <w:sz w:val="24"/>
+          <w:szCs w:val="24"/>
+        </w:rPr>
+        <w:tab/>
+        <w:t xml:space="preserve">     .body(data)</w:t>
+      </w:r>
+    </w:p>
+    <w:p>
+      <w:pPr>
+        <w:rPr>
+          <w:sz w:val="24"/>
+          <w:szCs w:val="24"/>
+        </w:rPr>
+      </w:pPr>
+      <w:r>
+        <w:rPr>
+          <w:sz w:val="24"/>
+          <w:szCs w:val="24"/>
+        </w:rPr>
+        <w:tab/>
+      </w:r>
+      <w:r>
+        <w:rPr>
+          <w:sz w:val="24"/>
+          <w:szCs w:val="24"/>
+        </w:rPr>
+        <w:tab/>
+        <w:t xml:space="preserve">     </w:t>
+      </w:r>
+    </w:p>
+    <w:p>
+      <w:pPr>
+        <w:rPr>
+          <w:sz w:val="24"/>
+          <w:szCs w:val="24"/>
+        </w:rPr>
+      </w:pPr>
+      <w:r>
+        <w:rPr>
+          <w:sz w:val="24"/>
+          <w:szCs w:val="24"/>
+        </w:rPr>
+        <w:tab/>
+      </w:r>
+      <w:r>
+        <w:rPr>
+          <w:sz w:val="24"/>
+          <w:szCs w:val="24"/>
+        </w:rPr>
+        <w:tab/>
+        <w:t>.when()</w:t>
+      </w:r>
+    </w:p>
+    <w:p>
+      <w:pPr>
+        <w:rPr>
+          <w:sz w:val="24"/>
+          <w:szCs w:val="24"/>
+        </w:rPr>
+      </w:pPr>
+      <w:r>
+        <w:rPr>
+          <w:sz w:val="24"/>
+          <w:szCs w:val="24"/>
+        </w:rPr>
+        <w:tab/>
+      </w:r>
+      <w:r>
+        <w:rPr>
+          <w:sz w:val="24"/>
+          <w:szCs w:val="24"/>
+        </w:rPr>
+        <w:tab/>
+        <w:t xml:space="preserve">     .post("https://reqres.in/</w:t>
+      </w:r>
+      <w:proofErr w:type="spellStart"/>
+      <w:r>
+        <w:rPr>
+          <w:sz w:val="24"/>
+          <w:szCs w:val="24"/>
+        </w:rPr>
+        <w:t>api</w:t>
+      </w:r>
+      <w:proofErr w:type="spellEnd"/>
+      <w:r>
+        <w:rPr>
+          <w:sz w:val="24"/>
+          <w:szCs w:val="24"/>
+        </w:rPr>
+        <w:t>/users")</w:t>
+      </w:r>
+    </w:p>
+    <w:p>
+      <w:pPr>
+        <w:rPr>
+          <w:sz w:val="24"/>
+          <w:szCs w:val="24"/>
+        </w:rPr>
+      </w:pPr>
+      <w:r>
+        <w:rPr>
+          <w:sz w:val="24"/>
+          <w:szCs w:val="24"/>
+        </w:rPr>
+        <w:tab/>
+      </w:r>
+      <w:r>
+        <w:rPr>
+          <w:sz w:val="24"/>
+          <w:szCs w:val="24"/>
+        </w:rPr>
+        <w:tab/>
+        <w:t xml:space="preserve">     .</w:t>
+      </w:r>
+      <w:proofErr w:type="spellStart"/>
+      <w:r>
+        <w:rPr>
+          <w:sz w:val="24"/>
+          <w:szCs w:val="24"/>
+        </w:rPr>
+        <w:t>jsonPath</w:t>
+      </w:r>
+      <w:proofErr w:type="spellEnd"/>
+      <w:r>
+        <w:rPr>
+          <w:sz w:val="24"/>
+          <w:szCs w:val="24"/>
+        </w:rPr>
+        <w:t>().</w:t>
+      </w:r>
+      <w:proofErr w:type="spellStart"/>
+      <w:r>
+        <w:rPr>
+          <w:sz w:val="24"/>
+          <w:szCs w:val="24"/>
+        </w:rPr>
+        <w:t>getInt</w:t>
+      </w:r>
+      <w:proofErr w:type="spellEnd"/>
+      <w:r>
+        <w:rPr>
+          <w:sz w:val="24"/>
+          <w:szCs w:val="24"/>
+        </w:rPr>
+        <w:t>("id");</w:t>
+      </w:r>
+    </w:p>
+    <w:p>
+      <w:pPr>
+        <w:rPr>
+          <w:sz w:val="24"/>
+          <w:szCs w:val="24"/>
+        </w:rPr>
+      </w:pPr>
+      <w:r>
+        <w:rPr>
+          <w:sz w:val="24"/>
+          <w:szCs w:val="24"/>
+        </w:rPr>
+        <w:tab/>
+      </w:r>
+      <w:r>
+        <w:rPr>
+          <w:sz w:val="24"/>
+          <w:szCs w:val="24"/>
+        </w:rPr>
+        <w:tab/>
+      </w:r>
+    </w:p>
+    <w:p>
+      <w:pPr>
+        <w:rPr>
+          <w:sz w:val="24"/>
+          <w:szCs w:val="24"/>
+        </w:rPr>
+      </w:pPr>
+      <w:r>
+        <w:rPr>
+          <w:sz w:val="24"/>
+          <w:szCs w:val="24"/>
+        </w:rPr>
+        <w:tab/>
+        <w:t>/*</w:t>
+      </w:r>
+      <w:r>
+        <w:rPr>
+          <w:sz w:val="24"/>
+          <w:szCs w:val="24"/>
+        </w:rPr>
+        <w:tab/>
+        <w:t xml:space="preserve">     </w:t>
+      </w:r>
+    </w:p>
+    <w:p>
+      <w:pPr>
+        <w:rPr>
+          <w:sz w:val="24"/>
+          <w:szCs w:val="24"/>
+        </w:rPr>
+      </w:pPr>
+      <w:r>
+        <w:rPr>
+          <w:sz w:val="24"/>
+          <w:szCs w:val="24"/>
+        </w:rPr>
+        <w:tab/>
+      </w:r>
+      <w:r>
+        <w:rPr>
+          <w:sz w:val="24"/>
+          <w:szCs w:val="24"/>
+        </w:rPr>
+        <w:tab/>
+        <w:t>.then()</w:t>
+      </w:r>
+    </w:p>
+    <w:p>
+      <w:pPr>
+        <w:rPr>
+          <w:sz w:val="24"/>
+          <w:szCs w:val="24"/>
+        </w:rPr>
+      </w:pPr>
+      <w:r>
+        <w:rPr>
+          <w:sz w:val="24"/>
+          <w:szCs w:val="24"/>
+        </w:rPr>
+        <w:lastRenderedPageBreak/>
+        <w:tab/>
+      </w:r>
+      <w:r>
+        <w:rPr>
+          <w:sz w:val="24"/>
+          <w:szCs w:val="24"/>
+        </w:rPr>
+        <w:tab/>
+        <w:t xml:space="preserve">     .</w:t>
+      </w:r>
+      <w:proofErr w:type="spellStart"/>
+      <w:r>
+        <w:rPr>
+          <w:sz w:val="24"/>
+          <w:szCs w:val="24"/>
+        </w:rPr>
+        <w:t>statusCode</w:t>
+      </w:r>
+      <w:proofErr w:type="spellEnd"/>
+      <w:r>
+        <w:rPr>
+          <w:sz w:val="24"/>
+          <w:szCs w:val="24"/>
+        </w:rPr>
+        <w:t>(201)</w:t>
+      </w:r>
+    </w:p>
+    <w:p>
+      <w:pPr>
+        <w:rPr>
+          <w:sz w:val="24"/>
+          <w:szCs w:val="24"/>
+        </w:rPr>
+      </w:pPr>
+      <w:r>
+        <w:rPr>
+          <w:sz w:val="24"/>
+          <w:szCs w:val="24"/>
+        </w:rPr>
+        <w:tab/>
+      </w:r>
+      <w:r>
+        <w:rPr>
+          <w:sz w:val="24"/>
+          <w:szCs w:val="24"/>
+        </w:rPr>
+        <w:tab/>
+        <w:t xml:space="preserve">     .log().all();</w:t>
+      </w:r>
+    </w:p>
+    <w:p>
+      <w:pPr>
+        <w:rPr>
+          <w:sz w:val="24"/>
+          <w:szCs w:val="24"/>
+        </w:rPr>
+      </w:pPr>
+      <w:r>
+        <w:rPr>
+          <w:sz w:val="24"/>
+          <w:szCs w:val="24"/>
+        </w:rPr>
+        <w:t xml:space="preserve">    */</w:t>
+      </w:r>
+    </w:p>
+    <w:p>
+      <w:pPr>
+        <w:rPr>
+          <w:sz w:val="24"/>
+          <w:szCs w:val="24"/>
+        </w:rPr>
+      </w:pPr>
+      <w:r>
+        <w:rPr>
+          <w:sz w:val="24"/>
+          <w:szCs w:val="24"/>
+        </w:rPr>
+        <w:tab/>
+      </w:r>
+      <w:r>
+        <w:rPr>
+          <w:sz w:val="24"/>
+          <w:szCs w:val="24"/>
+        </w:rPr>
+        <w:tab/>
+        <w:t xml:space="preserve">     </w:t>
+      </w:r>
+    </w:p>
+    <w:p>
+      <w:pPr>
+        <w:rPr>
+          <w:sz w:val="24"/>
+          <w:szCs w:val="24"/>
+        </w:rPr>
+      </w:pPr>
+      <w:r>
+        <w:rPr>
+          <w:sz w:val="24"/>
+          <w:szCs w:val="24"/>
+        </w:rPr>
+        <w:tab/>
+        <w:t>}</w:t>
+      </w:r>
+    </w:p>
+    <w:p>
+      <w:pPr>
+        <w:rPr>
+          <w:sz w:val="24"/>
+          <w:szCs w:val="24"/>
+        </w:rPr>
+      </w:pPr>
+      <w:r>
+        <w:rPr>
+          <w:sz w:val="24"/>
+          <w:szCs w:val="24"/>
+        </w:rPr>
+        <w:tab/>
+      </w:r>
+    </w:p>
+    <w:p>
+      <w:pPr>
+        <w:rPr>
+          <w:sz w:val="24"/>
+          <w:szCs w:val="24"/>
+        </w:rPr>
+      </w:pPr>
+      <w:r>
+        <w:rPr>
+          <w:sz w:val="24"/>
+          <w:szCs w:val="24"/>
+        </w:rPr>
+        <w:tab/>
+        <w:t>@Test(priority=3,dependsOnMethods = {"</w:t>
+      </w:r>
+      <w:proofErr w:type="spellStart"/>
+      <w:r>
+        <w:rPr>
+          <w:sz w:val="24"/>
+          <w:szCs w:val="24"/>
+        </w:rPr>
+        <w:t>createUser</w:t>
+      </w:r>
+      <w:proofErr w:type="spellEnd"/>
+      <w:r>
+        <w:rPr>
+          <w:sz w:val="24"/>
+          <w:szCs w:val="24"/>
+        </w:rPr>
+        <w:t>"})</w:t>
+      </w:r>
+    </w:p>
+    <w:p>
+      <w:pPr>
+        <w:rPr>
+          <w:sz w:val="24"/>
+          <w:szCs w:val="24"/>
+        </w:rPr>
+      </w:pPr>
+      <w:r>
+        <w:rPr>
+          <w:sz w:val="24"/>
+          <w:szCs w:val="24"/>
+        </w:rPr>
+        <w:tab/>
+      </w:r>
+      <w:r>
+        <w:rPr>
+          <w:b/>
+          <w:bCs/>
+          <w:sz w:val="24"/>
+          <w:szCs w:val="24"/>
+        </w:rPr>
+        <w:t>void</w:t>
+      </w:r>
+      <w:r>
+        <w:rPr>
+          <w:sz w:val="24"/>
+          <w:szCs w:val="24"/>
+        </w:rPr>
+        <w:t xml:space="preserve"> </w:t>
+      </w:r>
+      <w:proofErr w:type="spellStart"/>
+      <w:r>
+        <w:rPr>
+          <w:sz w:val="24"/>
+          <w:szCs w:val="24"/>
+        </w:rPr>
+        <w:t>updateUser</w:t>
+      </w:r>
+      <w:proofErr w:type="spellEnd"/>
+      <w:r>
+        <w:rPr>
+          <w:sz w:val="24"/>
+          <w:szCs w:val="24"/>
+        </w:rPr>
+        <w:t>() {</w:t>
+      </w:r>
+    </w:p>
+    <w:p>
+      <w:pPr>
+        <w:rPr>
+          <w:sz w:val="24"/>
+          <w:szCs w:val="24"/>
+        </w:rPr>
+      </w:pPr>
+      <w:r>
+        <w:rPr>
+          <w:sz w:val="24"/>
+          <w:szCs w:val="24"/>
+        </w:rPr>
+        <w:tab/>
+      </w:r>
+      <w:r>
+        <w:rPr>
+          <w:sz w:val="24"/>
+          <w:szCs w:val="24"/>
+        </w:rPr>
+        <w:tab/>
+      </w:r>
+      <w:r>
+        <w:rPr>
+          <w:sz w:val="24"/>
+          <w:szCs w:val="24"/>
+          <w:u w:val="single"/>
+        </w:rPr>
+        <w:t>HashMap</w:t>
+      </w:r>
+      <w:r>
+        <w:rPr>
+          <w:sz w:val="24"/>
+          <w:szCs w:val="24"/>
+        </w:rPr>
+        <w:t xml:space="preserve"> data = </w:t>
+      </w:r>
+      <w:r>
+        <w:rPr>
+          <w:b/>
+          <w:bCs/>
+          <w:sz w:val="24"/>
+          <w:szCs w:val="24"/>
+        </w:rPr>
+        <w:t>new</w:t>
+      </w:r>
+      <w:r>
+        <w:rPr>
+          <w:sz w:val="24"/>
+          <w:szCs w:val="24"/>
+        </w:rPr>
+        <w:t xml:space="preserve"> </w:t>
+      </w:r>
+      <w:r>
+        <w:rPr>
+          <w:sz w:val="24"/>
+          <w:szCs w:val="24"/>
+          <w:u w:val="single"/>
+        </w:rPr>
+        <w:t>HashMap</w:t>
+      </w:r>
+      <w:r>
+        <w:rPr>
+          <w:sz w:val="24"/>
+          <w:szCs w:val="24"/>
+        </w:rPr>
         <w:t>();</w:t>
       </w:r>
     </w:p>
     <w:p>
-      <w:r>
+      <w:pPr>
+        <w:rPr>
+          <w:sz w:val="24"/>
+          <w:szCs w:val="24"/>
+        </w:rPr>
+      </w:pPr>
+      <w:r>
+        <w:rPr>
+          <w:sz w:val="24"/>
+          <w:szCs w:val="24"/>
+        </w:rPr>
+        <w:tab/>
+      </w:r>
+      <w:r>
+        <w:rPr>
+          <w:sz w:val="24"/>
+          <w:szCs w:val="24"/>
+        </w:rPr>
+        <w:tab/>
+      </w:r>
+      <w:proofErr w:type="spellStart"/>
+      <w:r>
+        <w:rPr>
+          <w:sz w:val="24"/>
+          <w:szCs w:val="24"/>
+          <w:u w:val="single"/>
+        </w:rPr>
+        <w:t>data.put</w:t>
+      </w:r>
+      <w:proofErr w:type="spellEnd"/>
+      <w:r>
+        <w:rPr>
+          <w:sz w:val="24"/>
+          <w:szCs w:val="24"/>
+          <w:u w:val="single"/>
+        </w:rPr>
+        <w:t>("name", "John")</w:t>
+      </w:r>
+      <w:r>
+        <w:rPr>
+          <w:sz w:val="24"/>
+          <w:szCs w:val="24"/>
+        </w:rPr>
+        <w:t>;</w:t>
+      </w:r>
+    </w:p>
+    <w:p>
+      <w:pPr>
+        <w:rPr>
+          <w:sz w:val="24"/>
+          <w:szCs w:val="24"/>
+        </w:rPr>
+      </w:pPr>
+      <w:r>
+        <w:rPr>
+          <w:sz w:val="24"/>
+          <w:szCs w:val="24"/>
+        </w:rPr>
+        <w:tab/>
+      </w:r>
+      <w:r>
+        <w:rPr>
+          <w:sz w:val="24"/>
+          <w:szCs w:val="24"/>
+        </w:rPr>
+        <w:tab/>
+      </w:r>
+      <w:proofErr w:type="spellStart"/>
+      <w:r>
+        <w:rPr>
+          <w:sz w:val="24"/>
+          <w:szCs w:val="24"/>
+          <w:u w:val="single"/>
+        </w:rPr>
+        <w:t>data.put</w:t>
+      </w:r>
+      <w:proofErr w:type="spellEnd"/>
+      <w:r>
+        <w:rPr>
+          <w:sz w:val="24"/>
+          <w:szCs w:val="24"/>
+          <w:u w:val="single"/>
+        </w:rPr>
+        <w:t>("job", "SDE")</w:t>
+      </w:r>
+      <w:r>
+        <w:rPr>
+          <w:sz w:val="24"/>
+          <w:szCs w:val="24"/>
+        </w:rPr>
+        <w:t>;</w:t>
+      </w:r>
+    </w:p>
+    <w:p>
+      <w:pPr>
+        <w:rPr>
+          <w:sz w:val="24"/>
+          <w:szCs w:val="24"/>
+        </w:rPr>
+      </w:pPr>
+      <w:r>
+        <w:rPr>
+          <w:sz w:val="24"/>
+          <w:szCs w:val="24"/>
+        </w:rPr>
+        <w:tab/>
+      </w:r>
+      <w:r>
+        <w:rPr>
+          <w:sz w:val="24"/>
+          <w:szCs w:val="24"/>
+        </w:rPr>
+        <w:tab/>
+      </w:r>
+    </w:p>
+    <w:p>
+      <w:pPr>
+        <w:rPr>
+          <w:sz w:val="24"/>
+          <w:szCs w:val="24"/>
+        </w:rPr>
+      </w:pPr>
+      <w:r>
+        <w:rPr>
+          <w:sz w:val="24"/>
+          <w:szCs w:val="24"/>
+        </w:rPr>
+        <w:tab/>
+      </w:r>
+      <w:r>
+        <w:rPr>
+          <w:sz w:val="24"/>
+          <w:szCs w:val="24"/>
+        </w:rPr>
+        <w:tab/>
+      </w:r>
+      <w:r>
+        <w:rPr>
+          <w:i/>
+          <w:iCs/>
+          <w:sz w:val="24"/>
+          <w:szCs w:val="24"/>
+        </w:rPr>
+        <w:t>given</w:t>
+      </w:r>
+      <w:r>
+        <w:rPr>
+          <w:sz w:val="24"/>
+          <w:szCs w:val="24"/>
+        </w:rPr>
+        <w:t>()</w:t>
+      </w:r>
+    </w:p>
+    <w:p>
+      <w:pPr>
+        <w:rPr>
+          <w:sz w:val="24"/>
+          <w:szCs w:val="24"/>
+        </w:rPr>
+      </w:pPr>
+      <w:r>
+        <w:rPr>
+          <w:sz w:val="24"/>
+          <w:szCs w:val="24"/>
+        </w:rPr>
+        <w:tab/>
+      </w:r>
+      <w:r>
+        <w:rPr>
+          <w:sz w:val="24"/>
+          <w:szCs w:val="24"/>
+        </w:rPr>
+        <w:tab/>
+      </w:r>
+      <w:r>
+        <w:rPr>
+          <w:sz w:val="24"/>
+          <w:szCs w:val="24"/>
+        </w:rPr>
+        <w:tab/>
+      </w:r>
+      <w:r>
+        <w:rPr>
+          <w:sz w:val="24"/>
+          <w:szCs w:val="24"/>
+        </w:rPr>
+        <w:tab/>
+        <w:t>.</w:t>
+      </w:r>
+      <w:proofErr w:type="spellStart"/>
+      <w:r>
+        <w:rPr>
+          <w:sz w:val="24"/>
+          <w:szCs w:val="24"/>
+        </w:rPr>
+        <w:t>contentType</w:t>
+      </w:r>
+      <w:proofErr w:type="spellEnd"/>
+      <w:r>
+        <w:rPr>
+          <w:sz w:val="24"/>
+          <w:szCs w:val="24"/>
+        </w:rPr>
+        <w:t>("application/</w:t>
+      </w:r>
+      <w:proofErr w:type="spellStart"/>
+      <w:r>
+        <w:rPr>
+          <w:sz w:val="24"/>
+          <w:szCs w:val="24"/>
+        </w:rPr>
+        <w:t>json</w:t>
+      </w:r>
+      <w:proofErr w:type="spellEnd"/>
+      <w:r>
+        <w:rPr>
+          <w:sz w:val="24"/>
+          <w:szCs w:val="24"/>
+        </w:rPr>
+        <w:t>")</w:t>
+      </w:r>
+    </w:p>
+    <w:p>
+      <w:pPr>
+        <w:rPr>
+          <w:sz w:val="24"/>
+          <w:szCs w:val="24"/>
+        </w:rPr>
+      </w:pPr>
+      <w:r>
+        <w:rPr>
+          <w:sz w:val="24"/>
+          <w:szCs w:val="24"/>
+        </w:rPr>
+        <w:tab/>
+      </w:r>
+      <w:r>
+        <w:rPr>
+          <w:sz w:val="24"/>
+          <w:szCs w:val="24"/>
+        </w:rPr>
+        <w:tab/>
+      </w:r>
+      <w:r>
+        <w:rPr>
+          <w:sz w:val="24"/>
+          <w:szCs w:val="24"/>
+        </w:rPr>
+        <w:tab/>
+      </w:r>
+      <w:r>
+        <w:rPr>
+          <w:sz w:val="24"/>
+          <w:szCs w:val="24"/>
+        </w:rPr>
+        <w:tab/>
+        <w:t>.body(data)</w:t>
+      </w:r>
+    </w:p>
+    <w:p>
+      <w:pPr>
+        <w:rPr>
+          <w:sz w:val="24"/>
+          <w:szCs w:val="24"/>
+        </w:rPr>
+      </w:pPr>
+      <w:r>
+        <w:rPr>
+          <w:sz w:val="24"/>
+          <w:szCs w:val="24"/>
+        </w:rPr>
+        <w:tab/>
+      </w:r>
+      <w:r>
+        <w:rPr>
+          <w:sz w:val="24"/>
+          <w:szCs w:val="24"/>
+        </w:rPr>
+        <w:tab/>
+        <w:t>.when()</w:t>
+      </w:r>
+    </w:p>
+    <w:p>
+      <w:pPr>
+        <w:rPr>
+          <w:sz w:val="24"/>
+          <w:szCs w:val="24"/>
+        </w:rPr>
+      </w:pPr>
+      <w:r>
+        <w:rPr>
+          <w:sz w:val="24"/>
+          <w:szCs w:val="24"/>
+        </w:rPr>
+        <w:tab/>
+      </w:r>
+      <w:r>
+        <w:rPr>
+          <w:sz w:val="24"/>
+          <w:szCs w:val="24"/>
+        </w:rPr>
+        <w:tab/>
+        <w:t xml:space="preserve">    .put("https://reqres.in/</w:t>
+      </w:r>
+      <w:proofErr w:type="spellStart"/>
+      <w:r>
+        <w:rPr>
+          <w:sz w:val="24"/>
+          <w:szCs w:val="24"/>
+        </w:rPr>
+        <w:t>api</w:t>
+      </w:r>
+      <w:proofErr w:type="spellEnd"/>
+      <w:r>
+        <w:rPr>
+          <w:sz w:val="24"/>
+          <w:szCs w:val="24"/>
+        </w:rPr>
+        <w:t>/users/"+id)</w:t>
+      </w:r>
+    </w:p>
+    <w:p>
+      <w:pPr>
+        <w:rPr>
+          <w:sz w:val="24"/>
+          <w:szCs w:val="24"/>
+        </w:rPr>
+      </w:pPr>
+      <w:r>
+        <w:rPr>
+          <w:sz w:val="24"/>
+          <w:szCs w:val="24"/>
+        </w:rPr>
+        <w:tab/>
+      </w:r>
+      <w:r>
+        <w:rPr>
+          <w:sz w:val="24"/>
+          <w:szCs w:val="24"/>
+        </w:rPr>
+        <w:tab/>
+        <w:t>.then()</w:t>
+      </w:r>
+    </w:p>
+    <w:p>
+      <w:pPr>
+        <w:rPr>
+          <w:sz w:val="24"/>
+          <w:szCs w:val="24"/>
+        </w:rPr>
+      </w:pPr>
+      <w:r>
+        <w:rPr>
+          <w:sz w:val="24"/>
+          <w:szCs w:val="24"/>
+        </w:rPr>
+        <w:tab/>
+      </w:r>
+      <w:r>
+        <w:rPr>
+          <w:sz w:val="24"/>
+          <w:szCs w:val="24"/>
+        </w:rPr>
+        <w:tab/>
+        <w:t xml:space="preserve">    .</w:t>
+      </w:r>
+      <w:proofErr w:type="spellStart"/>
+      <w:r>
+        <w:rPr>
+          <w:sz w:val="24"/>
+          <w:szCs w:val="24"/>
+        </w:rPr>
+        <w:t>statusCode</w:t>
+      </w:r>
+      <w:proofErr w:type="spellEnd"/>
+      <w:r>
+        <w:rPr>
+          <w:sz w:val="24"/>
+          <w:szCs w:val="24"/>
+        </w:rPr>
+        <w:t>(200)</w:t>
+      </w:r>
+    </w:p>
+    <w:p>
+      <w:pPr>
+        <w:rPr>
+          <w:sz w:val="24"/>
+          <w:szCs w:val="24"/>
+        </w:rPr>
+      </w:pPr>
+      <w:r>
+        <w:rPr>
+          <w:sz w:val="24"/>
+          <w:szCs w:val="24"/>
+        </w:rPr>
+        <w:tab/>
+      </w:r>
+      <w:r>
+        <w:rPr>
+          <w:sz w:val="24"/>
+          <w:szCs w:val="24"/>
+        </w:rPr>
+        <w:tab/>
+        <w:t xml:space="preserve">    .log().all();</w:t>
+      </w:r>
+    </w:p>
+    <w:p>
+      <w:pPr>
+        <w:rPr>
+          <w:sz w:val="24"/>
+          <w:szCs w:val="24"/>
+        </w:rPr>
+      </w:pPr>
+      <w:r>
+        <w:rPr>
+          <w:sz w:val="24"/>
+          <w:szCs w:val="24"/>
+        </w:rPr>
+        <w:tab/>
+      </w:r>
+      <w:r>
+        <w:rPr>
+          <w:sz w:val="24"/>
+          <w:szCs w:val="24"/>
+        </w:rPr>
+        <w:tab/>
+        <w:t xml:space="preserve">   </w:t>
+      </w:r>
+    </w:p>
+    <w:p>
+      <w:pPr>
+        <w:rPr>
+          <w:sz w:val="24"/>
+          <w:szCs w:val="24"/>
+        </w:rPr>
+      </w:pPr>
+      <w:r>
+        <w:rPr>
+          <w:sz w:val="24"/>
+          <w:szCs w:val="24"/>
+        </w:rPr>
+        <w:tab/>
+      </w:r>
+      <w:r>
+        <w:rPr>
+          <w:sz w:val="24"/>
+          <w:szCs w:val="24"/>
+        </w:rPr>
+        <w:tab/>
+      </w:r>
+      <w:r>
+        <w:rPr>
+          <w:sz w:val="24"/>
+          <w:szCs w:val="24"/>
+        </w:rPr>
+        <w:tab/>
+      </w:r>
+      <w:r>
+        <w:rPr>
+          <w:sz w:val="24"/>
+          <w:szCs w:val="24"/>
+        </w:rPr>
+        <w:tab/>
+      </w:r>
+    </w:p>
+    <w:p>
+      <w:pPr>
+        <w:rPr>
+          <w:sz w:val="24"/>
+          <w:szCs w:val="24"/>
+        </w:rPr>
+      </w:pPr>
+      <w:r>
+        <w:rPr>
+          <w:sz w:val="24"/>
+          <w:szCs w:val="24"/>
+        </w:rPr>
         <w:tab/>
         <w:t>}</w:t>
       </w:r>
     </w:p>
     <w:p>
-      <w:r>
-        <w:tab/>
-      </w:r>
-    </w:p>
-    <w:p>
-      <w:r>
-        <w:tab/>
-      </w:r>
-    </w:p>
-    <w:p>
-      <w:r>
-        <w:tab/>
-      </w:r>
-    </w:p>
-    <w:p/>
-    <w:p>
-      <w:r>
+      <w:pPr>
+        <w:rPr>
+          <w:sz w:val="24"/>
+          <w:szCs w:val="24"/>
+        </w:rPr>
+      </w:pPr>
+      <w:r>
+        <w:rPr>
+          <w:sz w:val="24"/>
+          <w:szCs w:val="24"/>
+        </w:rPr>
+        <w:tab/>
+      </w:r>
+    </w:p>
+    <w:p>
+      <w:pPr>
+        <w:rPr>
+          <w:sz w:val="24"/>
+          <w:szCs w:val="24"/>
+        </w:rPr>
+      </w:pPr>
+      <w:r>
+        <w:rPr>
+          <w:sz w:val="24"/>
+          <w:szCs w:val="24"/>
+        </w:rPr>
+        <w:tab/>
+        <w:t>@Test(priority=4)</w:t>
+      </w:r>
+    </w:p>
+    <w:p>
+      <w:pPr>
+        <w:rPr>
+          <w:sz w:val="24"/>
+          <w:szCs w:val="24"/>
+        </w:rPr>
+      </w:pPr>
+      <w:r>
+        <w:rPr>
+          <w:sz w:val="24"/>
+          <w:szCs w:val="24"/>
+        </w:rPr>
+        <w:tab/>
+      </w:r>
+      <w:r>
+        <w:rPr>
+          <w:b/>
+          <w:bCs/>
+          <w:sz w:val="24"/>
+          <w:szCs w:val="24"/>
+        </w:rPr>
+        <w:t>void</w:t>
+      </w:r>
+      <w:r>
+        <w:rPr>
+          <w:sz w:val="24"/>
+          <w:szCs w:val="24"/>
+        </w:rPr>
+        <w:t xml:space="preserve"> </w:t>
+      </w:r>
+      <w:proofErr w:type="spellStart"/>
+      <w:r>
+        <w:rPr>
+          <w:sz w:val="24"/>
+          <w:szCs w:val="24"/>
+        </w:rPr>
+        <w:t>deleteUser</w:t>
+      </w:r>
+      <w:proofErr w:type="spellEnd"/>
+      <w:r>
+        <w:rPr>
+          <w:sz w:val="24"/>
+          <w:szCs w:val="24"/>
+        </w:rPr>
+        <w:t>() {</w:t>
+      </w:r>
+    </w:p>
+    <w:p>
+      <w:pPr>
+        <w:rPr>
+          <w:sz w:val="24"/>
+          <w:szCs w:val="24"/>
+        </w:rPr>
+      </w:pPr>
+      <w:r>
+        <w:rPr>
+          <w:sz w:val="24"/>
+          <w:szCs w:val="24"/>
+        </w:rPr>
+        <w:tab/>
+      </w:r>
+      <w:r>
+        <w:rPr>
+          <w:sz w:val="24"/>
+          <w:szCs w:val="24"/>
+        </w:rPr>
+        <w:tab/>
+      </w:r>
+      <w:r>
+        <w:rPr>
+          <w:i/>
+          <w:iCs/>
+          <w:sz w:val="24"/>
+          <w:szCs w:val="24"/>
+        </w:rPr>
+        <w:t>given</w:t>
+      </w:r>
+      <w:r>
+        <w:rPr>
+          <w:sz w:val="24"/>
+          <w:szCs w:val="24"/>
+        </w:rPr>
+        <w:t>()</w:t>
+      </w:r>
+    </w:p>
+    <w:p>
+      <w:pPr>
+        <w:rPr>
+          <w:sz w:val="24"/>
+          <w:szCs w:val="24"/>
+        </w:rPr>
+      </w:pPr>
+      <w:r>
+        <w:rPr>
+          <w:sz w:val="24"/>
+          <w:szCs w:val="24"/>
+        </w:rPr>
+        <w:tab/>
+      </w:r>
+      <w:r>
+        <w:rPr>
+          <w:sz w:val="24"/>
+          <w:szCs w:val="24"/>
+        </w:rPr>
+        <w:tab/>
+        <w:t>.when()</w:t>
+      </w:r>
+    </w:p>
+    <w:p>
+      <w:pPr>
+        <w:rPr>
+          <w:sz w:val="24"/>
+          <w:szCs w:val="24"/>
+        </w:rPr>
+      </w:pPr>
+      <w:r>
+        <w:rPr>
+          <w:sz w:val="24"/>
+          <w:szCs w:val="24"/>
+        </w:rPr>
+        <w:tab/>
+      </w:r>
+      <w:r>
+        <w:rPr>
+          <w:sz w:val="24"/>
+          <w:szCs w:val="24"/>
+        </w:rPr>
+        <w:tab/>
+        <w:t xml:space="preserve">   .delete("https://reqres.in/</w:t>
+      </w:r>
+      <w:proofErr w:type="spellStart"/>
+      <w:r>
+        <w:rPr>
+          <w:sz w:val="24"/>
+          <w:szCs w:val="24"/>
+        </w:rPr>
+        <w:t>api</w:t>
+      </w:r>
+      <w:proofErr w:type="spellEnd"/>
+      <w:r>
+        <w:rPr>
+          <w:sz w:val="24"/>
+          <w:szCs w:val="24"/>
+        </w:rPr>
+        <w:t>/users/"+id)</w:t>
+      </w:r>
+    </w:p>
+    <w:p>
+      <w:pPr>
+        <w:rPr>
+          <w:sz w:val="24"/>
+          <w:szCs w:val="24"/>
+        </w:rPr>
+      </w:pPr>
+      <w:r>
+        <w:rPr>
+          <w:sz w:val="24"/>
+          <w:szCs w:val="24"/>
+        </w:rPr>
+        <w:lastRenderedPageBreak/>
+        <w:tab/>
+      </w:r>
+      <w:r>
+        <w:rPr>
+          <w:sz w:val="24"/>
+          <w:szCs w:val="24"/>
+        </w:rPr>
+        <w:tab/>
+        <w:t>.then()</w:t>
+      </w:r>
+    </w:p>
+    <w:p>
+      <w:pPr>
+        <w:rPr>
+          <w:sz w:val="24"/>
+          <w:szCs w:val="24"/>
+        </w:rPr>
+      </w:pPr>
+      <w:r>
+        <w:rPr>
+          <w:sz w:val="24"/>
+          <w:szCs w:val="24"/>
+        </w:rPr>
+        <w:tab/>
+      </w:r>
+      <w:r>
+        <w:rPr>
+          <w:sz w:val="24"/>
+          <w:szCs w:val="24"/>
+        </w:rPr>
+        <w:tab/>
+        <w:t xml:space="preserve">   .</w:t>
+      </w:r>
+      <w:proofErr w:type="spellStart"/>
+      <w:r>
+        <w:rPr>
+          <w:sz w:val="24"/>
+          <w:szCs w:val="24"/>
+        </w:rPr>
+        <w:t>statusCode</w:t>
+      </w:r>
+      <w:proofErr w:type="spellEnd"/>
+      <w:r>
+        <w:rPr>
+          <w:sz w:val="24"/>
+          <w:szCs w:val="24"/>
+        </w:rPr>
+        <w:t>(204)</w:t>
+      </w:r>
+    </w:p>
+    <w:p>
+      <w:pPr>
+        <w:rPr>
+          <w:sz w:val="24"/>
+          <w:szCs w:val="24"/>
+        </w:rPr>
+      </w:pPr>
+      <w:r>
+        <w:rPr>
+          <w:sz w:val="24"/>
+          <w:szCs w:val="24"/>
+        </w:rPr>
+        <w:tab/>
+      </w:r>
+      <w:r>
+        <w:rPr>
+          <w:sz w:val="24"/>
+          <w:szCs w:val="24"/>
+        </w:rPr>
+        <w:tab/>
+        <w:t xml:space="preserve">   .log().all();</w:t>
+      </w:r>
+    </w:p>
+    <w:p>
+      <w:pPr>
+        <w:rPr>
+          <w:sz w:val="24"/>
+          <w:szCs w:val="24"/>
+        </w:rPr>
+      </w:pPr>
+      <w:r>
+        <w:rPr>
+          <w:sz w:val="24"/>
+          <w:szCs w:val="24"/>
+        </w:rPr>
+        <w:tab/>
         <w:t>}</w:t>
       </w:r>
+    </w:p>
+    <w:p>
+      <w:pPr>
+        <w:rPr>
+          <w:sz w:val="24"/>
+          <w:szCs w:val="24"/>
+        </w:rPr>
+      </w:pPr>
+      <w:r>
+        <w:rPr>
+          <w:sz w:val="24"/>
+          <w:szCs w:val="24"/>
+        </w:rPr>
+        <w:tab/>
+      </w:r>
+    </w:p>
+    <w:p>
+      <w:pPr>
+        <w:rPr>
+          <w:sz w:val="24"/>
+          <w:szCs w:val="24"/>
+        </w:rPr>
+      </w:pPr>
+      <w:r>
+        <w:rPr>
+          <w:sz w:val="24"/>
+          <w:szCs w:val="24"/>
+        </w:rPr>
+        <w:tab/>
+      </w:r>
+    </w:p>
+    <w:p>
+      <w:pPr>
+        <w:rPr>
+          <w:sz w:val="24"/>
+          <w:szCs w:val="24"/>
+        </w:rPr>
+      </w:pPr>
+      <w:r>
+        <w:rPr>
+          <w:sz w:val="24"/>
+          <w:szCs w:val="24"/>
+        </w:rPr>
+        <w:tab/>
+      </w:r>
+    </w:p>
+    <w:p>
+      <w:pPr>
+        <w:rPr>
+          <w:sz w:val="24"/>
+          <w:szCs w:val="24"/>
+        </w:rPr>
+      </w:pPr>
+      <w:r>
+        <w:rPr>
+          <w:sz w:val="24"/>
+          <w:szCs w:val="24"/>
+        </w:rPr>
+        <w:tab/>
+      </w:r>
+    </w:p>
+    <w:p>
+      <w:pPr>
+        <w:rPr>
+          <w:sz w:val="24"/>
+          <w:szCs w:val="24"/>
+        </w:rPr>
+      </w:pPr>
+    </w:p>
+    <w:p>
+      <w:pPr>
+        <w:rPr>
+          <w:sz w:val="24"/>
+          <w:szCs w:val="24"/>
+        </w:rPr>
+      </w:pPr>
+      <w:r>
+        <w:rPr>
+          <w:sz w:val="24"/>
+          <w:szCs w:val="24"/>
+        </w:rPr>
+        <w:t>}</w:t>
+      </w:r>
+    </w:p>
+    <w:p>
+      <w:pPr>
+        <w:rPr>
+          <w:sz w:val="24"/>
+          <w:szCs w:val="24"/>
+          <w:lang w:val="en-US"/>
+        </w:rPr>
+      </w:pPr>
     </w:p>
     <w:p>
       <w:pPr>

</xml_diff>

<commit_message>
adding Post calls test
</commit_message>
<xml_diff>
--- a/RestAssured.docx
+++ b/RestAssured.docx
@@ -468,6 +468,7 @@
         </w:numPr>
       </w:pPr>
       <w:proofErr w:type="spellStart"/>
+      <w:proofErr w:type="gramStart"/>
       <w:r>
         <w:t>i</w:t>
       </w:r>
@@ -475,6 +476,7 @@
         <w:t>o.rest</w:t>
       </w:r>
       <w:proofErr w:type="spellEnd"/>
+      <w:proofErr w:type="gramEnd"/>
       <w:r>
         <w:t>-assured</w:t>
       </w:r>
@@ -618,10 +620,12 @@
         </w:numPr>
       </w:pPr>
       <w:proofErr w:type="spellStart"/>
+      <w:proofErr w:type="gramStart"/>
       <w:r>
         <w:t>io.rest</w:t>
       </w:r>
       <w:proofErr w:type="spellEnd"/>
+      <w:proofErr w:type="gramEnd"/>
       <w:r>
         <w:t xml:space="preserve">-assured (io is package name) =&gt; rest-assured: </w:t>
       </w:r>
@@ -974,8 +978,13 @@
           <w:numId w:val="5"/>
         </w:numPr>
       </w:pPr>
-      <w:r>
-        <w:t>given():</w:t>
+      <w:proofErr w:type="gramStart"/>
+      <w:r>
+        <w:t>given(</w:t>
+      </w:r>
+      <w:proofErr w:type="gramEnd"/>
+      <w:r>
+        <w:t>):</w:t>
       </w:r>
     </w:p>
     <w:p>
@@ -1012,8 +1021,13 @@
           <w:numId w:val="5"/>
         </w:numPr>
       </w:pPr>
-      <w:r>
-        <w:t>when():</w:t>
+      <w:proofErr w:type="gramStart"/>
+      <w:r>
+        <w:t>when(</w:t>
+      </w:r>
+      <w:proofErr w:type="gramEnd"/>
+      <w:r>
+        <w:t>):</w:t>
       </w:r>
     </w:p>
     <w:p>
@@ -1032,8 +1046,13 @@
           <w:numId w:val="5"/>
         </w:numPr>
       </w:pPr>
-      <w:r>
-        <w:t>then():</w:t>
+      <w:proofErr w:type="gramStart"/>
+      <w:r>
+        <w:t>then(</w:t>
+      </w:r>
+      <w:proofErr w:type="gramEnd"/>
+      <w:r>
+        <w:t>):</w:t>
       </w:r>
     </w:p>
     <w:p>
@@ -1052,7 +1071,7 @@
       <w:r>
         <w:t xml:space="preserve"> </w:t>
       </w:r>
-      <w:hyperlink r:id="rId18" w:history="1">
+      <w:hyperlink r:id="rId18" w:anchor="static-imports" w:history="1">
         <w:r>
           <w:rPr>
             <w:rStyle w:val="Hyperlink"/>
@@ -1065,18 +1084,33 @@
       </w:r>
     </w:p>
     <w:p>
-      <w:r>
-        <w:t>io.restassured.RestAssured.*</w:t>
-      </w:r>
-    </w:p>
-    <w:p>
-      <w:r>
-        <w:t>io.restassured.matcher.RestAssuredMatchers.*</w:t>
-      </w:r>
-    </w:p>
-    <w:p>
-      <w:r>
-        <w:t>org.hamcrest.Matchers.*</w:t>
+      <w:proofErr w:type="gramStart"/>
+      <w:r>
+        <w:t>io.restassured</w:t>
+      </w:r>
+      <w:proofErr w:type="gramEnd"/>
+      <w:r>
+        <w:t>.RestAssured.*</w:t>
+      </w:r>
+    </w:p>
+    <w:p>
+      <w:proofErr w:type="gramStart"/>
+      <w:r>
+        <w:t>io.restassured</w:t>
+      </w:r>
+      <w:proofErr w:type="gramEnd"/>
+      <w:r>
+        <w:t>.matcher.RestAssuredMatchers.*</w:t>
+      </w:r>
+    </w:p>
+    <w:p>
+      <w:proofErr w:type="gramStart"/>
+      <w:r>
+        <w:t>org.hamcrest</w:t>
+      </w:r>
+      <w:proofErr w:type="gramEnd"/>
+      <w:r>
+        <w:t>.Matchers.*</w:t>
       </w:r>
     </w:p>
     <w:p/>
@@ -1114,6 +1148,7 @@
         </w:rPr>
         <w:t xml:space="preserve">Ex: </w:t>
       </w:r>
+      <w:proofErr w:type="gramStart"/>
       <w:r>
         <w:rPr>
           <w:u w:val="single"/>
@@ -1123,6 +1158,7 @@
       <w:r>
         <w:t>(</w:t>
       </w:r>
+      <w:proofErr w:type="gramEnd"/>
       <w:r>
         <w:rPr>
           <w:u w:val="single"/>
@@ -1157,8 +1193,15 @@
           <w:u w:val="single"/>
         </w:rPr>
         <w:tab/>
+      </w:r>
+      <w:proofErr w:type="gramStart"/>
+      <w:r>
+        <w:rPr>
+          <w:u w:val="single"/>
+        </w:rPr>
         <w:t>.when</w:t>
       </w:r>
+      <w:proofErr w:type="gramEnd"/>
       <w:r>
         <w:t>()</w:t>
       </w:r>
@@ -1177,6 +1220,9 @@
       </w:r>
       <w:r>
         <w:tab/>
+      </w:r>
+      <w:proofErr w:type="gramStart"/>
+      <w:r>
         <w:t>.</w:t>
       </w:r>
       <w:r>
@@ -1185,6 +1231,7 @@
         </w:rPr>
         <w:t>then</w:t>
       </w:r>
+      <w:proofErr w:type="gramEnd"/>
       <w:r>
         <w:t>(</w:t>
       </w:r>
@@ -1320,19 +1367,7 @@
         <w:rPr>
           <w:lang w:val="en-US"/>
         </w:rPr>
-        <w:t xml:space="preserve">. </w:t>
-      </w:r>
-      <w:r>
-        <w:rPr>
-          <w:lang w:val="en-US"/>
-        </w:rPr>
-        <w:t>Response code: 20</w:t>
-      </w:r>
-      <w:r>
-        <w:rPr>
-          <w:lang w:val="en-US"/>
-        </w:rPr>
-        <w:t>1</w:t>
+        <w:t>. Response code: 201</w:t>
       </w:r>
     </w:p>
     <w:p>
@@ -1475,8 +1510,13 @@
         <w:t xml:space="preserve"> </w:t>
       </w:r>
       <w:proofErr w:type="spellStart"/>
-      <w:r>
-        <w:t>org.testng.annotations.Test</w:t>
+      <w:proofErr w:type="gramStart"/>
+      <w:r>
+        <w:t>org.testng</w:t>
+      </w:r>
+      <w:proofErr w:type="gramEnd"/>
+      <w:r>
+        <w:t>.annotations.Test</w:t>
       </w:r>
       <w:proofErr w:type="spellEnd"/>
       <w:r>
@@ -1506,8 +1546,13 @@
         <w:t xml:space="preserve"> </w:t>
       </w:r>
       <w:proofErr w:type="spellStart"/>
-      <w:r>
-        <w:t>io.restassured.RestAssured</w:t>
+      <w:proofErr w:type="gramStart"/>
+      <w:r>
+        <w:t>io.restassured</w:t>
+      </w:r>
+      <w:proofErr w:type="gramEnd"/>
+      <w:r>
+        <w:t>.RestAssured</w:t>
       </w:r>
       <w:proofErr w:type="spellEnd"/>
       <w:r>
@@ -1536,11 +1581,19 @@
         <w:t xml:space="preserve"> </w:t>
       </w:r>
       <w:proofErr w:type="spellStart"/>
+      <w:proofErr w:type="gramStart"/>
       <w:r>
         <w:rPr>
           <w:u w:val="single"/>
         </w:rPr>
-        <w:t>io.restassured.matcher.RestAssuredMatchers</w:t>
+        <w:t>io.restassured</w:t>
+      </w:r>
+      <w:proofErr w:type="gramEnd"/>
+      <w:r>
+        <w:rPr>
+          <w:u w:val="single"/>
+        </w:rPr>
+        <w:t>.matcher.RestAssuredMatchers</w:t>
       </w:r>
       <w:proofErr w:type="spellEnd"/>
       <w:r>
@@ -1569,8 +1622,13 @@
         <w:t xml:space="preserve"> </w:t>
       </w:r>
       <w:proofErr w:type="spellStart"/>
-      <w:r>
-        <w:t>org.hamcrest.Matchers</w:t>
+      <w:proofErr w:type="gramStart"/>
+      <w:r>
+        <w:t>org.hamcrest</w:t>
+      </w:r>
+      <w:proofErr w:type="gramEnd"/>
+      <w:r>
+        <w:t>.Matchers</w:t>
       </w:r>
       <w:proofErr w:type="spellEnd"/>
       <w:r>
@@ -1585,8 +1643,13 @@
       </w:r>
     </w:p>
     <w:p>
-      <w:r>
-        <w:t>given():</w:t>
+      <w:proofErr w:type="gramStart"/>
+      <w:r>
+        <w:t>given(</w:t>
+      </w:r>
+      <w:proofErr w:type="gramEnd"/>
+      <w:r>
+        <w:t>):</w:t>
       </w:r>
     </w:p>
     <w:p>
@@ -1614,8 +1677,13 @@
       </w:r>
     </w:p>
     <w:p>
-      <w:r>
-        <w:t>when():</w:t>
+      <w:proofErr w:type="gramStart"/>
+      <w:r>
+        <w:t>when(</w:t>
+      </w:r>
+      <w:proofErr w:type="gramEnd"/>
+      <w:r>
+        <w:t>):</w:t>
       </w:r>
     </w:p>
     <w:p>
@@ -1624,8 +1692,13 @@
       </w:r>
     </w:p>
     <w:p>
-      <w:r>
-        <w:t>then():</w:t>
+      <w:proofErr w:type="gramStart"/>
+      <w:r>
+        <w:t>then(</w:t>
+      </w:r>
+      <w:proofErr w:type="gramEnd"/>
+      <w:r>
+        <w:t>):</w:t>
       </w:r>
     </w:p>
     <w:p>
@@ -1723,21 +1796,27 @@
         <w:t xml:space="preserve"> </w:t>
       </w:r>
       <w:proofErr w:type="spellStart"/>
+      <w:proofErr w:type="gramStart"/>
       <w:r>
         <w:t>getUser</w:t>
       </w:r>
       <w:proofErr w:type="spellEnd"/>
       <w:r>
-        <w:t>() {</w:t>
-      </w:r>
-    </w:p>
-    <w:p>
-      <w:r>
-        <w:tab/>
-      </w:r>
-      <w:r>
-        <w:tab/>
-      </w:r>
+        <w:t>(</w:t>
+      </w:r>
+      <w:proofErr w:type="gramEnd"/>
+      <w:r>
+        <w:t>) {</w:t>
+      </w:r>
+    </w:p>
+    <w:p>
+      <w:r>
+        <w:tab/>
+      </w:r>
+      <w:r>
+        <w:tab/>
+      </w:r>
+      <w:proofErr w:type="gramStart"/>
       <w:r>
         <w:rPr>
           <w:i/>
@@ -1746,6 +1825,34 @@
         <w:t>given</w:t>
       </w:r>
       <w:r>
+        <w:t>(</w:t>
+      </w:r>
+      <w:proofErr w:type="gramEnd"/>
+      <w:r>
+        <w:t>)</w:t>
+      </w:r>
+    </w:p>
+    <w:p>
+      <w:r>
+        <w:tab/>
+      </w:r>
+      <w:r>
+        <w:tab/>
+      </w:r>
+    </w:p>
+    <w:p>
+      <w:r>
+        <w:tab/>
+      </w:r>
+      <w:r>
+        <w:tab/>
+      </w:r>
+      <w:proofErr w:type="gramStart"/>
+      <w:r>
+        <w:t>.when</w:t>
+      </w:r>
+      <w:proofErr w:type="gramEnd"/>
+      <w:r>
         <w:t>()</w:t>
       </w:r>
     </w:p>
@@ -1755,24 +1862,15 @@
       </w:r>
       <w:r>
         <w:tab/>
-      </w:r>
-    </w:p>
-    <w:p>
-      <w:r>
-        <w:tab/>
-      </w:r>
-      <w:r>
-        <w:tab/>
-        <w:t>.when()</w:t>
-      </w:r>
-    </w:p>
-    <w:p>
-      <w:r>
-        <w:tab/>
-      </w:r>
-      <w:r>
-        <w:tab/>
-        <w:t xml:space="preserve"> .get("https://reqres.in/</w:t>
+        <w:t xml:space="preserve"> </w:t>
+      </w:r>
+      <w:proofErr w:type="gramStart"/>
+      <w:r>
+        <w:t>.get</w:t>
+      </w:r>
+      <w:proofErr w:type="gramEnd"/>
+      <w:r>
+        <w:t>("https://reqres.in/</w:t>
       </w:r>
       <w:proofErr w:type="spellStart"/>
       <w:r>
@@ -1805,22 +1903,34 @@
       </w:r>
       <w:r>
         <w:tab/>
-        <w:t>.then()</w:t>
-      </w:r>
-    </w:p>
-    <w:p>
-      <w:r>
-        <w:tab/>
-      </w:r>
-      <w:r>
-        <w:tab/>
-        <w:t xml:space="preserve"> .</w:t>
+      </w:r>
+      <w:proofErr w:type="gramStart"/>
+      <w:r>
+        <w:t>.then</w:t>
+      </w:r>
+      <w:proofErr w:type="gramEnd"/>
+      <w:r>
+        <w:t>()</w:t>
+      </w:r>
+    </w:p>
+    <w:p>
+      <w:r>
+        <w:tab/>
+      </w:r>
+      <w:r>
+        <w:tab/>
+        <w:t xml:space="preserve"> </w:t>
+      </w:r>
+      <w:proofErr w:type="gramStart"/>
+      <w:r>
+        <w:t>.</w:t>
       </w:r>
       <w:proofErr w:type="spellStart"/>
       <w:r>
         <w:t>statusCode</w:t>
       </w:r>
       <w:proofErr w:type="spellEnd"/>
+      <w:proofErr w:type="gramEnd"/>
       <w:r>
         <w:t>(200)</w:t>
       </w:r>
@@ -1831,7 +1941,15 @@
       </w:r>
       <w:r>
         <w:tab/>
-        <w:t xml:space="preserve"> .body("page", </w:t>
+        <w:t xml:space="preserve"> </w:t>
+      </w:r>
+      <w:proofErr w:type="gramStart"/>
+      <w:r>
+        <w:t>.body</w:t>
+      </w:r>
+      <w:proofErr w:type="gramEnd"/>
+      <w:r>
+        <w:t xml:space="preserve">("page", </w:t>
       </w:r>
       <w:proofErr w:type="spellStart"/>
       <w:r>
@@ -1852,7 +1970,15 @@
       </w:r>
       <w:r>
         <w:tab/>
-        <w:t xml:space="preserve"> .log().all();</w:t>
+        <w:t xml:space="preserve"> .log(</w:t>
+      </w:r>
+      <w:proofErr w:type="gramStart"/>
+      <w:r>
+        <w:t>).all</w:t>
+      </w:r>
+      <w:proofErr w:type="gramEnd"/>
+      <w:r>
+        <w:t>();</w:t>
       </w:r>
     </w:p>
     <w:p>
@@ -1967,12 +2093,21 @@
         <w:t xml:space="preserve"> </w:t>
       </w:r>
       <w:proofErr w:type="spellStart"/>
-      <w:r>
-        <w:rPr>
-          <w:sz w:val="24"/>
-          <w:szCs w:val="24"/>
-        </w:rPr>
-        <w:t>org.testng.annotations.Test</w:t>
+      <w:proofErr w:type="gramStart"/>
+      <w:r>
+        <w:rPr>
+          <w:sz w:val="24"/>
+          <w:szCs w:val="24"/>
+        </w:rPr>
+        <w:t>org.testng</w:t>
+      </w:r>
+      <w:proofErr w:type="gramEnd"/>
+      <w:r>
+        <w:rPr>
+          <w:sz w:val="24"/>
+          <w:szCs w:val="24"/>
+        </w:rPr>
+        <w:t>.annotations.Test</w:t>
       </w:r>
       <w:proofErr w:type="spellEnd"/>
       <w:r>
@@ -2031,12 +2166,21 @@
         <w:t xml:space="preserve"> </w:t>
       </w:r>
       <w:proofErr w:type="spellStart"/>
-      <w:r>
-        <w:rPr>
-          <w:sz w:val="24"/>
-          <w:szCs w:val="24"/>
-        </w:rPr>
-        <w:t>io.restassured.RestAssured</w:t>
+      <w:proofErr w:type="gramStart"/>
+      <w:r>
+        <w:rPr>
+          <w:sz w:val="24"/>
+          <w:szCs w:val="24"/>
+        </w:rPr>
+        <w:t>io.restassured</w:t>
+      </w:r>
+      <w:proofErr w:type="gramEnd"/>
+      <w:r>
+        <w:rPr>
+          <w:sz w:val="24"/>
+          <w:szCs w:val="24"/>
+        </w:rPr>
+        <w:t>.RestAssured</w:t>
       </w:r>
       <w:proofErr w:type="spellEnd"/>
       <w:r>
@@ -2087,13 +2231,23 @@
         <w:t xml:space="preserve"> </w:t>
       </w:r>
       <w:proofErr w:type="spellStart"/>
+      <w:proofErr w:type="gramStart"/>
       <w:r>
         <w:rPr>
           <w:sz w:val="24"/>
           <w:szCs w:val="24"/>
           <w:u w:val="single"/>
         </w:rPr>
-        <w:t>io.restassured.matcher.RestAssuredMatchers</w:t>
+        <w:t>io.restassured</w:t>
+      </w:r>
+      <w:proofErr w:type="gramEnd"/>
+      <w:r>
+        <w:rPr>
+          <w:sz w:val="24"/>
+          <w:szCs w:val="24"/>
+          <w:u w:val="single"/>
+        </w:rPr>
+        <w:t>.matcher.RestAssuredMatchers</w:t>
       </w:r>
       <w:proofErr w:type="spellEnd"/>
       <w:r>
@@ -2144,12 +2298,21 @@
         <w:t xml:space="preserve"> </w:t>
       </w:r>
       <w:proofErr w:type="spellStart"/>
-      <w:r>
-        <w:rPr>
-          <w:sz w:val="24"/>
-          <w:szCs w:val="24"/>
-        </w:rPr>
-        <w:t>org.hamcrest.Matchers</w:t>
+      <w:proofErr w:type="gramStart"/>
+      <w:r>
+        <w:rPr>
+          <w:sz w:val="24"/>
+          <w:szCs w:val="24"/>
+        </w:rPr>
+        <w:t>org.hamcrest</w:t>
+      </w:r>
+      <w:proofErr w:type="gramEnd"/>
+      <w:r>
+        <w:rPr>
+          <w:sz w:val="24"/>
+          <w:szCs w:val="24"/>
+        </w:rPr>
+        <w:t>.Matchers</w:t>
       </w:r>
       <w:proofErr w:type="spellEnd"/>
       <w:r>
@@ -2192,12 +2355,21 @@
         <w:t xml:space="preserve"> </w:t>
       </w:r>
       <w:proofErr w:type="spellStart"/>
-      <w:r>
-        <w:rPr>
-          <w:sz w:val="24"/>
-          <w:szCs w:val="24"/>
-        </w:rPr>
-        <w:t>java.util.HashMap</w:t>
+      <w:proofErr w:type="gramStart"/>
+      <w:r>
+        <w:rPr>
+          <w:sz w:val="24"/>
+          <w:szCs w:val="24"/>
+        </w:rPr>
+        <w:t>java.util</w:t>
+      </w:r>
+      <w:proofErr w:type="gramEnd"/>
+      <w:r>
+        <w:rPr>
+          <w:sz w:val="24"/>
+          <w:szCs w:val="24"/>
+        </w:rPr>
+        <w:t>.HashMap</w:t>
       </w:r>
       <w:proofErr w:type="spellEnd"/>
       <w:r>
@@ -2246,12 +2418,21 @@
           <w:szCs w:val="24"/>
         </w:rPr>
       </w:pPr>
-      <w:r>
-        <w:rPr>
-          <w:sz w:val="24"/>
-          <w:szCs w:val="24"/>
-        </w:rPr>
-        <w:t>given():</w:t>
+      <w:proofErr w:type="gramStart"/>
+      <w:r>
+        <w:rPr>
+          <w:sz w:val="24"/>
+          <w:szCs w:val="24"/>
+        </w:rPr>
+        <w:t>given(</w:t>
+      </w:r>
+      <w:proofErr w:type="gramEnd"/>
+      <w:r>
+        <w:rPr>
+          <w:sz w:val="24"/>
+          <w:szCs w:val="24"/>
+        </w:rPr>
+        <w:t>):</w:t>
       </w:r>
     </w:p>
     <w:p>
@@ -2306,12 +2487,21 @@
           <w:szCs w:val="24"/>
         </w:rPr>
       </w:pPr>
-      <w:r>
-        <w:rPr>
-          <w:sz w:val="24"/>
-          <w:szCs w:val="24"/>
-        </w:rPr>
-        <w:t>when():</w:t>
+      <w:proofErr w:type="gramStart"/>
+      <w:r>
+        <w:rPr>
+          <w:sz w:val="24"/>
+          <w:szCs w:val="24"/>
+        </w:rPr>
+        <w:t>when(</w:t>
+      </w:r>
+      <w:proofErr w:type="gramEnd"/>
+      <w:r>
+        <w:rPr>
+          <w:sz w:val="24"/>
+          <w:szCs w:val="24"/>
+        </w:rPr>
+        <w:t>):</w:t>
       </w:r>
     </w:p>
     <w:p>
@@ -2336,12 +2526,21 @@
           <w:szCs w:val="24"/>
         </w:rPr>
       </w:pPr>
-      <w:r>
-        <w:rPr>
-          <w:sz w:val="24"/>
-          <w:szCs w:val="24"/>
-        </w:rPr>
-        <w:t>then():</w:t>
+      <w:proofErr w:type="gramStart"/>
+      <w:r>
+        <w:rPr>
+          <w:sz w:val="24"/>
+          <w:szCs w:val="24"/>
+        </w:rPr>
+        <w:t>then(</w:t>
+      </w:r>
+      <w:proofErr w:type="gramEnd"/>
+      <w:r>
+        <w:rPr>
+          <w:sz w:val="24"/>
+          <w:szCs w:val="24"/>
+        </w:rPr>
+        <w:t>):</w:t>
       </w:r>
     </w:p>
     <w:p>
@@ -2626,6 +2825,7 @@
         <w:t xml:space="preserve"> </w:t>
       </w:r>
       <w:proofErr w:type="spellStart"/>
+      <w:proofErr w:type="gramStart"/>
       <w:r>
         <w:rPr>
           <w:sz w:val="24"/>
@@ -2639,30 +2839,39 @@
           <w:sz w:val="24"/>
           <w:szCs w:val="24"/>
         </w:rPr>
-        <w:t>() {</w:t>
-      </w:r>
-    </w:p>
-    <w:p>
-      <w:pPr>
-        <w:rPr>
-          <w:sz w:val="24"/>
-          <w:szCs w:val="24"/>
-        </w:rPr>
-      </w:pPr>
-      <w:r>
-        <w:rPr>
-          <w:sz w:val="24"/>
-          <w:szCs w:val="24"/>
-        </w:rPr>
-        <w:tab/>
-      </w:r>
-      <w:r>
-        <w:rPr>
-          <w:sz w:val="24"/>
-          <w:szCs w:val="24"/>
-        </w:rPr>
-        <w:tab/>
-      </w:r>
+        <w:t>(</w:t>
+      </w:r>
+      <w:proofErr w:type="gramEnd"/>
+      <w:r>
+        <w:rPr>
+          <w:sz w:val="24"/>
+          <w:szCs w:val="24"/>
+        </w:rPr>
+        <w:t>) {</w:t>
+      </w:r>
+    </w:p>
+    <w:p>
+      <w:pPr>
+        <w:rPr>
+          <w:sz w:val="24"/>
+          <w:szCs w:val="24"/>
+        </w:rPr>
+      </w:pPr>
+      <w:r>
+        <w:rPr>
+          <w:sz w:val="24"/>
+          <w:szCs w:val="24"/>
+        </w:rPr>
+        <w:tab/>
+      </w:r>
+      <w:r>
+        <w:rPr>
+          <w:sz w:val="24"/>
+          <w:szCs w:val="24"/>
+        </w:rPr>
+        <w:tab/>
+      </w:r>
+      <w:proofErr w:type="gramStart"/>
       <w:r>
         <w:rPr>
           <w:i/>
@@ -2677,6 +2886,74 @@
           <w:sz w:val="24"/>
           <w:szCs w:val="24"/>
         </w:rPr>
+        <w:t>(</w:t>
+      </w:r>
+      <w:proofErr w:type="gramEnd"/>
+      <w:r>
+        <w:rPr>
+          <w:sz w:val="24"/>
+          <w:szCs w:val="24"/>
+        </w:rPr>
+        <w:t>)</w:t>
+      </w:r>
+    </w:p>
+    <w:p>
+      <w:pPr>
+        <w:rPr>
+          <w:sz w:val="24"/>
+          <w:szCs w:val="24"/>
+        </w:rPr>
+      </w:pPr>
+      <w:r>
+        <w:rPr>
+          <w:sz w:val="24"/>
+          <w:szCs w:val="24"/>
+        </w:rPr>
+        <w:tab/>
+      </w:r>
+      <w:r>
+        <w:rPr>
+          <w:sz w:val="24"/>
+          <w:szCs w:val="24"/>
+        </w:rPr>
+        <w:tab/>
+      </w:r>
+    </w:p>
+    <w:p>
+      <w:pPr>
+        <w:rPr>
+          <w:sz w:val="24"/>
+          <w:szCs w:val="24"/>
+        </w:rPr>
+      </w:pPr>
+      <w:r>
+        <w:rPr>
+          <w:sz w:val="24"/>
+          <w:szCs w:val="24"/>
+        </w:rPr>
+        <w:tab/>
+      </w:r>
+      <w:r>
+        <w:rPr>
+          <w:sz w:val="24"/>
+          <w:szCs w:val="24"/>
+        </w:rPr>
+        <w:tab/>
+      </w:r>
+      <w:proofErr w:type="gramStart"/>
+      <w:r>
+        <w:rPr>
+          <w:sz w:val="24"/>
+          <w:szCs w:val="24"/>
+        </w:rPr>
+        <w:t>.when</w:t>
+      </w:r>
+      <w:proofErr w:type="gramEnd"/>
+      <w:r>
+        <w:rPr>
+          <w:sz w:val="24"/>
+          <w:szCs w:val="24"/>
+        </w:rPr>
         <w:t>()</w:t>
       </w:r>
     </w:p>
@@ -2700,52 +2977,23 @@
           <w:szCs w:val="24"/>
         </w:rPr>
         <w:tab/>
-      </w:r>
-    </w:p>
-    <w:p>
-      <w:pPr>
-        <w:rPr>
-          <w:sz w:val="24"/>
-          <w:szCs w:val="24"/>
-        </w:rPr>
-      </w:pPr>
-      <w:r>
-        <w:rPr>
-          <w:sz w:val="24"/>
-          <w:szCs w:val="24"/>
-        </w:rPr>
-        <w:tab/>
-      </w:r>
-      <w:r>
-        <w:rPr>
-          <w:sz w:val="24"/>
-          <w:szCs w:val="24"/>
-        </w:rPr>
-        <w:tab/>
-        <w:t>.when()</w:t>
-      </w:r>
-    </w:p>
-    <w:p>
-      <w:pPr>
-        <w:rPr>
-          <w:sz w:val="24"/>
-          <w:szCs w:val="24"/>
-        </w:rPr>
-      </w:pPr>
-      <w:r>
-        <w:rPr>
-          <w:sz w:val="24"/>
-          <w:szCs w:val="24"/>
-        </w:rPr>
-        <w:tab/>
-      </w:r>
-      <w:r>
-        <w:rPr>
-          <w:sz w:val="24"/>
-          <w:szCs w:val="24"/>
-        </w:rPr>
-        <w:tab/>
-        <w:t xml:space="preserve"> .get("https://reqres.in/</w:t>
+        <w:t xml:space="preserve"> </w:t>
+      </w:r>
+      <w:proofErr w:type="gramStart"/>
+      <w:r>
+        <w:rPr>
+          <w:sz w:val="24"/>
+          <w:szCs w:val="24"/>
+        </w:rPr>
+        <w:t>.get</w:t>
+      </w:r>
+      <w:proofErr w:type="gramEnd"/>
+      <w:r>
+        <w:rPr>
+          <w:sz w:val="24"/>
+          <w:szCs w:val="24"/>
+        </w:rPr>
+        <w:t>("https://reqres.in/</w:t>
       </w:r>
       <w:proofErr w:type="spellStart"/>
       <w:r>
@@ -2822,30 +3070,53 @@
           <w:szCs w:val="24"/>
         </w:rPr>
         <w:tab/>
-        <w:t>.then()</w:t>
-      </w:r>
-    </w:p>
-    <w:p>
-      <w:pPr>
-        <w:rPr>
-          <w:sz w:val="24"/>
-          <w:szCs w:val="24"/>
-        </w:rPr>
-      </w:pPr>
-      <w:r>
-        <w:rPr>
-          <w:sz w:val="24"/>
-          <w:szCs w:val="24"/>
-        </w:rPr>
-        <w:tab/>
-      </w:r>
-      <w:r>
-        <w:rPr>
-          <w:sz w:val="24"/>
-          <w:szCs w:val="24"/>
-        </w:rPr>
-        <w:tab/>
-        <w:t xml:space="preserve"> .</w:t>
+      </w:r>
+      <w:proofErr w:type="gramStart"/>
+      <w:r>
+        <w:rPr>
+          <w:sz w:val="24"/>
+          <w:szCs w:val="24"/>
+        </w:rPr>
+        <w:t>.then</w:t>
+      </w:r>
+      <w:proofErr w:type="gramEnd"/>
+      <w:r>
+        <w:rPr>
+          <w:sz w:val="24"/>
+          <w:szCs w:val="24"/>
+        </w:rPr>
+        <w:t>()</w:t>
+      </w:r>
+    </w:p>
+    <w:p>
+      <w:pPr>
+        <w:rPr>
+          <w:sz w:val="24"/>
+          <w:szCs w:val="24"/>
+        </w:rPr>
+      </w:pPr>
+      <w:r>
+        <w:rPr>
+          <w:sz w:val="24"/>
+          <w:szCs w:val="24"/>
+        </w:rPr>
+        <w:tab/>
+      </w:r>
+      <w:r>
+        <w:rPr>
+          <w:sz w:val="24"/>
+          <w:szCs w:val="24"/>
+        </w:rPr>
+        <w:tab/>
+        <w:t xml:space="preserve"> </w:t>
+      </w:r>
+      <w:proofErr w:type="gramStart"/>
+      <w:r>
+        <w:rPr>
+          <w:sz w:val="24"/>
+          <w:szCs w:val="24"/>
+        </w:rPr>
+        <w:t>.</w:t>
       </w:r>
       <w:proofErr w:type="spellStart"/>
       <w:r>
@@ -2856,6 +3127,7 @@
         <w:t>statusCode</w:t>
       </w:r>
       <w:proofErr w:type="spellEnd"/>
+      <w:proofErr w:type="gramEnd"/>
       <w:r>
         <w:rPr>
           <w:sz w:val="24"/>
@@ -2884,7 +3156,23 @@
           <w:szCs w:val="24"/>
         </w:rPr>
         <w:tab/>
-        <w:t xml:space="preserve"> .body("page", </w:t>
+        <w:t xml:space="preserve"> </w:t>
+      </w:r>
+      <w:proofErr w:type="gramStart"/>
+      <w:r>
+        <w:rPr>
+          <w:sz w:val="24"/>
+          <w:szCs w:val="24"/>
+        </w:rPr>
+        <w:t>.body</w:t>
+      </w:r>
+      <w:proofErr w:type="gramEnd"/>
+      <w:r>
+        <w:rPr>
+          <w:sz w:val="24"/>
+          <w:szCs w:val="24"/>
+        </w:rPr>
+        <w:t xml:space="preserve">("page", </w:t>
       </w:r>
       <w:proofErr w:type="spellStart"/>
       <w:r>
@@ -2925,7 +3213,23 @@
           <w:szCs w:val="24"/>
         </w:rPr>
         <w:tab/>
-        <w:t xml:space="preserve"> .log().all();</w:t>
+        <w:t xml:space="preserve"> .log(</w:t>
+      </w:r>
+      <w:proofErr w:type="gramStart"/>
+      <w:r>
+        <w:rPr>
+          <w:sz w:val="24"/>
+          <w:szCs w:val="24"/>
+        </w:rPr>
+        <w:t>).all</w:t>
+      </w:r>
+      <w:proofErr w:type="gramEnd"/>
+      <w:r>
+        <w:rPr>
+          <w:sz w:val="24"/>
+          <w:szCs w:val="24"/>
+        </w:rPr>
+        <w:t>();</w:t>
       </w:r>
     </w:p>
     <w:p>
@@ -3006,6 +3310,7 @@
         <w:t xml:space="preserve"> </w:t>
       </w:r>
       <w:proofErr w:type="spellStart"/>
+      <w:proofErr w:type="gramStart"/>
       <w:r>
         <w:rPr>
           <w:sz w:val="24"/>
@@ -3019,7 +3324,15 @@
           <w:sz w:val="24"/>
           <w:szCs w:val="24"/>
         </w:rPr>
-        <w:t>() {</w:t>
+        <w:t>(</w:t>
+      </w:r>
+      <w:proofErr w:type="gramEnd"/>
+      <w:r>
+        <w:rPr>
+          <w:sz w:val="24"/>
+          <w:szCs w:val="24"/>
+        </w:rPr>
+        <w:t>) {</w:t>
       </w:r>
     </w:p>
     <w:p>
@@ -3074,6 +3387,7 @@
         </w:rPr>
         <w:t xml:space="preserve"> </w:t>
       </w:r>
+      <w:proofErr w:type="gramStart"/>
       <w:r>
         <w:rPr>
           <w:sz w:val="24"/>
@@ -3087,7 +3401,15 @@
           <w:sz w:val="24"/>
           <w:szCs w:val="24"/>
         </w:rPr>
-        <w:t>(); //</w:t>
+        <w:t>(</w:t>
+      </w:r>
+      <w:proofErr w:type="gramEnd"/>
+      <w:r>
+        <w:rPr>
+          <w:sz w:val="24"/>
+          <w:szCs w:val="24"/>
+        </w:rPr>
+        <w:t>); //</w:t>
       </w:r>
       <w:proofErr w:type="spellStart"/>
       <w:r>
@@ -3129,6 +3451,7 @@
         <w:tab/>
       </w:r>
       <w:proofErr w:type="spellStart"/>
+      <w:proofErr w:type="gramStart"/>
       <w:r>
         <w:rPr>
           <w:sz w:val="24"/>
@@ -3144,7 +3467,16 @@
           <w:szCs w:val="24"/>
           <w:u w:val="single"/>
         </w:rPr>
-        <w:t>("name", "rutuja")</w:t>
+        <w:t>(</w:t>
+      </w:r>
+      <w:proofErr w:type="gramEnd"/>
+      <w:r>
+        <w:rPr>
+          <w:sz w:val="24"/>
+          <w:szCs w:val="24"/>
+          <w:u w:val="single"/>
+        </w:rPr>
+        <w:t>"name", "rutuja")</w:t>
       </w:r>
       <w:r>
         <w:rPr>
@@ -3176,6 +3508,7 @@
         <w:tab/>
       </w:r>
       <w:proofErr w:type="spellStart"/>
+      <w:proofErr w:type="gramStart"/>
       <w:r>
         <w:rPr>
           <w:sz w:val="24"/>
@@ -3191,15 +3524,24 @@
           <w:szCs w:val="24"/>
           <w:u w:val="single"/>
         </w:rPr>
-        <w:t>("job", "</w:t>
-      </w:r>
-      <w:proofErr w:type="spellStart"/>
+        <w:t>(</w:t>
+      </w:r>
+      <w:proofErr w:type="gramEnd"/>
       <w:r>
         <w:rPr>
           <w:sz w:val="24"/>
           <w:szCs w:val="24"/>
           <w:u w:val="single"/>
         </w:rPr>
+        <w:t>"job", "</w:t>
+      </w:r>
+      <w:proofErr w:type="spellStart"/>
+      <w:r>
+        <w:rPr>
+          <w:sz w:val="24"/>
+          <w:szCs w:val="24"/>
+          <w:u w:val="single"/>
+        </w:rPr>
         <w:t>sdet</w:t>
       </w:r>
       <w:proofErr w:type="spellEnd"/>
@@ -3263,6 +3605,7 @@
         <w:tab/>
         <w:t xml:space="preserve">id = </w:t>
       </w:r>
+      <w:proofErr w:type="gramStart"/>
       <w:r>
         <w:rPr>
           <w:i/>
@@ -3277,6 +3620,178 @@
           <w:sz w:val="24"/>
           <w:szCs w:val="24"/>
         </w:rPr>
+        <w:t>(</w:t>
+      </w:r>
+      <w:proofErr w:type="gramEnd"/>
+      <w:r>
+        <w:rPr>
+          <w:sz w:val="24"/>
+          <w:szCs w:val="24"/>
+        </w:rPr>
+        <w:t>)</w:t>
+      </w:r>
+    </w:p>
+    <w:p>
+      <w:pPr>
+        <w:rPr>
+          <w:sz w:val="24"/>
+          <w:szCs w:val="24"/>
+        </w:rPr>
+      </w:pPr>
+      <w:r>
+        <w:rPr>
+          <w:sz w:val="24"/>
+          <w:szCs w:val="24"/>
+        </w:rPr>
+        <w:tab/>
+      </w:r>
+      <w:r>
+        <w:rPr>
+          <w:sz w:val="24"/>
+          <w:szCs w:val="24"/>
+        </w:rPr>
+        <w:tab/>
+        <w:t xml:space="preserve">     </w:t>
+      </w:r>
+      <w:proofErr w:type="gramStart"/>
+      <w:r>
+        <w:rPr>
+          <w:sz w:val="24"/>
+          <w:szCs w:val="24"/>
+        </w:rPr>
+        <w:t>.</w:t>
+      </w:r>
+      <w:proofErr w:type="spellStart"/>
+      <w:r>
+        <w:rPr>
+          <w:sz w:val="24"/>
+          <w:szCs w:val="24"/>
+        </w:rPr>
+        <w:t>contentType</w:t>
+      </w:r>
+      <w:proofErr w:type="spellEnd"/>
+      <w:proofErr w:type="gramEnd"/>
+      <w:r>
+        <w:rPr>
+          <w:sz w:val="24"/>
+          <w:szCs w:val="24"/>
+        </w:rPr>
+        <w:t>("application/</w:t>
+      </w:r>
+      <w:proofErr w:type="spellStart"/>
+      <w:r>
+        <w:rPr>
+          <w:sz w:val="24"/>
+          <w:szCs w:val="24"/>
+        </w:rPr>
+        <w:t>json</w:t>
+      </w:r>
+      <w:proofErr w:type="spellEnd"/>
+      <w:r>
+        <w:rPr>
+          <w:sz w:val="24"/>
+          <w:szCs w:val="24"/>
+        </w:rPr>
+        <w:t>")</w:t>
+      </w:r>
+    </w:p>
+    <w:p>
+      <w:pPr>
+        <w:rPr>
+          <w:sz w:val="24"/>
+          <w:szCs w:val="24"/>
+        </w:rPr>
+      </w:pPr>
+      <w:r>
+        <w:rPr>
+          <w:sz w:val="24"/>
+          <w:szCs w:val="24"/>
+        </w:rPr>
+        <w:tab/>
+      </w:r>
+      <w:r>
+        <w:rPr>
+          <w:sz w:val="24"/>
+          <w:szCs w:val="24"/>
+        </w:rPr>
+        <w:tab/>
+        <w:t xml:space="preserve">     </w:t>
+      </w:r>
+      <w:proofErr w:type="gramStart"/>
+      <w:r>
+        <w:rPr>
+          <w:sz w:val="24"/>
+          <w:szCs w:val="24"/>
+        </w:rPr>
+        <w:t>.body</w:t>
+      </w:r>
+      <w:proofErr w:type="gramEnd"/>
+      <w:r>
+        <w:rPr>
+          <w:sz w:val="24"/>
+          <w:szCs w:val="24"/>
+        </w:rPr>
+        <w:t>(data)</w:t>
+      </w:r>
+    </w:p>
+    <w:p>
+      <w:pPr>
+        <w:rPr>
+          <w:sz w:val="24"/>
+          <w:szCs w:val="24"/>
+        </w:rPr>
+      </w:pPr>
+      <w:r>
+        <w:rPr>
+          <w:sz w:val="24"/>
+          <w:szCs w:val="24"/>
+        </w:rPr>
+        <w:tab/>
+      </w:r>
+      <w:r>
+        <w:rPr>
+          <w:sz w:val="24"/>
+          <w:szCs w:val="24"/>
+        </w:rPr>
+        <w:tab/>
+        <w:t xml:space="preserve">     </w:t>
+      </w:r>
+    </w:p>
+    <w:p>
+      <w:pPr>
+        <w:rPr>
+          <w:sz w:val="24"/>
+          <w:szCs w:val="24"/>
+        </w:rPr>
+      </w:pPr>
+      <w:r>
+        <w:rPr>
+          <w:sz w:val="24"/>
+          <w:szCs w:val="24"/>
+        </w:rPr>
+        <w:tab/>
+      </w:r>
+      <w:r>
+        <w:rPr>
+          <w:sz w:val="24"/>
+          <w:szCs w:val="24"/>
+        </w:rPr>
+        <w:tab/>
+      </w:r>
+      <w:proofErr w:type="gramStart"/>
+      <w:r>
+        <w:rPr>
+          <w:sz w:val="24"/>
+          <w:szCs w:val="24"/>
+        </w:rPr>
+        <w:t>.when</w:t>
+      </w:r>
+      <w:proofErr w:type="gramEnd"/>
+      <w:r>
+        <w:rPr>
+          <w:sz w:val="24"/>
+          <w:szCs w:val="24"/>
+        </w:rPr>
         <w:t>()</w:t>
       </w:r>
     </w:p>
@@ -3300,131 +3815,23 @@
           <w:szCs w:val="24"/>
         </w:rPr>
         <w:tab/>
-        <w:t xml:space="preserve">     .</w:t>
-      </w:r>
-      <w:proofErr w:type="spellStart"/>
-      <w:r>
-        <w:rPr>
-          <w:sz w:val="24"/>
-          <w:szCs w:val="24"/>
-        </w:rPr>
-        <w:t>contentType</w:t>
-      </w:r>
-      <w:proofErr w:type="spellEnd"/>
-      <w:r>
-        <w:rPr>
-          <w:sz w:val="24"/>
-          <w:szCs w:val="24"/>
-        </w:rPr>
-        <w:t>("application/</w:t>
-      </w:r>
-      <w:proofErr w:type="spellStart"/>
-      <w:r>
-        <w:rPr>
-          <w:sz w:val="24"/>
-          <w:szCs w:val="24"/>
-        </w:rPr>
-        <w:t>json</w:t>
-      </w:r>
-      <w:proofErr w:type="spellEnd"/>
-      <w:r>
-        <w:rPr>
-          <w:sz w:val="24"/>
-          <w:szCs w:val="24"/>
-        </w:rPr>
-        <w:t>")</w:t>
-      </w:r>
-    </w:p>
-    <w:p>
-      <w:pPr>
-        <w:rPr>
-          <w:sz w:val="24"/>
-          <w:szCs w:val="24"/>
-        </w:rPr>
-      </w:pPr>
-      <w:r>
-        <w:rPr>
-          <w:sz w:val="24"/>
-          <w:szCs w:val="24"/>
-        </w:rPr>
-        <w:tab/>
-      </w:r>
-      <w:r>
-        <w:rPr>
-          <w:sz w:val="24"/>
-          <w:szCs w:val="24"/>
-        </w:rPr>
-        <w:tab/>
-        <w:t xml:space="preserve">     .body(data)</w:t>
-      </w:r>
-    </w:p>
-    <w:p>
-      <w:pPr>
-        <w:rPr>
-          <w:sz w:val="24"/>
-          <w:szCs w:val="24"/>
-        </w:rPr>
-      </w:pPr>
-      <w:r>
-        <w:rPr>
-          <w:sz w:val="24"/>
-          <w:szCs w:val="24"/>
-        </w:rPr>
-        <w:tab/>
-      </w:r>
-      <w:r>
-        <w:rPr>
-          <w:sz w:val="24"/>
-          <w:szCs w:val="24"/>
-        </w:rPr>
-        <w:tab/>
         <w:t xml:space="preserve">     </w:t>
       </w:r>
-    </w:p>
-    <w:p>
-      <w:pPr>
-        <w:rPr>
-          <w:sz w:val="24"/>
-          <w:szCs w:val="24"/>
-        </w:rPr>
-      </w:pPr>
-      <w:r>
-        <w:rPr>
-          <w:sz w:val="24"/>
-          <w:szCs w:val="24"/>
-        </w:rPr>
-        <w:tab/>
-      </w:r>
-      <w:r>
-        <w:rPr>
-          <w:sz w:val="24"/>
-          <w:szCs w:val="24"/>
-        </w:rPr>
-        <w:tab/>
-        <w:t>.when()</w:t>
-      </w:r>
-    </w:p>
-    <w:p>
-      <w:pPr>
-        <w:rPr>
-          <w:sz w:val="24"/>
-          <w:szCs w:val="24"/>
-        </w:rPr>
-      </w:pPr>
-      <w:r>
-        <w:rPr>
-          <w:sz w:val="24"/>
-          <w:szCs w:val="24"/>
-        </w:rPr>
-        <w:tab/>
-      </w:r>
-      <w:r>
-        <w:rPr>
-          <w:sz w:val="24"/>
-          <w:szCs w:val="24"/>
-        </w:rPr>
-        <w:tab/>
-        <w:t xml:space="preserve">     .post("https://reqres.in/</w:t>
+      <w:proofErr w:type="gramStart"/>
+      <w:r>
+        <w:rPr>
+          <w:sz w:val="24"/>
+          <w:szCs w:val="24"/>
+        </w:rPr>
+        <w:t>.post</w:t>
+      </w:r>
+      <w:proofErr w:type="gramEnd"/>
+      <w:r>
+        <w:rPr>
+          <w:sz w:val="24"/>
+          <w:szCs w:val="24"/>
+        </w:rPr>
+        <w:t>("https://reqres.in/</w:t>
       </w:r>
       <w:proofErr w:type="spellStart"/>
       <w:r>
@@ -3463,7 +3870,15 @@
           <w:szCs w:val="24"/>
         </w:rPr>
         <w:tab/>
-        <w:t xml:space="preserve">     .</w:t>
+        <w:t xml:space="preserve">     </w:t>
+      </w:r>
+      <w:proofErr w:type="gramStart"/>
+      <w:r>
+        <w:rPr>
+          <w:sz w:val="24"/>
+          <w:szCs w:val="24"/>
+        </w:rPr>
+        <w:t>.</w:t>
       </w:r>
       <w:proofErr w:type="spellStart"/>
       <w:r>
@@ -3474,6 +3889,7 @@
         <w:t>jsonPath</w:t>
       </w:r>
       <w:proofErr w:type="spellEnd"/>
+      <w:proofErr w:type="gramEnd"/>
       <w:r>
         <w:rPr>
           <w:sz w:val="24"/>
@@ -3564,7 +3980,22 @@
           <w:szCs w:val="24"/>
         </w:rPr>
         <w:tab/>
-        <w:t>.then()</w:t>
+      </w:r>
+      <w:proofErr w:type="gramStart"/>
+      <w:r>
+        <w:rPr>
+          <w:sz w:val="24"/>
+          <w:szCs w:val="24"/>
+        </w:rPr>
+        <w:t>.then</w:t>
+      </w:r>
+      <w:proofErr w:type="gramEnd"/>
+      <w:r>
+        <w:rPr>
+          <w:sz w:val="24"/>
+          <w:szCs w:val="24"/>
+        </w:rPr>
+        <w:t>()</w:t>
       </w:r>
     </w:p>
     <w:p>
@@ -3588,7 +4019,15 @@
           <w:szCs w:val="24"/>
         </w:rPr>
         <w:tab/>
-        <w:t xml:space="preserve">     .</w:t>
+        <w:t xml:space="preserve">     </w:t>
+      </w:r>
+      <w:proofErr w:type="gramStart"/>
+      <w:r>
+        <w:rPr>
+          <w:sz w:val="24"/>
+          <w:szCs w:val="24"/>
+        </w:rPr>
+        <w:t>.</w:t>
       </w:r>
       <w:proofErr w:type="spellStart"/>
       <w:r>
@@ -3599,6 +4038,7 @@
         <w:t>statusCode</w:t>
       </w:r>
       <w:proofErr w:type="spellEnd"/>
+      <w:proofErr w:type="gramEnd"/>
       <w:r>
         <w:rPr>
           <w:sz w:val="24"/>
@@ -3627,7 +4067,23 @@
           <w:szCs w:val="24"/>
         </w:rPr>
         <w:tab/>
-        <w:t xml:space="preserve">     .log().all();</w:t>
+        <w:t xml:space="preserve">     .log(</w:t>
+      </w:r>
+      <w:proofErr w:type="gramStart"/>
+      <w:r>
+        <w:rPr>
+          <w:sz w:val="24"/>
+          <w:szCs w:val="24"/>
+        </w:rPr>
+        <w:t>).all</w:t>
+      </w:r>
+      <w:proofErr w:type="gramEnd"/>
+      <w:r>
+        <w:rPr>
+          <w:sz w:val="24"/>
+          <w:szCs w:val="24"/>
+        </w:rPr>
+        <w:t>();</w:t>
       </w:r>
     </w:p>
     <w:p>
@@ -3712,7 +4168,23 @@
           <w:szCs w:val="24"/>
         </w:rPr>
         <w:tab/>
-        <w:t>@Test(priority=3,dependsOnMethods = {"</w:t>
+        <w:t>@</w:t>
+      </w:r>
+      <w:proofErr w:type="gramStart"/>
+      <w:r>
+        <w:rPr>
+          <w:sz w:val="24"/>
+          <w:szCs w:val="24"/>
+        </w:rPr>
+        <w:t>Test(</w:t>
+      </w:r>
+      <w:proofErr w:type="gramEnd"/>
+      <w:r>
+        <w:rPr>
+          <w:sz w:val="24"/>
+          <w:szCs w:val="24"/>
+        </w:rPr>
+        <w:t>priority=3,dependsOnMethods = {"</w:t>
       </w:r>
       <w:proofErr w:type="spellStart"/>
       <w:r>
@@ -3762,6 +4234,7 @@
         <w:t xml:space="preserve"> </w:t>
       </w:r>
       <w:proofErr w:type="spellStart"/>
+      <w:proofErr w:type="gramStart"/>
       <w:r>
         <w:rPr>
           <w:sz w:val="24"/>
@@ -3775,7 +4248,15 @@
           <w:sz w:val="24"/>
           <w:szCs w:val="24"/>
         </w:rPr>
-        <w:t>() {</w:t>
+        <w:t>(</w:t>
+      </w:r>
+      <w:proofErr w:type="gramEnd"/>
+      <w:r>
+        <w:rPr>
+          <w:sz w:val="24"/>
+          <w:szCs w:val="24"/>
+        </w:rPr>
+        <w:t>) {</w:t>
       </w:r>
     </w:p>
     <w:p>
@@ -3830,6 +4311,7 @@
         </w:rPr>
         <w:t xml:space="preserve"> </w:t>
       </w:r>
+      <w:proofErr w:type="gramStart"/>
       <w:r>
         <w:rPr>
           <w:sz w:val="24"/>
@@ -3843,31 +4325,40 @@
           <w:sz w:val="24"/>
           <w:szCs w:val="24"/>
         </w:rPr>
-        <w:t>();</w:t>
-      </w:r>
-    </w:p>
-    <w:p>
-      <w:pPr>
-        <w:rPr>
-          <w:sz w:val="24"/>
-          <w:szCs w:val="24"/>
-        </w:rPr>
-      </w:pPr>
-      <w:r>
-        <w:rPr>
-          <w:sz w:val="24"/>
-          <w:szCs w:val="24"/>
-        </w:rPr>
-        <w:tab/>
-      </w:r>
-      <w:r>
-        <w:rPr>
-          <w:sz w:val="24"/>
-          <w:szCs w:val="24"/>
-        </w:rPr>
-        <w:tab/>
-      </w:r>
-      <w:proofErr w:type="spellStart"/>
+        <w:t>(</w:t>
+      </w:r>
+      <w:proofErr w:type="gramEnd"/>
+      <w:r>
+        <w:rPr>
+          <w:sz w:val="24"/>
+          <w:szCs w:val="24"/>
+        </w:rPr>
+        <w:t>);</w:t>
+      </w:r>
+    </w:p>
+    <w:p>
+      <w:pPr>
+        <w:rPr>
+          <w:sz w:val="24"/>
+          <w:szCs w:val="24"/>
+        </w:rPr>
+      </w:pPr>
+      <w:r>
+        <w:rPr>
+          <w:sz w:val="24"/>
+          <w:szCs w:val="24"/>
+        </w:rPr>
+        <w:tab/>
+      </w:r>
+      <w:r>
+        <w:rPr>
+          <w:sz w:val="24"/>
+          <w:szCs w:val="24"/>
+        </w:rPr>
+        <w:tab/>
+      </w:r>
+      <w:proofErr w:type="spellStart"/>
+      <w:proofErr w:type="gramStart"/>
       <w:r>
         <w:rPr>
           <w:sz w:val="24"/>
@@ -3883,7 +4374,16 @@
           <w:szCs w:val="24"/>
           <w:u w:val="single"/>
         </w:rPr>
-        <w:t>("name", "John")</w:t>
+        <w:t>(</w:t>
+      </w:r>
+      <w:proofErr w:type="gramEnd"/>
+      <w:r>
+        <w:rPr>
+          <w:sz w:val="24"/>
+          <w:szCs w:val="24"/>
+          <w:u w:val="single"/>
+        </w:rPr>
+        <w:t>"name", "John")</w:t>
       </w:r>
       <w:r>
         <w:rPr>
@@ -3915,6 +4415,7 @@
         <w:tab/>
       </w:r>
       <w:proofErr w:type="spellStart"/>
+      <w:proofErr w:type="gramStart"/>
       <w:r>
         <w:rPr>
           <w:sz w:val="24"/>
@@ -3930,7 +4431,16 @@
           <w:szCs w:val="24"/>
           <w:u w:val="single"/>
         </w:rPr>
-        <w:t>("job", "SDE")</w:t>
+        <w:t>(</w:t>
+      </w:r>
+      <w:proofErr w:type="gramEnd"/>
+      <w:r>
+        <w:rPr>
+          <w:sz w:val="24"/>
+          <w:szCs w:val="24"/>
+          <w:u w:val="single"/>
+        </w:rPr>
+        <w:t>"job", "SDE")</w:t>
       </w:r>
       <w:r>
         <w:rPr>
@@ -3983,6 +4493,7 @@
         </w:rPr>
         <w:tab/>
       </w:r>
+      <w:proofErr w:type="gramStart"/>
       <w:r>
         <w:rPr>
           <w:i/>
@@ -3997,6 +4508,181 @@
           <w:sz w:val="24"/>
           <w:szCs w:val="24"/>
         </w:rPr>
+        <w:t>(</w:t>
+      </w:r>
+      <w:proofErr w:type="gramEnd"/>
+      <w:r>
+        <w:rPr>
+          <w:sz w:val="24"/>
+          <w:szCs w:val="24"/>
+        </w:rPr>
+        <w:t>)</w:t>
+      </w:r>
+    </w:p>
+    <w:p>
+      <w:pPr>
+        <w:rPr>
+          <w:sz w:val="24"/>
+          <w:szCs w:val="24"/>
+        </w:rPr>
+      </w:pPr>
+      <w:r>
+        <w:rPr>
+          <w:sz w:val="24"/>
+          <w:szCs w:val="24"/>
+        </w:rPr>
+        <w:tab/>
+      </w:r>
+      <w:r>
+        <w:rPr>
+          <w:sz w:val="24"/>
+          <w:szCs w:val="24"/>
+        </w:rPr>
+        <w:tab/>
+      </w:r>
+      <w:r>
+        <w:rPr>
+          <w:sz w:val="24"/>
+          <w:szCs w:val="24"/>
+        </w:rPr>
+        <w:tab/>
+      </w:r>
+      <w:r>
+        <w:rPr>
+          <w:sz w:val="24"/>
+          <w:szCs w:val="24"/>
+        </w:rPr>
+        <w:tab/>
+      </w:r>
+      <w:proofErr w:type="gramStart"/>
+      <w:r>
+        <w:rPr>
+          <w:sz w:val="24"/>
+          <w:szCs w:val="24"/>
+        </w:rPr>
+        <w:t>.</w:t>
+      </w:r>
+      <w:proofErr w:type="spellStart"/>
+      <w:r>
+        <w:rPr>
+          <w:sz w:val="24"/>
+          <w:szCs w:val="24"/>
+        </w:rPr>
+        <w:t>contentType</w:t>
+      </w:r>
+      <w:proofErr w:type="spellEnd"/>
+      <w:proofErr w:type="gramEnd"/>
+      <w:r>
+        <w:rPr>
+          <w:sz w:val="24"/>
+          <w:szCs w:val="24"/>
+        </w:rPr>
+        <w:t>("application/</w:t>
+      </w:r>
+      <w:proofErr w:type="spellStart"/>
+      <w:r>
+        <w:rPr>
+          <w:sz w:val="24"/>
+          <w:szCs w:val="24"/>
+        </w:rPr>
+        <w:t>json</w:t>
+      </w:r>
+      <w:proofErr w:type="spellEnd"/>
+      <w:r>
+        <w:rPr>
+          <w:sz w:val="24"/>
+          <w:szCs w:val="24"/>
+        </w:rPr>
+        <w:t>")</w:t>
+      </w:r>
+    </w:p>
+    <w:p>
+      <w:pPr>
+        <w:rPr>
+          <w:sz w:val="24"/>
+          <w:szCs w:val="24"/>
+        </w:rPr>
+      </w:pPr>
+      <w:r>
+        <w:rPr>
+          <w:sz w:val="24"/>
+          <w:szCs w:val="24"/>
+        </w:rPr>
+        <w:tab/>
+      </w:r>
+      <w:r>
+        <w:rPr>
+          <w:sz w:val="24"/>
+          <w:szCs w:val="24"/>
+        </w:rPr>
+        <w:tab/>
+      </w:r>
+      <w:r>
+        <w:rPr>
+          <w:sz w:val="24"/>
+          <w:szCs w:val="24"/>
+        </w:rPr>
+        <w:tab/>
+      </w:r>
+      <w:r>
+        <w:rPr>
+          <w:sz w:val="24"/>
+          <w:szCs w:val="24"/>
+        </w:rPr>
+        <w:tab/>
+      </w:r>
+      <w:proofErr w:type="gramStart"/>
+      <w:r>
+        <w:rPr>
+          <w:sz w:val="24"/>
+          <w:szCs w:val="24"/>
+        </w:rPr>
+        <w:t>.body</w:t>
+      </w:r>
+      <w:proofErr w:type="gramEnd"/>
+      <w:r>
+        <w:rPr>
+          <w:sz w:val="24"/>
+          <w:szCs w:val="24"/>
+        </w:rPr>
+        <w:t>(data)</w:t>
+      </w:r>
+    </w:p>
+    <w:p>
+      <w:pPr>
+        <w:rPr>
+          <w:sz w:val="24"/>
+          <w:szCs w:val="24"/>
+        </w:rPr>
+      </w:pPr>
+      <w:r>
+        <w:rPr>
+          <w:sz w:val="24"/>
+          <w:szCs w:val="24"/>
+        </w:rPr>
+        <w:tab/>
+      </w:r>
+      <w:r>
+        <w:rPr>
+          <w:sz w:val="24"/>
+          <w:szCs w:val="24"/>
+        </w:rPr>
+        <w:tab/>
+      </w:r>
+      <w:proofErr w:type="gramStart"/>
+      <w:r>
+        <w:rPr>
+          <w:sz w:val="24"/>
+          <w:szCs w:val="24"/>
+        </w:rPr>
+        <w:t>.when</w:t>
+      </w:r>
+      <w:proofErr w:type="gramEnd"/>
+      <w:r>
+        <w:rPr>
+          <w:sz w:val="24"/>
+          <w:szCs w:val="24"/>
+        </w:rPr>
         <w:t>()</w:t>
       </w:r>
     </w:p>
@@ -4020,20 +4706,107 @@
           <w:szCs w:val="24"/>
         </w:rPr>
         <w:tab/>
-      </w:r>
-      <w:r>
-        <w:rPr>
-          <w:sz w:val="24"/>
-          <w:szCs w:val="24"/>
-        </w:rPr>
-        <w:tab/>
-      </w:r>
-      <w:r>
-        <w:rPr>
-          <w:sz w:val="24"/>
-          <w:szCs w:val="24"/>
-        </w:rPr>
-        <w:tab/>
+        <w:t xml:space="preserve">    </w:t>
+      </w:r>
+      <w:proofErr w:type="gramStart"/>
+      <w:r>
+        <w:rPr>
+          <w:sz w:val="24"/>
+          <w:szCs w:val="24"/>
+        </w:rPr>
+        <w:t>.put</w:t>
+      </w:r>
+      <w:proofErr w:type="gramEnd"/>
+      <w:r>
+        <w:rPr>
+          <w:sz w:val="24"/>
+          <w:szCs w:val="24"/>
+        </w:rPr>
+        <w:t>("https://reqres.in/</w:t>
+      </w:r>
+      <w:proofErr w:type="spellStart"/>
+      <w:r>
+        <w:rPr>
+          <w:sz w:val="24"/>
+          <w:szCs w:val="24"/>
+        </w:rPr>
+        <w:t>api</w:t>
+      </w:r>
+      <w:proofErr w:type="spellEnd"/>
+      <w:r>
+        <w:rPr>
+          <w:sz w:val="24"/>
+          <w:szCs w:val="24"/>
+        </w:rPr>
+        <w:t>/users/"+id)</w:t>
+      </w:r>
+    </w:p>
+    <w:p>
+      <w:pPr>
+        <w:rPr>
+          <w:sz w:val="24"/>
+          <w:szCs w:val="24"/>
+        </w:rPr>
+      </w:pPr>
+      <w:r>
+        <w:rPr>
+          <w:sz w:val="24"/>
+          <w:szCs w:val="24"/>
+        </w:rPr>
+        <w:tab/>
+      </w:r>
+      <w:r>
+        <w:rPr>
+          <w:sz w:val="24"/>
+          <w:szCs w:val="24"/>
+        </w:rPr>
+        <w:tab/>
+      </w:r>
+      <w:proofErr w:type="gramStart"/>
+      <w:r>
+        <w:rPr>
+          <w:sz w:val="24"/>
+          <w:szCs w:val="24"/>
+        </w:rPr>
+        <w:t>.then</w:t>
+      </w:r>
+      <w:proofErr w:type="gramEnd"/>
+      <w:r>
+        <w:rPr>
+          <w:sz w:val="24"/>
+          <w:szCs w:val="24"/>
+        </w:rPr>
+        <w:t>()</w:t>
+      </w:r>
+    </w:p>
+    <w:p>
+      <w:pPr>
+        <w:rPr>
+          <w:sz w:val="24"/>
+          <w:szCs w:val="24"/>
+        </w:rPr>
+      </w:pPr>
+      <w:r>
+        <w:rPr>
+          <w:sz w:val="24"/>
+          <w:szCs w:val="24"/>
+        </w:rPr>
+        <w:tab/>
+      </w:r>
+      <w:r>
+        <w:rPr>
+          <w:sz w:val="24"/>
+          <w:szCs w:val="24"/>
+        </w:rPr>
+        <w:tab/>
+        <w:t xml:space="preserve">    </w:t>
+      </w:r>
+      <w:proofErr w:type="gramStart"/>
+      <w:r>
+        <w:rPr>
+          <w:sz w:val="24"/>
+          <w:szCs w:val="24"/>
+        </w:rPr>
         <w:t>.</w:t>
       </w:r>
       <w:proofErr w:type="spellStart"/>
@@ -4042,186 +4815,10 @@
           <w:sz w:val="24"/>
           <w:szCs w:val="24"/>
         </w:rPr>
-        <w:t>contentType</w:t>
-      </w:r>
-      <w:proofErr w:type="spellEnd"/>
-      <w:r>
-        <w:rPr>
-          <w:sz w:val="24"/>
-          <w:szCs w:val="24"/>
-        </w:rPr>
-        <w:t>("application/</w:t>
-      </w:r>
-      <w:proofErr w:type="spellStart"/>
-      <w:r>
-        <w:rPr>
-          <w:sz w:val="24"/>
-          <w:szCs w:val="24"/>
-        </w:rPr>
-        <w:t>json</w:t>
-      </w:r>
-      <w:proofErr w:type="spellEnd"/>
-      <w:r>
-        <w:rPr>
-          <w:sz w:val="24"/>
-          <w:szCs w:val="24"/>
-        </w:rPr>
-        <w:t>")</w:t>
-      </w:r>
-    </w:p>
-    <w:p>
-      <w:pPr>
-        <w:rPr>
-          <w:sz w:val="24"/>
-          <w:szCs w:val="24"/>
-        </w:rPr>
-      </w:pPr>
-      <w:r>
-        <w:rPr>
-          <w:sz w:val="24"/>
-          <w:szCs w:val="24"/>
-        </w:rPr>
-        <w:tab/>
-      </w:r>
-      <w:r>
-        <w:rPr>
-          <w:sz w:val="24"/>
-          <w:szCs w:val="24"/>
-        </w:rPr>
-        <w:tab/>
-      </w:r>
-      <w:r>
-        <w:rPr>
-          <w:sz w:val="24"/>
-          <w:szCs w:val="24"/>
-        </w:rPr>
-        <w:tab/>
-      </w:r>
-      <w:r>
-        <w:rPr>
-          <w:sz w:val="24"/>
-          <w:szCs w:val="24"/>
-        </w:rPr>
-        <w:tab/>
-        <w:t>.body(data)</w:t>
-      </w:r>
-    </w:p>
-    <w:p>
-      <w:pPr>
-        <w:rPr>
-          <w:sz w:val="24"/>
-          <w:szCs w:val="24"/>
-        </w:rPr>
-      </w:pPr>
-      <w:r>
-        <w:rPr>
-          <w:sz w:val="24"/>
-          <w:szCs w:val="24"/>
-        </w:rPr>
-        <w:tab/>
-      </w:r>
-      <w:r>
-        <w:rPr>
-          <w:sz w:val="24"/>
-          <w:szCs w:val="24"/>
-        </w:rPr>
-        <w:tab/>
-        <w:t>.when()</w:t>
-      </w:r>
-    </w:p>
-    <w:p>
-      <w:pPr>
-        <w:rPr>
-          <w:sz w:val="24"/>
-          <w:szCs w:val="24"/>
-        </w:rPr>
-      </w:pPr>
-      <w:r>
-        <w:rPr>
-          <w:sz w:val="24"/>
-          <w:szCs w:val="24"/>
-        </w:rPr>
-        <w:tab/>
-      </w:r>
-      <w:r>
-        <w:rPr>
-          <w:sz w:val="24"/>
-          <w:szCs w:val="24"/>
-        </w:rPr>
-        <w:tab/>
-        <w:t xml:space="preserve">    .put("https://reqres.in/</w:t>
-      </w:r>
-      <w:proofErr w:type="spellStart"/>
-      <w:r>
-        <w:rPr>
-          <w:sz w:val="24"/>
-          <w:szCs w:val="24"/>
-        </w:rPr>
-        <w:t>api</w:t>
-      </w:r>
-      <w:proofErr w:type="spellEnd"/>
-      <w:r>
-        <w:rPr>
-          <w:sz w:val="24"/>
-          <w:szCs w:val="24"/>
-        </w:rPr>
-        <w:t>/users/"+id)</w:t>
-      </w:r>
-    </w:p>
-    <w:p>
-      <w:pPr>
-        <w:rPr>
-          <w:sz w:val="24"/>
-          <w:szCs w:val="24"/>
-        </w:rPr>
-      </w:pPr>
-      <w:r>
-        <w:rPr>
-          <w:sz w:val="24"/>
-          <w:szCs w:val="24"/>
-        </w:rPr>
-        <w:tab/>
-      </w:r>
-      <w:r>
-        <w:rPr>
-          <w:sz w:val="24"/>
-          <w:szCs w:val="24"/>
-        </w:rPr>
-        <w:tab/>
-        <w:t>.then()</w:t>
-      </w:r>
-    </w:p>
-    <w:p>
-      <w:pPr>
-        <w:rPr>
-          <w:sz w:val="24"/>
-          <w:szCs w:val="24"/>
-        </w:rPr>
-      </w:pPr>
-      <w:r>
-        <w:rPr>
-          <w:sz w:val="24"/>
-          <w:szCs w:val="24"/>
-        </w:rPr>
-        <w:tab/>
-      </w:r>
-      <w:r>
-        <w:rPr>
-          <w:sz w:val="24"/>
-          <w:szCs w:val="24"/>
-        </w:rPr>
-        <w:tab/>
-        <w:t xml:space="preserve">    .</w:t>
-      </w:r>
-      <w:proofErr w:type="spellStart"/>
-      <w:r>
-        <w:rPr>
-          <w:sz w:val="24"/>
-          <w:szCs w:val="24"/>
-        </w:rPr>
         <w:t>statusCode</w:t>
       </w:r>
       <w:proofErr w:type="spellEnd"/>
+      <w:proofErr w:type="gramEnd"/>
       <w:r>
         <w:rPr>
           <w:sz w:val="24"/>
@@ -4250,7 +4847,23 @@
           <w:szCs w:val="24"/>
         </w:rPr>
         <w:tab/>
-        <w:t xml:space="preserve">    .log().all();</w:t>
+        <w:t xml:space="preserve">    .log(</w:t>
+      </w:r>
+      <w:proofErr w:type="gramStart"/>
+      <w:r>
+        <w:rPr>
+          <w:sz w:val="24"/>
+          <w:szCs w:val="24"/>
+        </w:rPr>
+        <w:t>).all</w:t>
+      </w:r>
+      <w:proofErr w:type="gramEnd"/>
+      <w:r>
+        <w:rPr>
+          <w:sz w:val="24"/>
+          <w:szCs w:val="24"/>
+        </w:rPr>
+        <w:t>();</w:t>
       </w:r>
     </w:p>
     <w:p>
@@ -4390,6 +5003,7 @@
         <w:t xml:space="preserve"> </w:t>
       </w:r>
       <w:proofErr w:type="spellStart"/>
+      <w:proofErr w:type="gramStart"/>
       <w:r>
         <w:rPr>
           <w:sz w:val="24"/>
@@ -4403,30 +5017,39 @@
           <w:sz w:val="24"/>
           <w:szCs w:val="24"/>
         </w:rPr>
-        <w:t>() {</w:t>
-      </w:r>
-    </w:p>
-    <w:p>
-      <w:pPr>
-        <w:rPr>
-          <w:sz w:val="24"/>
-          <w:szCs w:val="24"/>
-        </w:rPr>
-      </w:pPr>
-      <w:r>
-        <w:rPr>
-          <w:sz w:val="24"/>
-          <w:szCs w:val="24"/>
-        </w:rPr>
-        <w:tab/>
-      </w:r>
-      <w:r>
-        <w:rPr>
-          <w:sz w:val="24"/>
-          <w:szCs w:val="24"/>
-        </w:rPr>
-        <w:tab/>
-      </w:r>
+        <w:t>(</w:t>
+      </w:r>
+      <w:proofErr w:type="gramEnd"/>
+      <w:r>
+        <w:rPr>
+          <w:sz w:val="24"/>
+          <w:szCs w:val="24"/>
+        </w:rPr>
+        <w:t>) {</w:t>
+      </w:r>
+    </w:p>
+    <w:p>
+      <w:pPr>
+        <w:rPr>
+          <w:sz w:val="24"/>
+          <w:szCs w:val="24"/>
+        </w:rPr>
+      </w:pPr>
+      <w:r>
+        <w:rPr>
+          <w:sz w:val="24"/>
+          <w:szCs w:val="24"/>
+        </w:rPr>
+        <w:tab/>
+      </w:r>
+      <w:r>
+        <w:rPr>
+          <w:sz w:val="24"/>
+          <w:szCs w:val="24"/>
+        </w:rPr>
+        <w:tab/>
+      </w:r>
+      <w:proofErr w:type="gramStart"/>
       <w:r>
         <w:rPr>
           <w:i/>
@@ -4441,6 +5064,52 @@
           <w:sz w:val="24"/>
           <w:szCs w:val="24"/>
         </w:rPr>
+        <w:t>(</w:t>
+      </w:r>
+      <w:proofErr w:type="gramEnd"/>
+      <w:r>
+        <w:rPr>
+          <w:sz w:val="24"/>
+          <w:szCs w:val="24"/>
+        </w:rPr>
+        <w:t>)</w:t>
+      </w:r>
+    </w:p>
+    <w:p>
+      <w:pPr>
+        <w:rPr>
+          <w:sz w:val="24"/>
+          <w:szCs w:val="24"/>
+        </w:rPr>
+      </w:pPr>
+      <w:r>
+        <w:rPr>
+          <w:sz w:val="24"/>
+          <w:szCs w:val="24"/>
+        </w:rPr>
+        <w:tab/>
+      </w:r>
+      <w:r>
+        <w:rPr>
+          <w:sz w:val="24"/>
+          <w:szCs w:val="24"/>
+        </w:rPr>
+        <w:tab/>
+      </w:r>
+      <w:proofErr w:type="gramStart"/>
+      <w:r>
+        <w:rPr>
+          <w:sz w:val="24"/>
+          <w:szCs w:val="24"/>
+        </w:rPr>
+        <w:t>.when</w:t>
+      </w:r>
+      <w:proofErr w:type="gramEnd"/>
+      <w:r>
+        <w:rPr>
+          <w:sz w:val="24"/>
+          <w:szCs w:val="24"/>
+        </w:rPr>
         <w:t>()</w:t>
       </w:r>
     </w:p>
@@ -4464,30 +5133,23 @@
           <w:szCs w:val="24"/>
         </w:rPr>
         <w:tab/>
-        <w:t>.when()</w:t>
-      </w:r>
-    </w:p>
-    <w:p>
-      <w:pPr>
-        <w:rPr>
-          <w:sz w:val="24"/>
-          <w:szCs w:val="24"/>
-        </w:rPr>
-      </w:pPr>
-      <w:r>
-        <w:rPr>
-          <w:sz w:val="24"/>
-          <w:szCs w:val="24"/>
-        </w:rPr>
-        <w:tab/>
-      </w:r>
-      <w:r>
-        <w:rPr>
-          <w:sz w:val="24"/>
-          <w:szCs w:val="24"/>
-        </w:rPr>
-        <w:tab/>
-        <w:t xml:space="preserve">   .delete("https://reqres.in/</w:t>
+        <w:t xml:space="preserve">   </w:t>
+      </w:r>
+      <w:proofErr w:type="gramStart"/>
+      <w:r>
+        <w:rPr>
+          <w:sz w:val="24"/>
+          <w:szCs w:val="24"/>
+        </w:rPr>
+        <w:t>.delete</w:t>
+      </w:r>
+      <w:proofErr w:type="gramEnd"/>
+      <w:r>
+        <w:rPr>
+          <w:sz w:val="24"/>
+          <w:szCs w:val="24"/>
+        </w:rPr>
+        <w:t>("https://reqres.in/</w:t>
       </w:r>
       <w:proofErr w:type="spellStart"/>
       <w:r>
@@ -4527,30 +5189,53 @@
           <w:szCs w:val="24"/>
         </w:rPr>
         <w:tab/>
-        <w:t>.then()</w:t>
-      </w:r>
-    </w:p>
-    <w:p>
-      <w:pPr>
-        <w:rPr>
-          <w:sz w:val="24"/>
-          <w:szCs w:val="24"/>
-        </w:rPr>
-      </w:pPr>
-      <w:r>
-        <w:rPr>
-          <w:sz w:val="24"/>
-          <w:szCs w:val="24"/>
-        </w:rPr>
-        <w:tab/>
-      </w:r>
-      <w:r>
-        <w:rPr>
-          <w:sz w:val="24"/>
-          <w:szCs w:val="24"/>
-        </w:rPr>
-        <w:tab/>
-        <w:t xml:space="preserve">   .</w:t>
+      </w:r>
+      <w:proofErr w:type="gramStart"/>
+      <w:r>
+        <w:rPr>
+          <w:sz w:val="24"/>
+          <w:szCs w:val="24"/>
+        </w:rPr>
+        <w:t>.then</w:t>
+      </w:r>
+      <w:proofErr w:type="gramEnd"/>
+      <w:r>
+        <w:rPr>
+          <w:sz w:val="24"/>
+          <w:szCs w:val="24"/>
+        </w:rPr>
+        <w:t>()</w:t>
+      </w:r>
+    </w:p>
+    <w:p>
+      <w:pPr>
+        <w:rPr>
+          <w:sz w:val="24"/>
+          <w:szCs w:val="24"/>
+        </w:rPr>
+      </w:pPr>
+      <w:r>
+        <w:rPr>
+          <w:sz w:val="24"/>
+          <w:szCs w:val="24"/>
+        </w:rPr>
+        <w:tab/>
+      </w:r>
+      <w:r>
+        <w:rPr>
+          <w:sz w:val="24"/>
+          <w:szCs w:val="24"/>
+        </w:rPr>
+        <w:tab/>
+        <w:t xml:space="preserve">   </w:t>
+      </w:r>
+      <w:proofErr w:type="gramStart"/>
+      <w:r>
+        <w:rPr>
+          <w:sz w:val="24"/>
+          <w:szCs w:val="24"/>
+        </w:rPr>
+        <w:t>.</w:t>
       </w:r>
       <w:proofErr w:type="spellStart"/>
       <w:r>
@@ -4561,6 +5246,7 @@
         <w:t>statusCode</w:t>
       </w:r>
       <w:proofErr w:type="spellEnd"/>
+      <w:proofErr w:type="gramEnd"/>
       <w:r>
         <w:rPr>
           <w:sz w:val="24"/>
@@ -4589,7 +5275,23 @@
           <w:szCs w:val="24"/>
         </w:rPr>
         <w:tab/>
-        <w:t xml:space="preserve">   .log().all();</w:t>
+        <w:t xml:space="preserve">   .log(</w:t>
+      </w:r>
+      <w:proofErr w:type="gramStart"/>
+      <w:r>
+        <w:rPr>
+          <w:sz w:val="24"/>
+          <w:szCs w:val="24"/>
+        </w:rPr>
+        <w:t>).all</w:t>
+      </w:r>
+      <w:proofErr w:type="gramEnd"/>
+      <w:r>
+        <w:rPr>
+          <w:sz w:val="24"/>
+          <w:szCs w:val="24"/>
+        </w:rPr>
+        <w:t>();</w:t>
       </w:r>
     </w:p>
     <w:p>
@@ -4702,24 +5404,216 @@
     </w:p>
     <w:p>
       <w:pPr>
-        <w:rPr>
-          <w:lang w:val="en-US"/>
-        </w:rPr>
-      </w:pPr>
-    </w:p>
-    <w:p>
-      <w:pPr>
-        <w:rPr>
-          <w:lang w:val="en-US"/>
-        </w:rPr>
-      </w:pPr>
-    </w:p>
-    <w:p>
-      <w:pPr>
-        <w:rPr>
-          <w:lang w:val="en-US"/>
-        </w:rPr>
-      </w:pPr>
+        <w:jc w:val="center"/>
+        <w:rPr>
+          <w:b/>
+          <w:bCs/>
+          <w:sz w:val="24"/>
+          <w:szCs w:val="24"/>
+          <w:lang w:val="en-US"/>
+        </w:rPr>
+      </w:pPr>
+    </w:p>
+    <w:p>
+      <w:pPr>
+        <w:jc w:val="center"/>
+        <w:rPr>
+          <w:b/>
+          <w:bCs/>
+          <w:sz w:val="24"/>
+          <w:szCs w:val="24"/>
+          <w:lang w:val="en-US"/>
+        </w:rPr>
+      </w:pPr>
+      <w:r>
+        <w:rPr>
+          <w:b/>
+          <w:bCs/>
+          <w:sz w:val="24"/>
+          <w:szCs w:val="24"/>
+          <w:lang w:val="en-US"/>
+        </w:rPr>
+        <w:t>Creating Post Request Payloads in Multiple Ways</w:t>
+      </w:r>
+    </w:p>
+    <w:p>
+      <w:pPr>
+        <w:rPr>
+          <w:lang w:val="en-US"/>
+        </w:rPr>
+      </w:pPr>
+      <w:r>
+        <w:rPr>
+          <w:lang w:val="en-US"/>
+        </w:rPr>
+        <w:t>How many ways we create request body:</w:t>
+      </w:r>
+    </w:p>
+    <w:p>
+      <w:pPr>
+        <w:pStyle w:val="ListParagraph"/>
+        <w:numPr>
+          <w:ilvl w:val="0"/>
+          <w:numId w:val="6"/>
+        </w:numPr>
+        <w:rPr>
+          <w:lang w:val="en-US"/>
+        </w:rPr>
+      </w:pPr>
+      <w:proofErr w:type="spellStart"/>
+      <w:r>
+        <w:rPr>
+          <w:lang w:val="en-US"/>
+        </w:rPr>
+        <w:t>Hashmap</w:t>
+      </w:r>
+      <w:proofErr w:type="spellEnd"/>
+    </w:p>
+    <w:p>
+      <w:pPr>
+        <w:pStyle w:val="ListParagraph"/>
+        <w:numPr>
+          <w:ilvl w:val="0"/>
+          <w:numId w:val="6"/>
+        </w:numPr>
+        <w:rPr>
+          <w:lang w:val="en-US"/>
+        </w:rPr>
+      </w:pPr>
+      <w:r>
+        <w:rPr>
+          <w:lang w:val="en-US"/>
+        </w:rPr>
+        <w:t xml:space="preserve">Using </w:t>
+      </w:r>
+      <w:proofErr w:type="spellStart"/>
+      <w:proofErr w:type="gramStart"/>
+      <w:r>
+        <w:rPr>
+          <w:lang w:val="en-US"/>
+        </w:rPr>
+        <w:t>org.json</w:t>
+      </w:r>
+      <w:proofErr w:type="spellEnd"/>
+      <w:proofErr w:type="gramEnd"/>
+    </w:p>
+    <w:p>
+      <w:pPr>
+        <w:pStyle w:val="ListParagraph"/>
+        <w:numPr>
+          <w:ilvl w:val="0"/>
+          <w:numId w:val="6"/>
+        </w:numPr>
+        <w:rPr>
+          <w:lang w:val="en-US"/>
+        </w:rPr>
+      </w:pPr>
+      <w:r>
+        <w:rPr>
+          <w:lang w:val="en-US"/>
+        </w:rPr>
+        <w:t>Using POJO (Plain Old Java Object)</w:t>
+      </w:r>
+    </w:p>
+    <w:p>
+      <w:pPr>
+        <w:pStyle w:val="ListParagraph"/>
+        <w:numPr>
+          <w:ilvl w:val="0"/>
+          <w:numId w:val="6"/>
+        </w:numPr>
+        <w:rPr>
+          <w:lang w:val="en-US"/>
+        </w:rPr>
+      </w:pPr>
+      <w:r>
+        <w:rPr>
+          <w:lang w:val="en-US"/>
+        </w:rPr>
+        <w:t xml:space="preserve">Using external </w:t>
+      </w:r>
+      <w:proofErr w:type="spellStart"/>
+      <w:r>
+        <w:rPr>
+          <w:lang w:val="en-US"/>
+        </w:rPr>
+        <w:t>json</w:t>
+      </w:r>
+      <w:proofErr w:type="spellEnd"/>
+      <w:r>
+        <w:rPr>
+          <w:lang w:val="en-US"/>
+        </w:rPr>
+        <w:t xml:space="preserve"> file</w:t>
+      </w:r>
+    </w:p>
+    <w:p>
+      <w:pPr>
+        <w:rPr>
+          <w:lang w:val="en-US"/>
+        </w:rPr>
+      </w:pPr>
+    </w:p>
+    <w:p>
+      <w:pPr>
+        <w:rPr>
+          <w:lang w:val="en-US"/>
+        </w:rPr>
+      </w:pPr>
+      <w:r>
+        <w:rPr>
+          <w:lang w:val="en-US"/>
+        </w:rPr>
+        <w:t>Start local server</w:t>
+      </w:r>
+    </w:p>
+    <w:p>
+      <w:pPr>
+        <w:rPr>
+          <w:lang w:val="en-US"/>
+        </w:rPr>
+      </w:pPr>
+      <w:r>
+        <w:rPr>
+          <w:lang w:val="en-US"/>
+        </w:rPr>
+        <w:lastRenderedPageBreak/>
+        <w:drawing>
+          <wp:inline distT="0" distB="0" distL="0" distR="0" wp14:anchorId="51D7DF30" wp14:editId="619A0954">
+            <wp:extent cx="5319221" cy="3475021"/>
+            <wp:effectExtent l="0" t="0" r="0" b="0"/>
+            <wp:docPr id="890360044" name="Picture 1"/>
+            <wp:cNvGraphicFramePr>
+              <a:graphicFrameLocks xmlns:a="http://schemas.openxmlformats.org/drawingml/2006/main" noChangeAspect="1"/>
+            </wp:cNvGraphicFramePr>
+            <a:graphic xmlns:a="http://schemas.openxmlformats.org/drawingml/2006/main">
+              <a:graphicData uri="http://schemas.openxmlformats.org/drawingml/2006/picture">
+                <pic:pic xmlns:pic="http://schemas.openxmlformats.org/drawingml/2006/picture">
+                  <pic:nvPicPr>
+                    <pic:cNvPr id="890360044" name=""/>
+                    <pic:cNvPicPr/>
+                  </pic:nvPicPr>
+                  <pic:blipFill>
+                    <a:blip r:embed="rId24"/>
+                    <a:stretch>
+                      <a:fillRect/>
+                    </a:stretch>
+                  </pic:blipFill>
+                  <pic:spPr>
+                    <a:xfrm>
+                      <a:off x="0" y="0"/>
+                      <a:ext cx="5319221" cy="3475021"/>
+                    </a:xfrm>
+                    <a:prstGeom prst="rect">
+                      <a:avLst/>
+                    </a:prstGeom>
+                  </pic:spPr>
+                </pic:pic>
+              </a:graphicData>
+            </a:graphic>
+          </wp:inline>
+        </w:drawing>
+      </w:r>
     </w:p>
     <w:p>
       <w:pPr>
@@ -5008,9 +5902,9 @@
     </w:lvl>
   </w:abstractNum>
   <w:abstractNum w:abstractNumId="3" w15:restartNumberingAfterBreak="0">
-    <w:nsid w:val="2B052061"/>
+    <w:nsid w:val="21D93291"/>
     <w:multiLevelType w:val="hybridMultilevel"/>
-    <w:tmpl w:val="55CAA62E"/>
+    <w:tmpl w:val="75BADBBA"/>
     <w:lvl w:ilvl="0" w:tplc="40090011">
       <w:start w:val="1"/>
       <w:numFmt w:val="decimal"/>
@@ -5097,6 +5991,95 @@
     </w:lvl>
   </w:abstractNum>
   <w:abstractNum w:abstractNumId="4" w15:restartNumberingAfterBreak="0">
+    <w:nsid w:val="2B052061"/>
+    <w:multiLevelType w:val="hybridMultilevel"/>
+    <w:tmpl w:val="55CAA62E"/>
+    <w:lvl w:ilvl="0" w:tplc="40090011">
+      <w:start w:val="1"/>
+      <w:numFmt w:val="decimal"/>
+      <w:lvlText w:val="%1)"/>
+      <w:lvlJc w:val="left"/>
+      <w:pPr>
+        <w:ind w:left="720" w:hanging="360"/>
+      </w:pPr>
+      <w:rPr>
+        <w:rFonts w:hint="default"/>
+      </w:rPr>
+    </w:lvl>
+    <w:lvl w:ilvl="1" w:tplc="40090019" w:tentative="1">
+      <w:start w:val="1"/>
+      <w:numFmt w:val="lowerLetter"/>
+      <w:lvlText w:val="%2."/>
+      <w:lvlJc w:val="left"/>
+      <w:pPr>
+        <w:ind w:left="1440" w:hanging="360"/>
+      </w:pPr>
+    </w:lvl>
+    <w:lvl w:ilvl="2" w:tplc="4009001B" w:tentative="1">
+      <w:start w:val="1"/>
+      <w:numFmt w:val="lowerRoman"/>
+      <w:lvlText w:val="%3."/>
+      <w:lvlJc w:val="right"/>
+      <w:pPr>
+        <w:ind w:left="2160" w:hanging="180"/>
+      </w:pPr>
+    </w:lvl>
+    <w:lvl w:ilvl="3" w:tplc="4009000F" w:tentative="1">
+      <w:start w:val="1"/>
+      <w:numFmt w:val="decimal"/>
+      <w:lvlText w:val="%4."/>
+      <w:lvlJc w:val="left"/>
+      <w:pPr>
+        <w:ind w:left="2880" w:hanging="360"/>
+      </w:pPr>
+    </w:lvl>
+    <w:lvl w:ilvl="4" w:tplc="40090019" w:tentative="1">
+      <w:start w:val="1"/>
+      <w:numFmt w:val="lowerLetter"/>
+      <w:lvlText w:val="%5."/>
+      <w:lvlJc w:val="left"/>
+      <w:pPr>
+        <w:ind w:left="3600" w:hanging="360"/>
+      </w:pPr>
+    </w:lvl>
+    <w:lvl w:ilvl="5" w:tplc="4009001B" w:tentative="1">
+      <w:start w:val="1"/>
+      <w:numFmt w:val="lowerRoman"/>
+      <w:lvlText w:val="%6."/>
+      <w:lvlJc w:val="right"/>
+      <w:pPr>
+        <w:ind w:left="4320" w:hanging="180"/>
+      </w:pPr>
+    </w:lvl>
+    <w:lvl w:ilvl="6" w:tplc="4009000F" w:tentative="1">
+      <w:start w:val="1"/>
+      <w:numFmt w:val="decimal"/>
+      <w:lvlText w:val="%7."/>
+      <w:lvlJc w:val="left"/>
+      <w:pPr>
+        <w:ind w:left="5040" w:hanging="360"/>
+      </w:pPr>
+    </w:lvl>
+    <w:lvl w:ilvl="7" w:tplc="40090019" w:tentative="1">
+      <w:start w:val="1"/>
+      <w:numFmt w:val="lowerLetter"/>
+      <w:lvlText w:val="%8."/>
+      <w:lvlJc w:val="left"/>
+      <w:pPr>
+        <w:ind w:left="5760" w:hanging="360"/>
+      </w:pPr>
+    </w:lvl>
+    <w:lvl w:ilvl="8" w:tplc="4009001B" w:tentative="1">
+      <w:start w:val="1"/>
+      <w:numFmt w:val="lowerRoman"/>
+      <w:lvlText w:val="%9."/>
+      <w:lvlJc w:val="right"/>
+      <w:pPr>
+        <w:ind w:left="6480" w:hanging="180"/>
+      </w:pPr>
+    </w:lvl>
+  </w:abstractNum>
+  <w:abstractNum w:abstractNumId="5" w15:restartNumberingAfterBreak="0">
     <w:nsid w:val="3ED82751"/>
     <w:multiLevelType w:val="hybridMultilevel"/>
     <w:tmpl w:val="2C4A7BD6"/>
@@ -5219,10 +6202,13 @@
     <w:abstractNumId w:val="0"/>
   </w:num>
   <w:num w:numId="4" w16cid:durableId="214437786">
-    <w:abstractNumId w:val="3"/>
+    <w:abstractNumId w:val="4"/>
   </w:num>
   <w:num w:numId="5" w16cid:durableId="1042826465">
-    <w:abstractNumId w:val="4"/>
+    <w:abstractNumId w:val="5"/>
+  </w:num>
+  <w:num w:numId="6" w16cid:durableId="218829332">
+    <w:abstractNumId w:val="3"/>
   </w:num>
 </w:numbering>
 </file>
@@ -5631,6 +6617,7 @@
   <w:style w:type="character" w:default="1" w:styleId="DefaultParagraphFont">
     <w:name w:val="Default Paragraph Font"/>
     <w:uiPriority w:val="1"/>
+    <w:semiHidden/>
     <w:unhideWhenUsed/>
   </w:style>
   <w:style w:type="table" w:default="1" w:styleId="TableNormal">

</xml_diff>

<commit_message>
adding endpoints and testcases
</commit_message>
<xml_diff>
--- a/RestAssured.docx
+++ b/RestAssured.docx
@@ -45688,6 +45688,91 @@
           <w:lang w:val="en-US"/>
         </w:rPr>
       </w:pPr>
+      <w:r>
+        <w:rPr>
+          <w:lang w:val="en-US"/>
+        </w:rPr>
+        <w:t>Designing steps:</w:t>
+      </w:r>
+    </w:p>
+    <w:p>
+      <w:pPr>
+        <w:pStyle w:val="ListParagraph"/>
+        <w:numPr>
+          <w:ilvl w:val="0"/>
+          <w:numId w:val="17"/>
+        </w:numPr>
+        <w:rPr>
+          <w:lang w:val="en-US"/>
+        </w:rPr>
+      </w:pPr>
+      <w:r>
+        <w:rPr>
+          <w:lang w:val="en-US"/>
+        </w:rPr>
+        <w:lastRenderedPageBreak/>
+        <w:t>Create Routes.java --</w:t>
+      </w:r>
+      <w:r>
+        <w:rPr>
+          <w:lang w:val="en-US"/>
+        </w:rPr>
+        <w:sym w:font="Wingdings" w:char="F0E0"/>
+      </w:r>
+      <w:r>
+        <w:rPr>
+          <w:lang w:val="en-US"/>
+        </w:rPr>
+        <w:t xml:space="preserve"> contains URL’s.</w:t>
+      </w:r>
+    </w:p>
+    <w:p>
+      <w:pPr>
+        <w:pStyle w:val="ListParagraph"/>
+        <w:numPr>
+          <w:ilvl w:val="0"/>
+          <w:numId w:val="17"/>
+        </w:numPr>
+        <w:rPr>
+          <w:lang w:val="en-US"/>
+        </w:rPr>
+      </w:pPr>
+      <w:r>
+        <w:rPr>
+          <w:lang w:val="en-US"/>
+        </w:rPr>
+        <w:t>Create UserEndPoint.</w:t>
+      </w:r>
+      <w:r>
+        <w:rPr>
+          <w:lang w:val="en-US"/>
+        </w:rPr>
+        <w:t>java -</w:t>
+      </w:r>
+      <w:r>
+        <w:rPr>
+          <w:lang w:val="en-US"/>
+        </w:rPr>
+        <w:sym w:font="Wingdings" w:char="F0E0"/>
+      </w:r>
+      <w:r>
+        <w:rPr>
+          <w:lang w:val="en-US"/>
+        </w:rPr>
+        <w:t xml:space="preserve"> CRUD methods implementation.</w:t>
+      </w:r>
+      <w:r>
+        <w:rPr>
+          <w:lang w:val="en-US"/>
+        </w:rPr>
+        <w:t xml:space="preserve"> (Create Read Update Delete)</w:t>
+      </w:r>
+      <w:r>
+        <w:rPr>
+          <w:lang w:val="en-US"/>
+        </w:rPr>
+        <w:t>.</w:t>
+      </w:r>
     </w:p>
     <w:sectPr>
       <w:pgSz w:w="11906" w:h="16838"/>

</xml_diff>